<commit_message>
Conceptrapport Hoofdstuk 1 en inleiding
</commit_message>
<xml_diff>
--- a/Documentatie/Concept-rapport.docx
+++ b/Documentatie/Concept-rapport.docx
@@ -24,11 +24,12 @@
           <w:r>
             <w:rPr>
               <w:noProof/>
+              <w:lang w:eastAsia="nl-NL"/>
             </w:rPr>
             <mc:AlternateContent>
               <mc:Choice Requires="wpg">
                 <w:drawing>
-                  <wp:anchor distT="0" distB="0" distL="114300" distR="114300" simplePos="0" relativeHeight="251659264" behindDoc="1" locked="0" layoutInCell="1" allowOverlap="1" wp14:anchorId="1C5AD75B" wp14:editId="64048C5C">
+                  <wp:anchor distT="0" distB="0" distL="114300" distR="114300" simplePos="0" relativeHeight="251659264" behindDoc="1" locked="0" layoutInCell="1" allowOverlap="1" wp14:anchorId="788335B6" wp14:editId="5CB06FCA">
                     <wp:simplePos x="0" y="0"/>
                     <mc:AlternateContent>
                       <mc:Choice Requires="wp14">
@@ -145,15 +146,16 @@
                                     </w:rPr>
                                     <w:alias w:val="Date"/>
                                     <w:tag w:val=""/>
-                                    <w:id w:val="-650599894"/>
+                                    <w:id w:val="-1548981337"/>
                                     <w:dataBinding w:prefixMappings="xmlns:ns0='http://schemas.microsoft.com/office/2006/coverPageProps' " w:xpath="/ns0:CoverPageProperties[1]/ns0:PublishDate[1]" w:storeItemID="{55AF091B-3C7A-41E3-B477-F2FDAA23CFDA}"/>
-                                    <w:date>
+                                    <w:date w:fullDate="2015-01-01T00:00:00Z">
                                       <w:dateFormat w:val="M/d/yyyy"/>
                                       <w:lid w:val="en-US"/>
                                       <w:storeMappedDataAs w:val="dateTime"/>
                                       <w:calendar w:val="gregorian"/>
                                     </w:date>
                                   </w:sdtPr>
+                                  <w:sdtEndPr/>
                                   <w:sdtContent>
                                     <w:p>
                                       <w:pPr>
@@ -171,7 +173,7 @@
                                           <w:sz w:val="28"/>
                                           <w:szCs w:val="28"/>
                                         </w:rPr>
-                                        <w:t>2015</w:t>
+                                        <w:t>1/1/2015</w:t>
                                       </w:r>
                                     </w:p>
                                   </w:sdtContent>
@@ -3432,7 +3434,7 @@
               </mc:Choice>
               <mc:Fallback>
                 <w:pict>
-                  <v:group w14:anchorId="1C5AD75B" id="Group 2" o:spid="_x0000_s1026" style="position:absolute;margin-left:0;margin-top:0;width:172.8pt;height:718.55pt;z-index:-251657216;mso-width-percent:330;mso-height-percent:950;mso-left-percent:40;mso-position-horizontal-relative:page;mso-position-vertical:center;mso-position-vertical-relative:page;mso-width-percent:330;mso-height-percent:950;mso-left-percent:40" coordsize="21945,91257" o:gfxdata="UEsDBBQABgAIAAAAIQC2gziS/gAAAOEBAAATAAAAW0NvbnRlbnRfVHlwZXNdLnhtbJSRQU7DMBBF&#10;90jcwfIWJU67QAgl6YK0S0CoHGBkTxKLZGx5TGhvj5O2G0SRWNoz/78nu9wcxkFMGNg6quQqL6RA&#10;0s5Y6ir5vt9lD1JwBDIwOMJKHpHlpr69KfdHjyxSmriSfYz+USnWPY7AufNIadK6MEJMx9ApD/oD&#10;OlTrorhX2lFEilmcO2RdNtjC5xDF9pCuTyYBB5bi6bQ4syoJ3g9WQ0ymaiLzg5KdCXlKLjvcW893&#10;SUOqXwnz5DrgnHtJTxOsQfEKIT7DmDSUCaxw7Rqn8787ZsmRM9e2VmPeBN4uqYvTtW7jvijg9N/y&#10;JsXecLq0q+WD6m8AAAD//wMAUEsDBBQABgAIAAAAIQA4/SH/1gAAAJQBAAALAAAAX3JlbHMvLnJl&#10;bHOkkMFqwzAMhu+DvYPRfXGawxijTi+j0GvpHsDYimMaW0Yy2fr2M4PBMnrbUb/Q94l/f/hMi1qR&#10;JVI2sOt6UJgd+ZiDgffL8ekFlFSbvV0oo4EbChzGx4f9GRdb25HMsYhqlCwG5lrLq9biZkxWOiqY&#10;22YiTra2kYMu1l1tQD30/bPm3wwYN0x18gb45AdQl1tp5j/sFB2T0FQ7R0nTNEV3j6o9feQzro1i&#10;OWA14Fm+Q8a1a8+Bvu/d/dMb2JY5uiPbhG/ktn4cqGU/er3pcvwCAAD//wMAUEsDBBQABgAIAAAA&#10;IQAtOT1SViQAAIAEAQAOAAAAZHJzL2Uyb0RvYy54bWzsXW1vIzeS/n7A/QfBHw+4HfWLWpKxk0WQ&#10;NxyQ3Q02PuxnjSyPjZMlnaSJJ/fr76kqkio2i92KpWSTmc6HyGOVnyaryaqnikXyz3/5+Lwe/bTa&#10;H562m7c3xZ/GN6PVZrm9f9q8f3vz33ff/ufsZnQ4Ljb3i/V2s3p78/PqcPOXL/793/78srtdldvH&#10;7fp+tR8BZHO4fdm9vXk8Hne3b94clo+r58XhT9vdaoMvH7b758UR/9y/f3O/X7wA/Xn9phyPmzcv&#10;2/39br9drg4H/PZr+fLmC8Z/eFgtj39/eDisjqP12xu07cj/3/P/39H/33zx58Xt+/1i9/i0dM1Y&#10;vKIVz4unDR4aoL5eHBejD/unBOr5abnfHrYPxz8tt89vtg8PT8sV9wG9Kcat3ny3337YcV/e3768&#10;3wU1QbUtPb0advm3n37Yj57u396UN6PN4hmviJ86Kkk1L7v3t5D4br/7cffD3v3ivfyLevvxYf9M&#10;n+jH6CMr9eeg1NXH42iJX5bFvJ400P0S382LcjItGHtxu3zEu0n+bvn4Tc9fvvEPfkPtC8152WEI&#10;HU5aOlympR8fF7sVK/9AOnBaqryW/oGhtdi8X69GlWiKpYKaDrcHaOxcHZGKqkmiotDRxe1ufzh+&#10;t9o+j+iHtzd7PJ3H2+Kn7w9HvBiIehF66GG7frr/9mm95n/QZFp9td6PflpgGhw/sv7xF5HUekOy&#10;my39lQDSb6Bi3xX+6fjzekVy680/Vg8YN/SCuSE8Y08PWSyXq82xkK8eF/crefZkjP9IX/R03yz+&#10;FwMS8gOeH7AdgJcUEI8tME6e/nTFEz788birYfLH4S/4ydvNMfzx89Nmu7cA1uiVe7LIeyWJakhL&#10;77b3P2O87Ldibg675bdPeG3fLw7HHxZ72BfMBthMfPu43f/fzegF9uftzeF/Pyz2q5vR+r82GLrz&#10;oq7JYPE/6sm0xD/2+pt3+pvNh+evtni3Baztbsk/kvxx7X982G+f/wlT+SU9FV8tNks8++3N8rj3&#10;//jqKHYRxna5+vJLFoOR2i2O329+3C0JnLREw+zu4z8X+50bi0fM9L9t/XRZ3LaGpMjSX262X344&#10;bh+eeLye9OT0h6lLBuc3mMO1n8M/YIgu3m83o/oVU7iom2Y2cR7ENHaTSTmeTNxg8abSz1KnvMft&#10;8+qH9eJIliZRHU14+vUwNR+uNTWPH999xOw9jb4rztIwQ4tZOZvhXzJF8cOnMz2dvw3UwLlF+C5N&#10;HnjQ/0LyMG3A525GIAl1WYzHycwaT6Y1CRCNqOfFuCpnNLUUjZiNmxoNEYRidqIZnlAU1bgpp3Dh&#10;hFEVeEzZRNOzTSgyvW3i3jJG3FtqFxOT77fL/zmMNtuvHkEWVl8ednDcZEnJg7T/JGIznuMEclXU&#10;BVqfds+bnmJcT6fQWrtzSkE5iBPlyoEEJtLW0G9grsnzyeD6dr9aUSgwwq/cJAYzI85F+j7sWNmi&#10;2cDGZK4TGRu9e/nr9h4EdwEvxObW22RHX6tm3jgNN2XRzEoexqAVjo8W86qZOpbWzGH7PZPxOMsP&#10;QtKoNd4LYhzcg6LxgLh3/bhDjx6e1yAC//FmNB69jIrSUeL3QQSeXIk8jogN8HA/iWAwBJFqbsNg&#10;sAeZYlKOTCA4xCA0q20g9DvIVOPaBsLECELok400VUJ1MbWREDb2I82VEPRjIxVa2dPGblOh1Q0r&#10;kYE6R+NFpPJZrlVa57lGaZ1PqkybtM5zY0mrXDUIszoMzsWjBBIwFx83bsDiJxBFRJvCpHfbA0Vr&#10;NHphP+88DYYUje6MsFisOw6S8LxuYSiFkD1n6hZGx0l46ix4tzDGEwnPzxKmIcM9PK+LcDQifl4n&#10;C9fL4rxuFq6fRdRRUaV7TxQNthMce9CPtzfvxGaAw9PrpddEP45e4IJgckaPcKWwK/T75+1Pq7st&#10;SxxbMTmedfp2vdFSFaYgNAXL4hTrv/afOwabSZdhNzrFuE2Ag1U4T05sItrnH+c/5bFTUR3mcyec&#10;7wQoGzmPHJqATfxL9o/yn/JIGTltoOV6e1gJNumfHxLeCb1K5TiioDzEyD2hO71RF+7+8sifQpKv&#10;F4dHeQY/nxSxuEX6aXPPPz2uFvffuJ+Pi6e1/MyqcuGbpDsUr/7VAlwfuh7bgesVg1VOe0gY7/r3&#10;24WnJXxRm++wISLlXpPvIKkw83xnPp7MhM8ovjOrC08o63I6rphw46Vfzndg1HhcnciMdsDkosqG&#10;bTV5KM+aYLACJ5iRH09RIt87t2FgiwJMNbVxtOedk+c1mgN7EHCaDI52vAWETKCI6xRMBtKeaa6D&#10;xthIEdcpxhklRWQnj6XV3TCzSFsVk51ssyKV56Ainc8yHdRKL+x3B+dxejHlJAOklZ5rkda5GpOY&#10;AQNtMnjhH4A2ZWlq4QhiETFEcs2BDb+KZWHKEMsi8/F6liVtC03zjMN/CvOoMOzBnebd/KQRKdii&#10;Tq5DppXQnNljRy+8L34obMxZcrT+QzxRjHoWrhKxuXc0/mH+U3oKV0FN8/TZf+k/ByKGdMhAxH7J&#10;QqtfvHAMyyU1KUJqEzGOc65NxHJ5OZ94KvGfJ2JYJp5XV8w8pWmlNhMrymmSndLcgL1nCqOpGDlP&#10;C0bzAvbmKYxmBVOiPRaOZgUVsYIUR5OCYpID0qyg4PxViqRZQcX5K6tJERUrM42KmFiN5JTdPUow&#10;BKopmb60WREVayrK0Jnt0jqfMEM0sGKtU9rQxNJ6n+X6qDU/r4nYmViR6sfMp42GaeXD+eQ0Rjnj&#10;oLGimthjgiKtk1SJt2S3jQzBSQ6JRnOElXrEUxdzaPoNFFXmFcC9qWeWTRZNv4NinOupfgkFFhJy&#10;bdNvYZp5CaV+CfM6N5fImQetIX1pKq3Sr2A6z/Wy0m8g9zor/QLyM6DS+i8zL5OqMULj8zOz0trn&#10;FHw6ZomYBai8wUB0fRLLmB7KVAWovBVDG05imQ7WseIz46HWes8habVrSz/ESXb+/NOLk7JhFdlh&#10;cPU7WFpJf3Zn6cnQsrgPYnrEMZNZ3IcCPeKYrCzuY58ecUxIFo9CwmxXXexyB4t2TlfJohE6jNZZ&#10;4q6rsEtnibuuwvacJe66CvtyjjjZF2o7bMhZ4q6rddTVy2NragZia2YTrw+upS/tjH0cTMJWor9T&#10;rx3/pf90ATgLwSo7pfhv/acLXkUZ8AOdYkQm8Eh4nk4xt3QBZ9cpNpH3C//aKTaTh4KkdYoVY3g0&#10;NI74V7cgeVESBLXqFnQjyhPDbIIAdMkhInEtY8+r1386NY/do8F1OgWn0hfQmE4xLPvIEOh+rOtw&#10;3/twZrHv7cLbQ3u9Q0U00jPuZJj3DGF7LgyrV1csz/zkV68wUdpJE578106aVKiHmsnkrWcNYhpX&#10;H+OTJtOiJmNBpV4IALHW5T3nRatXNQVYqDKD7dFLU5pMEwWeTdggaxHY/UDdMyhQXRDJoOjYheOg&#10;tC06cmko0DMao8OWklacUhgdtRQVhcYGDhQcWlxQ5VCKo0OWkpfADJwoW2K3J86VjAu7QXGqxGxQ&#10;lCiZcKLEapHWdKZFsaYpDraAtK4zOoqWrGbjjLJpjeKkbcobpNrGIsFJBq2x2xSnR2ykKDkym2T0&#10;HaVGKABOmxTlRWbQgKmmUus70yKt76yWUNJ50gAlFY0W6bHd8Kql8eJQX3oCotjXANLazg6lKBFC&#10;eZAUKEqD1LnBHWVBOD1pIGkjkp1vcQ7EtmlRCqSoKDVjaCnKgGAymb2L9Z0B0urOGUitb2Uhh0zD&#10;kGkQ7jpkGpJyzT9ApuHiXADsIKUCyD5ZmQD6GjzQB/m5asaWmI8o/acL8wWr6Q4ryQsx8+wLfFkM&#10;droz+hQw+IVOKQlR4YY6pQQLXq9TyhWpwst2i8Foo5vOL+TDdi/W3QFYdwLDs7tCe4fV1zLG6uum&#10;GI0+lYli+9TvyoD73iUt7PDI6MkkSMKvZ5hlRuwQsQ8Ru7GfPFPmgJHWjth5Bl49Ym8qbLqSeVlW&#10;RYGfOYz2EXtZ17XfXzPH/por1pum4Xg7Ym+wqtkK6nXEXvDiVwqj2XZNoY2BoyObksscUhwYhVNo&#10;h4jcBNKRDVPtIgXSVLvEMroJpKm2rMymQJpql1wDa3QtitunvPicIkWRe8U7YiyoWN0ZfUfBO3bg&#10;2v0j76XUmcPSSp/gzZi6okq4E1adeX9RBD/hSg6rj1rxtB0La+KGvrTqm4IqJgysOIZHpG9iRVE8&#10;UDJYke6lwCFtVxTIT+ZUWWu1K9J9kRkTUXnDhINLC0vrHmPQ7qIe8nWTU5dWvZRrGz3Umq9Q0WL2&#10;MIrnay6SSKGiiL7MKSuK6EsuBTGgtJHJzukopJfaJQNKD3ls9sx0UKs9M3miqgYKxd3rG0LxIRQf&#10;QnFUFlg7J/8VofjFsTV5KAquaYJbwXW8aJiLrV3RS90d25G7ouAo7Mv3sbf/dDE4WgQx2MLOSNEt&#10;2oK9dIoR5wQamEmnGK0wkRxYR7ecW90Fo+iWoxIs4IEtdMthcyXJgQn0yIlWTobYK81/uqVxt9gO&#10;D96Nhw2q3D6M2q54HNoVtXQ3z+08gFftRKvhzdFZeMxOMUrOk1jPCHDhBjxdJ1o8hL26hih6iKLP&#10;j6IxWdpRNA/ha0fROCalduveU9TVuL0Ap12bk7KaYXLwuvd4fsUgWirV9JJ2EkN3htBYQ34ZpSCa&#10;3PJSXLrxU0cUJQU6KYrmtRkUTWqZH6coOpLA6jpIbdIjHUYQNU5BdAzBxNhnWj/nTYMXsxDomUnI&#10;JRyEMMiR+hfiDb3/FP9IK9H9Us6zhHpMj+E/BWtwLP4wvOE4gN7jPjPpWdittmNhwnhtx4IiqWrq&#10;xn4xqSopmDo5FvgVyr6xY0Hl4jWzs0TOuhyLEHgtoRNWvO8iKcnSfgXb/B9HKYj2KzaIdit8wFAK&#10;ErkVyXa1u6PdCmdSUxTtVmwQ7VZ4z00KEmVjJW/TbkqUiyXvJChD1sYO2F3Uege1SQjEWwYudmYU&#10;WSGihu5fH1BjPMBLhQJ/73f8p/gfEULA1xXAuTgvjAQP4T8FCk3G83rKpAd/N/i7s4+3zvg7WMu2&#10;v+M0z7X93QTLkZTFxqieNLM5Dk8UY+mXI5tyEpYjcVZkM75OBXE15whmzhkJ7dLa0dRU8kxaRHu9&#10;LI52fGThDRzt+KoJVbcCre0qtO/DLlUTSDu/qiAfagBp94c9pSaQ9n8ln0FoAGkXWPDOa6NvkRMs&#10;4SnNNkV+EO/WbhWR/LD2RysvNpbWeMnrdVa7tNJxumQGS2u95HVEC0vrvahoTdJQV7QmWWHfuKn5&#10;qKp4nmuWVn09Lm2oaEkSUbjZqmhFsuaCcKOHUV0xV4MaHYwXJDlgt6C04rnY3YLSem94YcyCivSe&#10;mcelHu/NlBYRLSg94jMDK9poPa1psdtAipYjM3M5Wo0ERgZJD3dObqRWgWLoMCWmTEStNmmdZ4Zn&#10;VF885eIJC0mrPKOnaC0yq3HaDRJaznUYxjiIdlg3XIlvNIoy6AGKl8sNqGiHNeIpW+fRDuuGqL8F&#10;pZUuVQ9Wq7TSc16GKsZU0zOGr9Zax668TLP0SK+qzKjCbsLTE4smM2tALE9SJUpJzLFOp6CE1iMR&#10;ardrol1piRIEG0uP9hIHU5iqpzWk8MQCB2bYWFr15YwKO4zXiMPgFRZOerOxtO4ruBMbS+s+5ydo&#10;32dofMU1IlaztOo5VDYGF53gdILKja5Ga16NrSG+/CXxZXaPuUs63iEPo8LRvDhGJdjt3UUnzebR&#10;MbgY3adTe7bTS2w4FOj/EQv0s4PArSVfdhRAHt0NYDitc8Y7eS0akVhDPkvcDeCQ0+gewOR7CB3e&#10;5Rx0t2p/Fw4M7kF3XQ0XhvSIu65OzuuqOwDgLmwS70Z3x/XdwZyrrl6c9iLfQ3kvci9W4ou/h4p9&#10;uipXS9KW84kq/ykJKwS2/MJCotp/7T+dGG2ZxENxEID01X/tP0UMQSmLIe7sliMiAzjElN1y7hAF&#10;xIudcogUGQ+xYLccUXw8F3FepxzOViQxxHCdYlgjY7GejSlu/wFdXtWpPHkTiKs6xdymEzD4TjEw&#10;H3pfmO1dz5RHOiaDoetfp/+U1ypzGnFMJ5aoFjFKp5S0q6/1rsQJsUUnmC/SkfXlbPsbUEp6nT01&#10;STTx+K13D0owfZYDl+9sHFg8y4Gnd8qBoYtcYCBe+/7TTS6KEdA+8OtuvBk4O8nJScRZrYA1s1zP&#10;nAEjZrGeJHrO3Az1QUN90Pn1QRiR7bQ2D/ZfMa3dzLGO217Gxf2L/izRajydhxl80bEYnCxim6HT&#10;1e1gENcc0vTWIjoG59xVAhLF3xQyGyiYxiE25VxFghJF3nxiYdoWeIyAUnDSKoHRQTdvZDEagxcd&#10;YPh4QTGmutc64Jad9QZOlMiW4qmkPXEae0aZDgtJaxlpGiQUUqRIz4jvbSStacmhpUiRrhvaVmO1&#10;KdI2571SJK3uAllgG0krPAOkFT7LtCjKXtuvP85d53C0tu2JESWuKU3iFASH9jkXiWXjQHsZPi8u&#10;LOHzTZNgHCHAu+B2IDrVA4EaDUsrUBPW7LlkLkwTBt5D1YRw9pxtT2YOtK+nQN/V3cOgdpJIVwVY&#10;zLq5K6mAqKb4iSzVdHS+CKGyZ7b+Uxiuq7GAEetsm7D5mQ+7PYb/dFjcsHD4ov/Sf+rAxr8i/91A&#10;WQfKej5lhddsU1aOk69NWZvxdHoqaZ834KdME30lRj0vQ+XhGLGdDxIvp6w80TQza1NWxNcdjFVW&#10;3hMQTaWwpIcy8gQl4lFcGJ+gaBqVQdEciplGAqIZFBENacmnxzMu93h487TJbXKBw3MpuKBjb3X9&#10;p0t2YHjAsfRIxS7WIwz2e7DfZ9tvKgxp2W/8Cubs2vZbVdI1s+ks3Lzs7TeO+vD2u2noCl20ARP2&#10;YvPNmfgu643iig7rTYFwAqFtt1xOm2Bo203ZhgRDW+6aaqXSdmjLbbZDG24u3UoxdNxL1j9ph456&#10;+XKLFCNKMpggUYqBXIiAfHouJBtOQs+w13d+iaB76cwOVS92TxgO8E5Q/cXhGI8StMe7FP8pzknC&#10;sfCK/Zf+U4QkMupZaBIHhkyHTHaP4D+HKGU/3NL1p+fLb+ki0tX2ckyDr+7lZjhSGiYVtgA/TCYo&#10;xmHn4r2cPnB6NnV592u4OckZdPm5QhaRtYhOQpKDSUEiT8eJ9RRFuzpO96YwkbPjzHoKo70dZ7JT&#10;GO3vUP+NlGgKox1e5oRY7fKAYONETg+Fp5Z2IreXR9JqLuyzfYn6hAUBvsbd6Fp8YhVln1MVUQ4p&#10;ADGvsIC0rsmhGzha15x9FlUPLv0PW6R3Mb/AKOGEL0bCxQyD13GyDMMlTHsqLlySFkU3XfSBWk05&#10;2jB+Pbvwn8IyULdxjhhNVKCFgi0P4j8FzOWieyjSEL5/yhvhcD38+9v3+92PO+Jw0Y+4oN1dHwor&#10;K7zku/32w06iMxKGxHf0pz+AAMJj04/fb5f/cxhttl894lrl1ZeH3Wp5xLDmsd/+k/A8+XsfRG8f&#10;HkYfaYmkcZOinuHyXn9zp+coRTVuSpRX8S5u3Ck6mTVM0BH7PP49QWjq+RyVPsxylo/ffDyOlvSI&#10;aT2lQmTeCN5Mp/NWPvakHGohsbCXw2708Xm9wU+7w9ubx+Nxd/vmzWH5uHpeHK7BAUEMWhTwVymt&#10;gJ2ZOu1OCuwYlIOKTzvki/ks3DlCbPB6mY7CV3G8v3c9vWtnqmufNT+JaHIiB1emMJqcFBNKVhtA&#10;mgbizk0cw5gCaXJSjYkIGkCanADDRtL0pOYL3A0kzQWzSJoNAsNuU8QGccWs2buIDuLs2gzUORqP&#10;+GDBh0wa/YsIIWWZDJVHhJDv+rCAtM6JEFpAWuVKTQMj/HwZIQ0TzjnBrryeEroz7mBZOokcLpIj&#10;6gW70SnGbYIcrMJ5cmITs1wU16HxYzG7O2kmbC3RzJ6j6zCJiD52U9ZfnxjSy1qsd4+L0U+LNR2R&#10;h/9c99jlrr5awy9DJ4ft+un+26f1mv5ivRm9UOU9/Rx9Ef5G4I4fJQf5y5+w2x+OXy8Oj4LDz6Bm&#10;LW5Bjzb3/NPjanH/jfv5uHhay8/8+tBiohIHpk3007vt/c9gWsO5Qq88VwhDv8WZfpW1/Qq7IXGW&#10;I8+M2Rz3N/JTFGeSVBmzybpqsJTkxqontssPh+N3q+0zD+ufUNPEIyWUyZ3YDmZWyI6wn0sTSG3O&#10;5OrXc3kz2npppFg0ZUKB5+PIgNGMCVsqTRzNmOaUgDNwtPPmHfVGe7TzLqaZBkV8iTeVGkiaL6Ex&#10;dpMivlSA6ZmdiwhTHksTJpSK2lBa4cWUkoOGpiLCVOUGgNY5DnTNQGmt55C01vnAfqtNWus5IK10&#10;1aCBe/1huVd2JREWiQzhXSh35LVEvOnLqjVpJhNVoxFIZvJUkGmtsp2+jRNb0jYUUXZRIXdgzrw7&#10;x+d2j8EYdYJxu6EPN3PYz99tqQdxy2BkWG99crT7nHgaTrHr7INwMHdjaPapItVzEvVA5wY6d7z7&#10;+M/FHqlAZqjCS90/kPn6jVJg5JVbfA6/wjQgroyUo883HiTZSPMj+saT69G7l79u71dvbxYfjlu2&#10;Jp6IJRnGybgYV9gxCKwTn8Nt1Qi6JDk4L8et3CAs3WvpnBgmTdXabA6HdElbTpxQ0wuct/EySlE0&#10;uZiWIAQGjGZzvKUnhYmIBd8lY+BoXsEcLMXRtAI3JNntadOKFEaTClSpmr2KiByxkxQmYnFETlyn&#10;BnLyS8jJxQ4eL4ZX5zDAX+/f6SIjeEdZEsh6PXoU+VCZS1kxx2TcHV5ZMQFDiUaXPxahNlW4Zqkr&#10;Ke2XJyyGlAgNhs2H56+2yCPB2n7qd9fTqlbbh3KRT+QpkR+71Idi2lQ+KVKOy7q9kISVuRmlX+UQ&#10;fxw8eMWsiGyx7/KjTe3WBDN+lMP0FEY7Uj6rzsCJHKlcf8Yrdbo5sSelhSQDSHtS3tHqjg7QQNqV&#10;lrxkYwBpV4rlLyQg0p5FzpQv5zaAIm+KA7lMpMifIhdmd47GYUhlgWNlsCKFy5Vz6ZuL0iIYdhks&#10;rXQ5q87qotZ6wYVThraiYycnM76PzWiXVjwtPNr60qpv5Jq4FIvM1ElfOKPNxIJHO0mhd7buo4Mn&#10;C1RZ2Vha980408foTnsEuxmsSPdyiaTRR617XCdnN0sP+Xqaa5ZWvSQV0zEfnT1ZzYlCGiMiOnvS&#10;XYWXTGiq0Ayvp+LDQy0oPehxUaHZwej0yZLpsQWlzQxX5RnDNDp+spCbMlO10y7Q0HbO4KWqio6f&#10;JJLsmgRWFNLUi0efuT6levCTdUmY0CGs7wtn4hRRNqMEpYGt3fmkebcw1ELCfu2sWxgdJ2FfLt4t&#10;jBFFwn71rluYLCVJh1W3HnHXR6ybn6MRMniMfl43HSu+C8c69TTG9TTO4OVfj+tqYNPd6GR8qO2h&#10;ar5H3HU1rIb2iLtXKiE7RmePuOuqXIzbK06mgNoeyH43+h/0KjzoBIlWmuAXBGKwh9BUz/lVbiwU&#10;Qf0+J+o/JbfrtqmD33TGWHT0KJ5Z9VwhjwOTWExW6bJhHTiJdKHngCXwDZYDo+hsHbiEyIV0ke+k&#10;/3S1l64bYALdeDDS1I+TIfY4/tPhoYqT5cZ+S7H/3n86ORfuTnpOAHOcHp63s3kuPQ6v2inmrsKD&#10;x+wUI0+NvsIbdoq56lZ4uk4xmcVDMD7UJ/yrE9owHe1gnK3ItYNxlGkiUS12AIdFIzKnCXLKaOM3&#10;MEsSi+OAvEBDfF781RltMYo6YtVEmYjklA2EloC9CnT0jAv1psTbUxRY24BS8iHarFn9IB2UZFA0&#10;NZbzshIUHY/I+eBJj6Da0BYi2KlWdAx40spnzq6Fj11yxA/mF6gMBsfrmQyFY3A9MsCybMFdqNcj&#10;RakRYijdK8uDexrWW38f662woW33xGUH13ZPxRjH5gp7x5bTGts3Yvekr+VD2vh67knObNU+oe2e&#10;5I5mLaHdk6S7pLGnTDIsRjD3ci0fx+kaRHsnG0Q7J2xswC12CUjknCRd1m6Kdk7IqFko2jmRn0x1&#10;op2TXMuXNCXKDEsOqd2UKC9MPk469Jn7uGxaxc4gXewSaT8FXCJ0/3qXKIFnz4nCItRzghu1Bg4x&#10;jAQfkvpPCU0lcO7ZTTl4zcFr/j68JsZ022uyvby210QZUuEOC6/1Nka/ERLX16JQyUV1tAAbcqgX&#10;hXV0NRq23EvGRvu0tuuconEcZZ48o/adWRztPjm2S3G0+6waPpMgbQ+6fnLDtAxpNEi7UBxnYXdM&#10;O1FsnjOBtBct5+QBDQ1pR4rqExspcqUlrxoaUJE3pRunzFZFq6y0Pmw2i9JmQVNlWWawtNIx9DJY&#10;Wut0y6HdLq33Qo7LSF9gtMpayd1w6VigvGVoPdW7233Uuq95pdwYDtEqa66L0SKrrEBaUNFYz4ys&#10;6JDkSa6H0RprSTstjAFBtRRBDY3cHJkqC6W+Jyk5zCPVO92QcILiFXyrg1rvuUZprU/5nGwDKVph&#10;zSBFC6zAsMcVrbiElmdGAgX0QWbKp05abYpGu63yaHk13zut8lzvYo3TorbVJq1xOaomfXnx7X5y&#10;AVs6DtLb/YwhRRsbg6YmfDa50SpaXwhSuHbRHJ1YTDoJ4cpZu4O0RBKguADAapUe6DXvwrZapbWO&#10;IwEyzdJ6r7hewsLSei9wnafdRT3WSz6B3cCiwuHQxZJ3Fhl9jG/34w1YFpbWfIljd8x2xbf7wVma&#10;Y4uuCTm1a5bpI61NBaki2y6t+4qTr1Yfte65jsPqolZ91WSYB658OjVL7vFNh3x0ux/aY2srvd1P&#10;kIYw1a7ksMPUfFSLIYuA7/M9tj6rGZdBvgskvbu2gBw5KfKzLXTIKpLuwCXNhLMbuxU53O5HNTJW&#10;kdZwu9+RKtooT7ZbHB/p7AByY7yiBKdg5c/4eww+X1uQ24fo5bqLIxDZ8lAOI9mnxfynpMfoGEYa&#10;8TjpQYrH/Nf+U8QQlbJY37YHhJwiJ8ci5Ze83GoWAsbO5yJUZDy6XbCrfQgDWQ6BXrccjnqg7iKI&#10;65Rzj+0rVPHrDj1PpZgID0Vg1flQV4HS9BQXCRhChk4wJxUIiH+f/lPeq2gDgUwnlryD857Y9JQo&#10;UQDMuuh+Uf56P2i4673jWj9+neEkKd89/yndRI6YxfqOT3E1eiDznU8FjWc8EPVOOVB0kUNqoKsX&#10;oN8sV4RtDL75/tPNQncJBMhzJx5oM+P1lFmBErNYzwWg3t60nzlsQMI7XdwOZ7L8hpt4Md3b6XG2&#10;I79ienwyH9fj9qksE5zKAqpI+49w2BldGCjz+6LkOOUZZGGsKzNeyNkCWkSH8pRDSUF0BqWgBIqB&#10;ooN4CuFTlCiApzyTgaLDd+w/sGBgPEMewF0SyC9Rd0mH7pytSluj4/ai4iORU9VECXEpCHP1AaeF&#10;hTgdzhtyjI5F6XA+siZtUpQMB4atomjLETLmlo5ocTMoqUDuwlQ2FeefpChPbLRJq7vgNLHVO63w&#10;DJBWuLskMHlvURKc0vxpg+IUOC3mG+2JthnZEyPKfyuYIdtih2RDtiUXrNrbSi4ul8DQp3iPRrcV&#10;7wn39p4jF+0JwZW6mmw4JXQUi1ldLJMMGPxV3yWBws9hUDvBXLx1umvMM1X/KYyVVIBnugmebb/f&#10;ywFC2tkDF1z2hFsi1cPNpZsIM7oeGL8i37WB+EJnA/Hlc5t/q9NrMI/axJd5zNWJL7YOkQ+nEL0s&#10;USXSqqaMrhqspyHuvpz4ciitKSBmaOA25N4R6/O4OxE3zXvPuWqQ+FiKonlvycX+SVM0GcMqpYWi&#10;mRjzlQQEr9Doz6fHVi73m3jztInwErdJS/40hnnM5P2O5El6pAYvMFQH/j6qAxGktb0Ac76re4FT&#10;dSBuQKgpA8im11cH6gsLcY2Cz5Ze7ATS0LxlMyUxq72E9gGUtUggotTHFLY7xdAewMTQ9p8LPVIM&#10;bf8pB5O0Q5v/mvxZiqFjcPIhCYaOwOXg/2RHWZTwMEGidMepIZ+eI8qu8kLP8A0XncZwsZPDcICP&#10;wxh4fWgICIqteJRkXZwIyVjLCkmQeVYwFEoMfDTkPyXgG3zl4Ct/H74StrLtK3mN++q+EmWEbn2x&#10;KSpyl7GvnOJ8AvgPPqrsqgd+ShZE+8J2xORW67VI212mIJG/5Ay2HM6iUbTD5AR2CqNdJt8sYzRG&#10;+0yp405CPO01cbMOcsVpa7TbRH4bhYwJjHacQLBxItcp9ycmQJHzzCNpNRd8gWKKpBXNFwsZXYuW&#10;CqQEPwXSqubjsSwgrWuiBamOoop5zqeLqgdi8IfNp1/MUjBKOIWNkXAxT+GBm6UgLgUcVlI9rfCf&#10;Lp+MSQPOg+twutK21GpiRmH8ehD/KWCueqdPzB2YhcqmrmeSYcAzew7AGejRQI/66NHpfkA+gzzc&#10;nsi/f3lPx87AF+8Xu8en5deL40L/m//idlVuH7fr+9X+i/8XAAAA//8DAFBLAwQUAAYACAAAACEA&#10;T/eVMt0AAAAGAQAADwAAAGRycy9kb3ducmV2LnhtbEyPzU7DMBCE70i8g7VI3KhTWkoV4lSoFSDR&#10;AyLlAdx48yPsdWS7aXh7Fi5wGWk1o5lvi83krBgxxN6TgvksA4FUe9NTq+Dj8HSzBhGTJqOtJ1Tw&#10;hRE25eVFoXPjz/SOY5VawSUUc62gS2nIpYx1h07HmR+Q2Gt8cDrxGVppgj5zubPyNstW0umeeKHT&#10;A247rD+rk1Pwsgu71zimt2ztn7f7yjbNoRqVur6aHh9AJJzSXxh+8BkdSmY6+hOZKKwCfiT9KnuL&#10;5d0KxJFDy8X9HGRZyP/45TcAAAD//wMAUEsBAi0AFAAGAAgAAAAhALaDOJL+AAAA4QEAABMAAAAA&#10;AAAAAAAAAAAAAAAAAFtDb250ZW50X1R5cGVzXS54bWxQSwECLQAUAAYACAAAACEAOP0h/9YAAACU&#10;AQAACwAAAAAAAAAAAAAAAAAvAQAAX3JlbHMvLnJlbHNQSwECLQAUAAYACAAAACEALTk9UlYkAACA&#10;BAEADgAAAAAAAAAAAAAAAAAuAgAAZHJzL2Uyb0RvYy54bWxQSwECLQAUAAYACAAAACEAT/eVMt0A&#10;AAAGAQAADwAAAAAAAAAAAAAAAACwJgAAZHJzL2Rvd25yZXYueG1sUEsFBgAAAAAEAAQA8wAAALon&#10;AAAAAA==&#10;">
+                  <v:group w14:anchorId="788335B6" id="Group 2" o:spid="_x0000_s1026" style="position:absolute;margin-left:0;margin-top:0;width:172.8pt;height:718.55pt;z-index:-251657216;mso-width-percent:330;mso-height-percent:950;mso-left-percent:40;mso-position-horizontal-relative:page;mso-position-vertical:center;mso-position-vertical-relative:page;mso-width-percent:330;mso-height-percent:950;mso-left-percent:40" coordsize="21945,91257" o:gfxdata="UEsDBBQABgAIAAAAIQC2gziS/gAAAOEBAAATAAAAW0NvbnRlbnRfVHlwZXNdLnhtbJSRQU7DMBBF&#10;90jcwfIWJU67QAgl6YK0S0CoHGBkTxKLZGx5TGhvj5O2G0SRWNoz/78nu9wcxkFMGNg6quQqL6RA&#10;0s5Y6ir5vt9lD1JwBDIwOMJKHpHlpr69KfdHjyxSmriSfYz+USnWPY7AufNIadK6MEJMx9ApD/oD&#10;OlTrorhX2lFEilmcO2RdNtjC5xDF9pCuTyYBB5bi6bQ4syoJ3g9WQ0ymaiLzg5KdCXlKLjvcW893&#10;SUOqXwnz5DrgnHtJTxOsQfEKIT7DmDSUCaxw7Rqn8787ZsmRM9e2VmPeBN4uqYvTtW7jvijg9N/y&#10;JsXecLq0q+WD6m8AAAD//wMAUEsDBBQABgAIAAAAIQA4/SH/1gAAAJQBAAALAAAAX3JlbHMvLnJl&#10;bHOkkMFqwzAMhu+DvYPRfXGawxijTi+j0GvpHsDYimMaW0Yy2fr2M4PBMnrbUb/Q94l/f/hMi1qR&#10;JVI2sOt6UJgd+ZiDgffL8ekFlFSbvV0oo4EbChzGx4f9GRdb25HMsYhqlCwG5lrLq9biZkxWOiqY&#10;22YiTra2kYMu1l1tQD30/bPm3wwYN0x18gb45AdQl1tp5j/sFB2T0FQ7R0nTNEV3j6o9feQzro1i&#10;OWA14Fm+Q8a1a8+Bvu/d/dMb2JY5uiPbhG/ktn4cqGU/er3pcvwCAAD//wMAUEsDBBQABgAIAAAA&#10;IQAtOT1SViQAAIAEAQAOAAAAZHJzL2Uyb0RvYy54bWzsXW1vIzeS/n7A/QfBHw+4HfWLWpKxk0WQ&#10;NxyQ3Q02PuxnjSyPjZMlnaSJJ/fr76kqkio2i92KpWSTmc6HyGOVnyaryaqnikXyz3/5+Lwe/bTa&#10;H562m7c3xZ/GN6PVZrm9f9q8f3vz33ff/ufsZnQ4Ljb3i/V2s3p78/PqcPOXL/793/78srtdldvH&#10;7fp+tR8BZHO4fdm9vXk8Hne3b94clo+r58XhT9vdaoMvH7b758UR/9y/f3O/X7wA/Xn9phyPmzcv&#10;2/39br9drg4H/PZr+fLmC8Z/eFgtj39/eDisjqP12xu07cj/3/P/39H/33zx58Xt+/1i9/i0dM1Y&#10;vKIVz4unDR4aoL5eHBejD/unBOr5abnfHrYPxz8tt89vtg8PT8sV9wG9Kcat3ny3337YcV/e3768&#10;3wU1QbUtPb0advm3n37Yj57u396UN6PN4hmviJ86Kkk1L7v3t5D4br/7cffD3v3ivfyLevvxYf9M&#10;n+jH6CMr9eeg1NXH42iJX5bFvJ400P0S382LcjItGHtxu3zEu0n+bvn4Tc9fvvEPfkPtC8152WEI&#10;HU5aOlympR8fF7sVK/9AOnBaqryW/oGhtdi8X69GlWiKpYKaDrcHaOxcHZGKqkmiotDRxe1ufzh+&#10;t9o+j+iHtzd7PJ3H2+Kn7w9HvBiIehF66GG7frr/9mm95n/QZFp9td6PflpgGhw/sv7xF5HUekOy&#10;my39lQDSb6Bi3xX+6fjzekVy680/Vg8YN/SCuSE8Y08PWSyXq82xkK8eF/crefZkjP9IX/R03yz+&#10;FwMS8gOeH7AdgJcUEI8tME6e/nTFEz788birYfLH4S/4ydvNMfzx89Nmu7cA1uiVe7LIeyWJakhL&#10;77b3P2O87Ldibg675bdPeG3fLw7HHxZ72BfMBthMfPu43f/fzegF9uftzeF/Pyz2q5vR+r82GLrz&#10;oq7JYPE/6sm0xD/2+pt3+pvNh+evtni3Baztbsk/kvxx7X982G+f/wlT+SU9FV8tNks8++3N8rj3&#10;//jqKHYRxna5+vJLFoOR2i2O329+3C0JnLREw+zu4z8X+50bi0fM9L9t/XRZ3LaGpMjSX262X344&#10;bh+eeLye9OT0h6lLBuc3mMO1n8M/YIgu3m83o/oVU7iom2Y2cR7ENHaTSTmeTNxg8abSz1KnvMft&#10;8+qH9eJIliZRHU14+vUwNR+uNTWPH999xOw9jb4rztIwQ4tZOZvhXzJF8cOnMz2dvw3UwLlF+C5N&#10;HnjQ/0LyMG3A525GIAl1WYzHycwaT6Y1CRCNqOfFuCpnNLUUjZiNmxoNEYRidqIZnlAU1bgpp3Dh&#10;hFEVeEzZRNOzTSgyvW3i3jJG3FtqFxOT77fL/zmMNtuvHkEWVl8ednDcZEnJg7T/JGIznuMEclXU&#10;BVqfds+bnmJcT6fQWrtzSkE5iBPlyoEEJtLW0G9grsnzyeD6dr9aUSgwwq/cJAYzI85F+j7sWNmi&#10;2cDGZK4TGRu9e/nr9h4EdwEvxObW22RHX6tm3jgNN2XRzEoexqAVjo8W86qZOpbWzGH7PZPxOMsP&#10;QtKoNd4LYhzcg6LxgLh3/bhDjx6e1yAC//FmNB69jIrSUeL3QQSeXIk8jogN8HA/iWAwBJFqbsNg&#10;sAeZYlKOTCA4xCA0q20g9DvIVOPaBsLECELok400VUJ1MbWREDb2I82VEPRjIxVa2dPGblOh1Q0r&#10;kYE6R+NFpPJZrlVa57lGaZ1PqkybtM5zY0mrXDUIszoMzsWjBBIwFx83bsDiJxBFRJvCpHfbA0Vr&#10;NHphP+88DYYUje6MsFisOw6S8LxuYSiFkD1n6hZGx0l46ix4tzDGEwnPzxKmIcM9PK+LcDQifl4n&#10;C9fL4rxuFq6fRdRRUaV7TxQNthMce9CPtzfvxGaAw9PrpddEP45e4IJgckaPcKWwK/T75+1Pq7st&#10;SxxbMTmedfp2vdFSFaYgNAXL4hTrv/afOwabSZdhNzrFuE2Ag1U4T05sItrnH+c/5bFTUR3mcyec&#10;7wQoGzmPHJqATfxL9o/yn/JIGTltoOV6e1gJNumfHxLeCb1K5TiioDzEyD2hO71RF+7+8sifQpKv&#10;F4dHeQY/nxSxuEX6aXPPPz2uFvffuJ+Pi6e1/MyqcuGbpDsUr/7VAlwfuh7bgesVg1VOe0gY7/r3&#10;24WnJXxRm++wISLlXpPvIKkw83xnPp7MhM8ovjOrC08o63I6rphw46Vfzndg1HhcnciMdsDkosqG&#10;bTV5KM+aYLACJ5iRH09RIt87t2FgiwJMNbVxtOedk+c1mgN7EHCaDI52vAWETKCI6xRMBtKeaa6D&#10;xthIEdcpxhklRWQnj6XV3TCzSFsVk51ssyKV56Ainc8yHdRKL+x3B+dxejHlJAOklZ5rkda5GpOY&#10;AQNtMnjhH4A2ZWlq4QhiETFEcs2BDb+KZWHKEMsi8/F6liVtC03zjMN/CvOoMOzBnebd/KQRKdii&#10;Tq5DppXQnNljRy+8L34obMxZcrT+QzxRjHoWrhKxuXc0/mH+U3oKV0FN8/TZf+k/ByKGdMhAxH7J&#10;QqtfvHAMyyU1KUJqEzGOc65NxHJ5OZ94KvGfJ2JYJp5XV8w8pWmlNhMrymmSndLcgL1nCqOpGDlP&#10;C0bzAvbmKYxmBVOiPRaOZgUVsYIUR5OCYpID0qyg4PxViqRZQcX5K6tJERUrM42KmFiN5JTdPUow&#10;BKopmb60WREVayrK0Jnt0jqfMEM0sGKtU9rQxNJ6n+X6qDU/r4nYmViR6sfMp42GaeXD+eQ0Rjnj&#10;oLGimthjgiKtk1SJt2S3jQzBSQ6JRnOElXrEUxdzaPoNFFXmFcC9qWeWTRZNv4NinOupfgkFFhJy&#10;bdNvYZp5CaV+CfM6N5fImQetIX1pKq3Sr2A6z/Wy0m8g9zor/QLyM6DS+i8zL5OqMULj8zOz0trn&#10;FHw6ZomYBai8wUB0fRLLmB7KVAWovBVDG05imQ7WseIz46HWes8habVrSz/ESXb+/NOLk7JhFdlh&#10;cPU7WFpJf3Zn6cnQsrgPYnrEMZNZ3IcCPeKYrCzuY58ecUxIFo9CwmxXXexyB4t2TlfJohE6jNZZ&#10;4q6rsEtnibuuwvacJe66CvtyjjjZF2o7bMhZ4q6rddTVy2NragZia2YTrw+upS/tjH0cTMJWor9T&#10;rx3/pf90ATgLwSo7pfhv/acLXkUZ8AOdYkQm8Eh4nk4xt3QBZ9cpNpH3C//aKTaTh4KkdYoVY3g0&#10;NI74V7cgeVESBLXqFnQjyhPDbIIAdMkhInEtY8+r1386NY/do8F1OgWn0hfQmE4xLPvIEOh+rOtw&#10;3/twZrHv7cLbQ3u9Q0U00jPuZJj3DGF7LgyrV1csz/zkV68wUdpJE578106aVKiHmsnkrWcNYhpX&#10;H+OTJtOiJmNBpV4IALHW5T3nRatXNQVYqDKD7dFLU5pMEwWeTdggaxHY/UDdMyhQXRDJoOjYheOg&#10;tC06cmko0DMao8OWklacUhgdtRQVhcYGDhQcWlxQ5VCKo0OWkpfADJwoW2K3J86VjAu7QXGqxGxQ&#10;lCiZcKLEapHWdKZFsaYpDraAtK4zOoqWrGbjjLJpjeKkbcobpNrGIsFJBq2x2xSnR2ykKDkym2T0&#10;HaVGKABOmxTlRWbQgKmmUus70yKt76yWUNJ50gAlFY0W6bHd8Kql8eJQX3oCotjXANLazg6lKBFC&#10;eZAUKEqD1LnBHWVBOD1pIGkjkp1vcQ7EtmlRCqSoKDVjaCnKgGAymb2L9Z0B0urOGUitb2Uhh0zD&#10;kGkQ7jpkGpJyzT9ApuHiXADsIKUCyD5ZmQD6GjzQB/m5asaWmI8o/acL8wWr6Q4ryQsx8+wLfFkM&#10;droz+hQw+IVOKQlR4YY6pQQLXq9TyhWpwst2i8Foo5vOL+TDdi/W3QFYdwLDs7tCe4fV1zLG6uum&#10;GI0+lYli+9TvyoD73iUt7PDI6MkkSMKvZ5hlRuwQsQ8Ru7GfPFPmgJHWjth5Bl49Ym8qbLqSeVlW&#10;RYGfOYz2EXtZ17XfXzPH/por1pum4Xg7Ym+wqtkK6nXEXvDiVwqj2XZNoY2BoyObksscUhwYhVNo&#10;h4jcBNKRDVPtIgXSVLvEMroJpKm2rMymQJpql1wDa3QtitunvPicIkWRe8U7YiyoWN0ZfUfBO3bg&#10;2v0j76XUmcPSSp/gzZi6okq4E1adeX9RBD/hSg6rj1rxtB0La+KGvrTqm4IqJgysOIZHpG9iRVE8&#10;UDJYke6lwCFtVxTIT+ZUWWu1K9J9kRkTUXnDhINLC0vrHmPQ7qIe8nWTU5dWvZRrGz3Umq9Q0WL2&#10;MIrnay6SSKGiiL7MKSuK6EsuBTGgtJHJzukopJfaJQNKD3ls9sx0UKs9M3miqgYKxd3rG0LxIRQf&#10;QnFUFlg7J/8VofjFsTV5KAquaYJbwXW8aJiLrV3RS90d25G7ouAo7Mv3sbf/dDE4WgQx2MLOSNEt&#10;2oK9dIoR5wQamEmnGK0wkRxYR7ecW90Fo+iWoxIs4IEtdMthcyXJgQn0yIlWTobYK81/uqVxt9gO&#10;D96Nhw2q3D6M2q54HNoVtXQ3z+08gFftRKvhzdFZeMxOMUrOk1jPCHDhBjxdJ1o8hL26hih6iKLP&#10;j6IxWdpRNA/ha0fROCalduveU9TVuL0Ap12bk7KaYXLwuvd4fsUgWirV9JJ2EkN3htBYQ34ZpSCa&#10;3PJSXLrxU0cUJQU6KYrmtRkUTWqZH6coOpLA6jpIbdIjHUYQNU5BdAzBxNhnWj/nTYMXsxDomUnI&#10;JRyEMMiR+hfiDb3/FP9IK9H9Us6zhHpMj+E/BWtwLP4wvOE4gN7jPjPpWdittmNhwnhtx4IiqWrq&#10;xn4xqSopmDo5FvgVyr6xY0Hl4jWzs0TOuhyLEHgtoRNWvO8iKcnSfgXb/B9HKYj2KzaIdit8wFAK&#10;ErkVyXa1u6PdCmdSUxTtVmwQ7VZ4z00KEmVjJW/TbkqUiyXvJChD1sYO2F3Uege1SQjEWwYudmYU&#10;WSGihu5fH1BjPMBLhQJ/73f8p/gfEULA1xXAuTgvjAQP4T8FCk3G83rKpAd/N/i7s4+3zvg7WMu2&#10;v+M0z7X93QTLkZTFxqieNLM5Dk8UY+mXI5tyEpYjcVZkM75OBXE15whmzhkJ7dLa0dRU8kxaRHu9&#10;LI52fGThDRzt+KoJVbcCre0qtO/DLlUTSDu/qiAfagBp94c9pSaQ9n8ln0FoAGkXWPDOa6NvkRMs&#10;4SnNNkV+EO/WbhWR/LD2RysvNpbWeMnrdVa7tNJxumQGS2u95HVEC0vrvahoTdJQV7QmWWHfuKn5&#10;qKp4nmuWVn09Lm2oaEkSUbjZqmhFsuaCcKOHUV0xV4MaHYwXJDlgt6C04rnY3YLSem94YcyCivSe&#10;mcelHu/NlBYRLSg94jMDK9poPa1psdtAipYjM3M5Wo0ERgZJD3dObqRWgWLoMCWmTEStNmmdZ4Zn&#10;VF885eIJC0mrPKOnaC0yq3HaDRJaznUYxjiIdlg3XIlvNIoy6AGKl8sNqGiHNeIpW+fRDuuGqL8F&#10;pZUuVQ9Wq7TSc16GKsZU0zOGr9Zax668TLP0SK+qzKjCbsLTE4smM2tALE9SJUpJzLFOp6CE1iMR&#10;ardrol1piRIEG0uP9hIHU5iqpzWk8MQCB2bYWFr15YwKO4zXiMPgFRZOerOxtO4ruBMbS+s+5ydo&#10;32dofMU1IlaztOo5VDYGF53gdILKja5Ga16NrSG+/CXxZXaPuUs63iEPo8LRvDhGJdjt3UUnzebR&#10;MbgY3adTe7bTS2w4FOj/EQv0s4PArSVfdhRAHt0NYDitc8Y7eS0akVhDPkvcDeCQ0+gewOR7CB3e&#10;5Rx0t2p/Fw4M7kF3XQ0XhvSIu65OzuuqOwDgLmwS70Z3x/XdwZyrrl6c9iLfQ3kvci9W4ou/h4p9&#10;uipXS9KW84kq/ykJKwS2/MJCotp/7T+dGG2ZxENxEID01X/tP0UMQSmLIe7sliMiAzjElN1y7hAF&#10;xIudcogUGQ+xYLccUXw8F3FepxzOViQxxHCdYlgjY7GejSlu/wFdXtWpPHkTiKs6xdymEzD4TjEw&#10;H3pfmO1dz5RHOiaDoetfp/+U1ypzGnFMJ5aoFjFKp5S0q6/1rsQJsUUnmC/SkfXlbPsbUEp6nT01&#10;STTx+K13D0owfZYDl+9sHFg8y4Gnd8qBoYtcYCBe+/7TTS6KEdA+8OtuvBk4O8nJScRZrYA1s1zP&#10;nAEjZrGeJHrO3Az1QUN90Pn1QRiR7bQ2D/ZfMa3dzLGO217Gxf2L/izRajydhxl80bEYnCxim6HT&#10;1e1gENcc0vTWIjoG59xVAhLF3xQyGyiYxiE25VxFghJF3nxiYdoWeIyAUnDSKoHRQTdvZDEagxcd&#10;YPh4QTGmutc64Jad9QZOlMiW4qmkPXEae0aZDgtJaxlpGiQUUqRIz4jvbSStacmhpUiRrhvaVmO1&#10;KdI2571SJK3uAllgG0krPAOkFT7LtCjKXtuvP85d53C0tu2JESWuKU3iFASH9jkXiWXjQHsZPi8u&#10;LOHzTZNgHCHAu+B2IDrVA4EaDUsrUBPW7LlkLkwTBt5D1YRw9pxtT2YOtK+nQN/V3cOgdpJIVwVY&#10;zLq5K6mAqKb4iSzVdHS+CKGyZ7b+Uxiuq7GAEetsm7D5mQ+7PYb/dFjcsHD4ov/Sf+rAxr8i/91A&#10;WQfKej5lhddsU1aOk69NWZvxdHoqaZ834KdME30lRj0vQ+XhGLGdDxIvp6w80TQza1NWxNcdjFVW&#10;3hMQTaWwpIcy8gQl4lFcGJ+gaBqVQdEciplGAqIZFBENacmnxzMu93h487TJbXKBw3MpuKBjb3X9&#10;p0t2YHjAsfRIxS7WIwz2e7DfZ9tvKgxp2W/8Cubs2vZbVdI1s+ks3Lzs7TeO+vD2u2noCl20ARP2&#10;YvPNmfgu643iig7rTYFwAqFtt1xOm2Bo203ZhgRDW+6aaqXSdmjLbbZDG24u3UoxdNxL1j9ph456&#10;+XKLFCNKMpggUYqBXIiAfHouJBtOQs+w13d+iaB76cwOVS92TxgO8E5Q/cXhGI8StMe7FP8pzknC&#10;sfCK/Zf+U4QkMupZaBIHhkyHTHaP4D+HKGU/3NL1p+fLb+ki0tX2ckyDr+7lZjhSGiYVtgA/TCYo&#10;xmHn4r2cPnB6NnV592u4OckZdPm5QhaRtYhOQpKDSUEiT8eJ9RRFuzpO96YwkbPjzHoKo70dZ7JT&#10;GO3vUP+NlGgKox1e5oRY7fKAYONETg+Fp5Z2IreXR9JqLuyzfYn6hAUBvsbd6Fp8YhVln1MVUQ4p&#10;ADGvsIC0rsmhGzha15x9FlUPLv0PW6R3Mb/AKOGEL0bCxQyD13GyDMMlTHsqLlySFkU3XfSBWk05&#10;2jB+Pbvwn8IyULdxjhhNVKCFgi0P4j8FzOWieyjSEL5/yhvhcD38+9v3+92PO+Jw0Y+4oN1dHwor&#10;K7zku/32w06iMxKGxHf0pz+AAMJj04/fb5f/cxhttl894lrl1ZeH3Wp5xLDmsd/+k/A8+XsfRG8f&#10;HkYfaYmkcZOinuHyXn9zp+coRTVuSpRX8S5u3Ck6mTVM0BH7PP49QWjq+RyVPsxylo/ffDyOlvSI&#10;aT2lQmTeCN5Mp/NWPvakHGohsbCXw2708Xm9wU+7w9ubx+Nxd/vmzWH5uHpeHK7BAUEMWhTwVymt&#10;gJ2ZOu1OCuwYlIOKTzvki/ks3DlCbPB6mY7CV3G8v3c9vWtnqmufNT+JaHIiB1emMJqcFBNKVhtA&#10;mgbizk0cw5gCaXJSjYkIGkCanADDRtL0pOYL3A0kzQWzSJoNAsNuU8QGccWs2buIDuLs2gzUORqP&#10;+GDBh0wa/YsIIWWZDJVHhJDv+rCAtM6JEFpAWuVKTQMj/HwZIQ0TzjnBrryeEroz7mBZOokcLpIj&#10;6gW70SnGbYIcrMJ5cmITs1wU16HxYzG7O2kmbC3RzJ6j6zCJiD52U9ZfnxjSy1qsd4+L0U+LNR2R&#10;h/9c99jlrr5awy9DJ4ft+un+26f1mv5ivRm9UOU9/Rx9Ef5G4I4fJQf5y5+w2x+OXy8Oj4LDz6Bm&#10;LW5Bjzb3/NPjanH/jfv5uHhay8/8+tBiohIHpk3007vt/c9gWsO5Qq88VwhDv8WZfpW1/Qq7IXGW&#10;I8+M2Rz3N/JTFGeSVBmzybpqsJTkxqontssPh+N3q+0zD+ufUNPEIyWUyZ3YDmZWyI6wn0sTSG3O&#10;5OrXc3kz2npppFg0ZUKB5+PIgNGMCVsqTRzNmOaUgDNwtPPmHfVGe7TzLqaZBkV8iTeVGkiaL6Ex&#10;dpMivlSA6ZmdiwhTHksTJpSK2lBa4cWUkoOGpiLCVOUGgNY5DnTNQGmt55C01vnAfqtNWus5IK10&#10;1aCBe/1huVd2JREWiQzhXSh35LVEvOnLqjVpJhNVoxFIZvJUkGmtsp2+jRNb0jYUUXZRIXdgzrw7&#10;x+d2j8EYdYJxu6EPN3PYz99tqQdxy2BkWG99crT7nHgaTrHr7INwMHdjaPapItVzEvVA5wY6d7z7&#10;+M/FHqlAZqjCS90/kPn6jVJg5JVbfA6/wjQgroyUo883HiTZSPMj+saT69G7l79u71dvbxYfjlu2&#10;Jp6IJRnGybgYV9gxCKwTn8Nt1Qi6JDk4L8et3CAs3WvpnBgmTdXabA6HdElbTpxQ0wuct/EySlE0&#10;uZiWIAQGjGZzvKUnhYmIBd8lY+BoXsEcLMXRtAI3JNntadOKFEaTClSpmr2KiByxkxQmYnFETlyn&#10;BnLyS8jJxQ4eL4ZX5zDAX+/f6SIjeEdZEsh6PXoU+VCZS1kxx2TcHV5ZMQFDiUaXPxahNlW4Zqkr&#10;Ke2XJyyGlAgNhs2H56+2yCPB2n7qd9fTqlbbh3KRT+QpkR+71Idi2lQ+KVKOy7q9kISVuRmlX+UQ&#10;fxw8eMWsiGyx7/KjTe3WBDN+lMP0FEY7Uj6rzsCJHKlcf8Yrdbo5sSelhSQDSHtS3tHqjg7QQNqV&#10;lrxkYwBpV4rlLyQg0p5FzpQv5zaAIm+KA7lMpMifIhdmd47GYUhlgWNlsCKFy5Vz6ZuL0iIYdhks&#10;rXQ5q87qotZ6wYVThraiYycnM76PzWiXVjwtPNr60qpv5Jq4FIvM1ElfOKPNxIJHO0mhd7buo4Mn&#10;C1RZ2Vha980408foTnsEuxmsSPdyiaTRR617XCdnN0sP+Xqaa5ZWvSQV0zEfnT1ZzYlCGiMiOnvS&#10;XYWXTGiq0Ayvp+LDQy0oPehxUaHZwej0yZLpsQWlzQxX5RnDNDp+spCbMlO10y7Q0HbO4KWqio6f&#10;JJLsmgRWFNLUi0efuT6levCTdUmY0CGs7wtn4hRRNqMEpYGt3fmkebcw1ELCfu2sWxgdJ2FfLt4t&#10;jBFFwn71rluYLCVJh1W3HnHXR6ybn6MRMniMfl43HSu+C8c69TTG9TTO4OVfj+tqYNPd6GR8qO2h&#10;ar5H3HU1rIb2iLtXKiE7RmePuOuqXIzbK06mgNoeyH43+h/0KjzoBIlWmuAXBGKwh9BUz/lVbiwU&#10;Qf0+J+o/JbfrtqmD33TGWHT0KJ5Z9VwhjwOTWExW6bJhHTiJdKHngCXwDZYDo+hsHbiEyIV0ke+k&#10;/3S1l64bYALdeDDS1I+TIfY4/tPhoYqT5cZ+S7H/3n86ORfuTnpOAHOcHp63s3kuPQ6v2inmrsKD&#10;x+wUI0+NvsIbdoq56lZ4uk4xmcVDMD7UJ/yrE9owHe1gnK3ItYNxlGkiUS12AIdFIzKnCXLKaOM3&#10;MEsSi+OAvEBDfF781RltMYo6YtVEmYjklA2EloC9CnT0jAv1psTbUxRY24BS8iHarFn9IB2UZFA0&#10;NZbzshIUHY/I+eBJj6Da0BYi2KlWdAx40spnzq6Fj11yxA/mF6gMBsfrmQyFY3A9MsCybMFdqNcj&#10;RakRYijdK8uDexrWW38f662woW33xGUH13ZPxRjH5gp7x5bTGts3Yvekr+VD2vh67knObNU+oe2e&#10;5I5mLaHdk6S7pLGnTDIsRjD3ci0fx+kaRHsnG0Q7J2xswC12CUjknCRd1m6Kdk7IqFko2jmRn0x1&#10;op2TXMuXNCXKDEsOqd2UKC9MPk469Jn7uGxaxc4gXewSaT8FXCJ0/3qXKIFnz4nCItRzghu1Bg4x&#10;jAQfkvpPCU0lcO7ZTTl4zcFr/j68JsZ022uyvby210QZUuEOC6/1Nka/ERLX16JQyUV1tAAbcqgX&#10;hXV0NRq23EvGRvu0tuuconEcZZ48o/adWRztPjm2S3G0+6waPpMgbQ+6fnLDtAxpNEi7UBxnYXdM&#10;O1FsnjOBtBct5+QBDQ1pR4rqExspcqUlrxoaUJE3pRunzFZFq6y0Pmw2i9JmQVNlWWawtNIx9DJY&#10;Wut0y6HdLq33Qo7LSF9gtMpayd1w6VigvGVoPdW7233Uuq95pdwYDtEqa66L0SKrrEBaUNFYz4ys&#10;6JDkSa6H0RprSTstjAFBtRRBDY3cHJkqC6W+Jyk5zCPVO92QcILiFXyrg1rvuUZprU/5nGwDKVph&#10;zSBFC6zAsMcVrbiElmdGAgX0QWbKp05abYpGu63yaHk13zut8lzvYo3TorbVJq1xOaomfXnx7X5y&#10;AVs6DtLb/YwhRRsbg6YmfDa50SpaXwhSuHbRHJ1YTDoJ4cpZu4O0RBKguADAapUe6DXvwrZapbWO&#10;IwEyzdJ6r7hewsLSei9wnafdRT3WSz6B3cCiwuHQxZJ3Fhl9jG/34w1YFpbWfIljd8x2xbf7wVma&#10;Y4uuCTm1a5bpI61NBaki2y6t+4qTr1Yfte65jsPqolZ91WSYB658OjVL7vFNh3x0ux/aY2srvd1P&#10;kIYw1a7ksMPUfFSLIYuA7/M9tj6rGZdBvgskvbu2gBw5KfKzLXTIKpLuwCXNhLMbuxU53O5HNTJW&#10;kdZwu9+RKtooT7ZbHB/p7AByY7yiBKdg5c/4eww+X1uQ24fo5bqLIxDZ8lAOI9mnxfynpMfoGEYa&#10;8TjpQYrH/Nf+U8QQlbJY37YHhJwiJ8ci5Ze83GoWAsbO5yJUZDy6XbCrfQgDWQ6BXrccjnqg7iKI&#10;65Rzj+0rVPHrDj1PpZgID0Vg1flQV4HS9BQXCRhChk4wJxUIiH+f/lPeq2gDgUwnlryD857Y9JQo&#10;UQDMuuh+Uf56P2i4673jWj9+neEkKd89/yndRI6YxfqOT3E1eiDznU8FjWc8EPVOOVB0kUNqoKsX&#10;oN8sV4RtDL75/tPNQncJBMhzJx5oM+P1lFmBErNYzwWg3t60nzlsQMI7XdwOZ7L8hpt4Md3b6XG2&#10;I79ienwyH9fj9qksE5zKAqpI+49w2BldGCjz+6LkOOUZZGGsKzNeyNkCWkSH8pRDSUF0BqWgBIqB&#10;ooN4CuFTlCiApzyTgaLDd+w/sGBgPEMewF0SyC9Rd0mH7pytSluj4/ai4iORU9VECXEpCHP1AaeF&#10;hTgdzhtyjI5F6XA+siZtUpQMB4atomjLETLmlo5ocTMoqUDuwlQ2FeefpChPbLRJq7vgNLHVO63w&#10;DJBWuLskMHlvURKc0vxpg+IUOC3mG+2JthnZEyPKfyuYIdtih2RDtiUXrNrbSi4ul8DQp3iPRrcV&#10;7wn39p4jF+0JwZW6mmw4JXQUi1ldLJMMGPxV3yWBws9hUDvBXLx1umvMM1X/KYyVVIBnugmebb/f&#10;ywFC2tkDF1z2hFsi1cPNpZsIM7oeGL8i37WB+EJnA/Hlc5t/q9NrMI/axJd5zNWJL7YOkQ+nEL0s&#10;USXSqqaMrhqspyHuvpz4ciitKSBmaOA25N4R6/O4OxE3zXvPuWqQ+FiKonlvycX+SVM0GcMqpYWi&#10;mRjzlQQEr9Doz6fHVi73m3jztInwErdJS/40hnnM5P2O5El6pAYvMFQH/j6qAxGktb0Ac76re4FT&#10;dSBuQKgpA8im11cH6gsLcY2Cz5Ze7ATS0LxlMyUxq72E9gGUtUggotTHFLY7xdAewMTQ9p8LPVIM&#10;bf8pB5O0Q5v/mvxZiqFjcPIhCYaOwOXg/2RHWZTwMEGidMepIZ+eI8qu8kLP8A0XncZwsZPDcICP&#10;wxh4fWgICIqteJRkXZwIyVjLCkmQeVYwFEoMfDTkPyXgG3zl4Ct/H74StrLtK3mN++q+EmWEbn2x&#10;KSpyl7GvnOJ8AvgPPqrsqgd+ShZE+8J2xORW67VI212mIJG/5Ay2HM6iUbTD5AR2CqNdJt8sYzRG&#10;+0yp405CPO01cbMOcsVpa7TbRH4bhYwJjHacQLBxItcp9ycmQJHzzCNpNRd8gWKKpBXNFwsZXYuW&#10;CqQEPwXSqubjsSwgrWuiBamOoop5zqeLqgdi8IfNp1/MUjBKOIWNkXAxT+GBm6UgLgUcVlI9rfCf&#10;Lp+MSQPOg+twutK21GpiRmH8ehD/KWCueqdPzB2YhcqmrmeSYcAzew7AGejRQI/66NHpfkA+gzzc&#10;nsi/f3lPx87AF+8Xu8en5deL40L/m//idlVuH7fr+9X+i/8XAAAA//8DAFBLAwQUAAYACAAAACEA&#10;T/eVMt0AAAAGAQAADwAAAGRycy9kb3ducmV2LnhtbEyPzU7DMBCE70i8g7VI3KhTWkoV4lSoFSDR&#10;AyLlAdx48yPsdWS7aXh7Fi5wGWk1o5lvi83krBgxxN6TgvksA4FUe9NTq+Dj8HSzBhGTJqOtJ1Tw&#10;hRE25eVFoXPjz/SOY5VawSUUc62gS2nIpYx1h07HmR+Q2Gt8cDrxGVppgj5zubPyNstW0umeeKHT&#10;A247rD+rk1Pwsgu71zimt2ztn7f7yjbNoRqVur6aHh9AJJzSXxh+8BkdSmY6+hOZKKwCfiT9KnuL&#10;5d0KxJFDy8X9HGRZyP/45TcAAAD//wMAUEsBAi0AFAAGAAgAAAAhALaDOJL+AAAA4QEAABMAAAAA&#10;AAAAAAAAAAAAAAAAAFtDb250ZW50X1R5cGVzXS54bWxQSwECLQAUAAYACAAAACEAOP0h/9YAAACU&#10;AQAACwAAAAAAAAAAAAAAAAAvAQAAX3JlbHMvLnJlbHNQSwECLQAUAAYACAAAACEALTk9UlYkAACA&#10;BAEADgAAAAAAAAAAAAAAAAAuAgAAZHJzL2Uyb0RvYy54bWxQSwECLQAUAAYACAAAACEAT/eVMt0A&#10;AAAGAQAADwAAAAAAAAAAAAAAAACwJgAAZHJzL2Rvd25yZXYueG1sUEsFBgAAAAAEAAQA8wAAALon&#10;AAAAAA==&#10;">
                     <v:rect id="Rectangle 3" o:spid="_x0000_s1027" style="position:absolute;width:1945;height:91257;visibility:visible;mso-wrap-style:square;v-text-anchor:middle" o:gfxdata="UEsDBBQABgAIAAAAIQDw94q7/QAAAOIBAAATAAAAW0NvbnRlbnRfVHlwZXNdLnhtbJSRzUrEMBDH&#10;74LvEOYqbaoHEWm6B6tHFV0fYEimbdg2CZlYd9/edD8u4goeZ+b/8SOpV9tpFDNFtt4puC4rEOS0&#10;N9b1Cj7WT8UdCE7oDI7ekYIdMayay4t6vQvEIrsdKxhSCvdSsh5oQi59IJcvnY8TpjzGXgbUG+xJ&#10;3lTVrdTeJXKpSEsGNHVLHX6OSTxu8/pAEmlkEA8H4dKlAEMYrcaUSeXszI+W4thQZudew4MNfJUx&#10;QP7asFzOFxx9L/lpojUkXjGmZ5wyhjSRJQ8YKGvKv1MWzIkL33VWU9lGfl98J6hz4cZ/uUjzf7Pb&#10;bHuj+ZQu9z/UfAMAAP//AwBQSwMEFAAGAAgAAAAhADHdX2HSAAAAjwEAAAsAAABfcmVscy8ucmVs&#10;c6SQwWrDMAyG74O9g9G9cdpDGaNOb4VeSwe7CltJTGPLWCZt376mMFhGbzvqF/o+8e/2tzCpmbJ4&#10;jgbWTQuKomXn42Dg63xYfYCSgtHhxJEM3Elg372/7U40YalHMvokqlKiGBhLSZ9aix0poDScKNZN&#10;zzlgqWMedEJ7wYH0pm23Ov9mQLdgqqMzkI9uA+p8T9X8hx28zSzcl8Zy0Nz33r6iasfXeKK5UjAP&#10;VAy4LM8w09zU50C/9q7/6ZURE31X/kL8TKv1x6wXNXYPAAAA//8DAFBLAwQUAAYACAAAACEAMy8F&#10;nkEAAAA5AAAAEAAAAGRycy9zaGFwZXhtbC54bWyysa/IzVEoSy0qzszPs1Uy1DNQUkjNS85PycxL&#10;t1UKDXHTtVBSKC5JzEtJzMnPS7VVqkwtVrK34+UCAAAA//8DAFBLAwQUAAYACAAAACEAP6bvmMUA&#10;AADaAAAADwAAAGRycy9kb3ducmV2LnhtbESPQWvCQBSE7wX/w/KE3upGC1Kjq4ggtBQp1SDt7Zl9&#10;zaZm34bs1qT+elcQPA4z8w0zW3S2EidqfOlYwXCQgCDOnS65UJDt1k8vIHxA1lg5JgX/5GEx7z3M&#10;MNWu5U86bUMhIoR9igpMCHUqpc8NWfQDVxNH78c1FkOUTSF1g22E20qOkmQsLZYcFwzWtDKUH7d/&#10;VoH7PU+y93ZzPOzMJN9/j4qvt49Wqcd+t5yCCNSFe/jWftUKnuF6Jd4AOb8AAAD//wMAUEsBAi0A&#10;FAAGAAgAAAAhAPD3irv9AAAA4gEAABMAAAAAAAAAAAAAAAAAAAAAAFtDb250ZW50X1R5cGVzXS54&#10;bWxQSwECLQAUAAYACAAAACEAMd1fYdIAAACPAQAACwAAAAAAAAAAAAAAAAAuAQAAX3JlbHMvLnJl&#10;bHNQSwECLQAUAAYACAAAACEAMy8FnkEAAAA5AAAAEAAAAAAAAAAAAAAAAAApAgAAZHJzL3NoYXBl&#10;eG1sLnhtbFBLAQItABQABgAIAAAAIQA/pu+YxQAAANoAAAAPAAAAAAAAAAAAAAAAAJgCAABkcnMv&#10;ZG93bnJldi54bWxQSwUGAAAAAAQABAD1AAAAigMAAAAA&#10;" fillcolor="#44546a [3215]" stroked="f" strokeweight="1pt"/>
                     <v:shapetype id="_x0000_t15" coordsize="21600,21600" o:spt="15" adj="16200" path="m@0,l,,,21600@0,21600,21600,10800xe">
                       <v:stroke joinstyle="miter"/>
@@ -3457,15 +3459,16 @@
                               </w:rPr>
                               <w:alias w:val="Date"/>
                               <w:tag w:val=""/>
-                              <w:id w:val="-650599894"/>
+                              <w:id w:val="-1548981337"/>
                               <w:dataBinding w:prefixMappings="xmlns:ns0='http://schemas.microsoft.com/office/2006/coverPageProps' " w:xpath="/ns0:CoverPageProperties[1]/ns0:PublishDate[1]" w:storeItemID="{55AF091B-3C7A-41E3-B477-F2FDAA23CFDA}"/>
-                              <w:date>
+                              <w:date w:fullDate="2015-01-01T00:00:00Z">
                                 <w:dateFormat w:val="M/d/yyyy"/>
                                 <w:lid w:val="en-US"/>
                                 <w:storeMappedDataAs w:val="dateTime"/>
                                 <w:calendar w:val="gregorian"/>
                               </w:date>
                             </w:sdtPr>
+                            <w:sdtEndPr/>
                             <w:sdtContent>
                               <w:p>
                                 <w:pPr>
@@ -3483,7 +3486,7 @@
                                     <w:sz w:val="28"/>
                                     <w:szCs w:val="28"/>
                                   </w:rPr>
-                                  <w:t>2015</w:t>
+                                  <w:t>1/1/2015</w:t>
                                 </w:r>
                               </w:p>
                             </w:sdtContent>
@@ -3599,11 +3602,12 @@
           <w:r>
             <w:rPr>
               <w:noProof/>
+              <w:lang w:eastAsia="nl-NL"/>
             </w:rPr>
             <mc:AlternateContent>
               <mc:Choice Requires="wps">
                 <w:drawing>
-                  <wp:anchor distT="0" distB="0" distL="114300" distR="114300" simplePos="0" relativeHeight="251661312" behindDoc="0" locked="0" layoutInCell="1" allowOverlap="1" wp14:anchorId="1D898F26" wp14:editId="41456398">
+                  <wp:anchor distT="0" distB="0" distL="114300" distR="114300" simplePos="0" relativeHeight="251661312" behindDoc="0" locked="0" layoutInCell="1" allowOverlap="1" wp14:anchorId="77BD8F24" wp14:editId="3E295476">
                     <wp:simplePos x="0" y="0"/>
                     <mc:AlternateContent>
                       <mc:Choice Requires="wp14">
@@ -3687,11 +3691,12 @@
                                     </w:rPr>
                                     <w:alias w:val="Company"/>
                                     <w:tag w:val=""/>
-                                    <w:id w:val="1558814826"/>
+                                    <w:id w:val="1072934655"/>
                                     <w:showingPlcHdr/>
                                     <w:dataBinding w:prefixMappings="xmlns:ns0='http://schemas.openxmlformats.org/officeDocument/2006/extended-properties' " w:xpath="/ns0:Properties[1]/ns0:Company[1]" w:storeItemID="{6668398D-A668-4E3E-A5EB-62B293D839F1}"/>
                                     <w:text/>
                                   </w:sdtPr>
+                                  <w:sdtEndPr/>
                                   <w:sdtContent>
                                     <w:r>
                                       <w:rPr>
@@ -3727,7 +3732,7 @@
               </mc:Choice>
               <mc:Fallback>
                 <w:pict>
-                  <v:shapetype w14:anchorId="1D898F26" id="_x0000_t202" coordsize="21600,21600" o:spt="202" path="m,l,21600r21600,l21600,xe">
+                  <v:shapetype w14:anchorId="77BD8F24" id="_x0000_t202" coordsize="21600,21600" o:spt="202" path="m,l,21600r21600,l21600,xe">
                     <v:stroke joinstyle="miter"/>
                     <v:path gradientshapeok="t" o:connecttype="rect"/>
                   </v:shapetype>
@@ -3753,11 +3758,12 @@
                               </w:rPr>
                               <w:alias w:val="Company"/>
                               <w:tag w:val=""/>
-                              <w:id w:val="1558814826"/>
+                              <w:id w:val="1072934655"/>
                               <w:showingPlcHdr/>
                               <w:dataBinding w:prefixMappings="xmlns:ns0='http://schemas.openxmlformats.org/officeDocument/2006/extended-properties' " w:xpath="/ns0:Properties[1]/ns0:Company[1]" w:storeItemID="{6668398D-A668-4E3E-A5EB-62B293D839F1}"/>
                               <w:text/>
                             </w:sdtPr>
+                            <w:sdtEndPr/>
                             <w:sdtContent>
                               <w:r>
                                 <w:rPr>
@@ -3782,11 +3788,12 @@
           <w:r>
             <w:rPr>
               <w:noProof/>
+              <w:lang w:eastAsia="nl-NL"/>
             </w:rPr>
             <mc:AlternateContent>
               <mc:Choice Requires="wps">
                 <w:drawing>
-                  <wp:anchor distT="0" distB="0" distL="114300" distR="114300" simplePos="0" relativeHeight="251660288" behindDoc="0" locked="0" layoutInCell="1" allowOverlap="1" wp14:anchorId="1E0AA04D" wp14:editId="18B47AE6">
+                  <wp:anchor distT="0" distB="0" distL="114300" distR="114300" simplePos="0" relativeHeight="251660288" behindDoc="0" locked="0" layoutInCell="1" allowOverlap="1" wp14:anchorId="5299FA6C" wp14:editId="7828ECFA">
                     <wp:simplePos x="0" y="0"/>
                     <mc:AlternateContent>
                       <mc:Choice Requires="wp14">
@@ -3870,10 +3877,11 @@
                                     </w:rPr>
                                     <w:alias w:val="Title"/>
                                     <w:tag w:val=""/>
-                                    <w:id w:val="-705018352"/>
+                                    <w:id w:val="-860201794"/>
                                     <w:dataBinding w:prefixMappings="xmlns:ns0='http://purl.org/dc/elements/1.1/' xmlns:ns1='http://schemas.openxmlformats.org/package/2006/metadata/core-properties' " w:xpath="/ns1:coreProperties[1]/ns0:title[1]" w:storeItemID="{6C3C8BC8-F283-45AE-878A-BAB7291924A1}"/>
                                     <w:text/>
                                   </w:sdtPr>
+                                  <w:sdtEndPr/>
                                   <w:sdtContent>
                                     <w:r>
                                       <w:rPr>
@@ -3905,10 +3913,11 @@
                                     </w:rPr>
                                     <w:alias w:val="Subtitle"/>
                                     <w:tag w:val=""/>
-                                    <w:id w:val="-1148361611"/>
+                                    <w:id w:val="1139999603"/>
                                     <w:dataBinding w:prefixMappings="xmlns:ns0='http://purl.org/dc/elements/1.1/' xmlns:ns1='http://schemas.openxmlformats.org/package/2006/metadata/core-properties' " w:xpath="/ns1:coreProperties[1]/ns0:subject[1]" w:storeItemID="{6C3C8BC8-F283-45AE-878A-BAB7291924A1}"/>
                                     <w:text/>
                                   </w:sdtPr>
+                                  <w:sdtEndPr/>
                                   <w:sdtContent>
                                     <w:r>
                                       <w:rPr>
@@ -3943,7 +3952,7 @@
               </mc:Choice>
               <mc:Fallback>
                 <w:pict>
-                  <v:shape w14:anchorId="1E0AA04D" id="Text Box 1" o:spid="_x0000_s1056" type="#_x0000_t202" style="position:absolute;margin-left:0;margin-top:0;width:4in;height:84.25pt;z-index:251660288;visibility:visible;mso-wrap-style:square;mso-width-percent:450;mso-height-percent:0;mso-left-percent:420;mso-top-percent:175;mso-wrap-distance-left:9pt;mso-wrap-distance-top:0;mso-wrap-distance-right:9pt;mso-wrap-distance-bottom:0;mso-position-horizontal-relative:page;mso-position-vertical-relative:page;mso-width-percent:450;mso-height-percent:0;mso-left-percent:420;mso-top-percent:175;mso-width-relative:page;mso-height-relative:margin;v-text-anchor:top" o:gfxdata="UEsDBBQABgAIAAAAIQC2gziS/gAAAOEBAAATAAAAW0NvbnRlbnRfVHlwZXNdLnhtbJSRQU7DMBBF&#10;90jcwfIWJU67QAgl6YK0S0CoHGBkTxKLZGx5TGhvj5O2G0SRWNoz/78nu9wcxkFMGNg6quQqL6RA&#10;0s5Y6ir5vt9lD1JwBDIwOMJKHpHlpr69KfdHjyxSmriSfYz+USnWPY7AufNIadK6MEJMx9ApD/oD&#10;OlTrorhX2lFEilmcO2RdNtjC5xDF9pCuTyYBB5bi6bQ4syoJ3g9WQ0ymaiLzg5KdCXlKLjvcW893&#10;SUOqXwnz5DrgnHtJTxOsQfEKIT7DmDSUCaxw7Rqn8787ZsmRM9e2VmPeBN4uqYvTtW7jvijg9N/y&#10;JsXecLq0q+WD6m8AAAD//wMAUEsDBBQABgAIAAAAIQA4/SH/1gAAAJQBAAALAAAAX3JlbHMvLnJl&#10;bHOkkMFqwzAMhu+DvYPRfXGawxijTi+j0GvpHsDYimMaW0Yy2fr2M4PBMnrbUb/Q94l/f/hMi1qR&#10;JVI2sOt6UJgd+ZiDgffL8ekFlFSbvV0oo4EbChzGx4f9GRdb25HMsYhqlCwG5lrLq9biZkxWOiqY&#10;22YiTra2kYMu1l1tQD30/bPm3wwYN0x18gb45AdQl1tp5j/sFB2T0FQ7R0nTNEV3j6o9feQzro1i&#10;OWA14Fm+Q8a1a8+Bvu/d/dMb2JY5uiPbhG/ktn4cqGU/er3pcvwCAAD//wMAUEsDBBQABgAIAAAA&#10;IQC1M7CbdQIAAFoFAAAOAAAAZHJzL2Uyb0RvYy54bWysVE1P3DAQvVfqf7B8L8lC2dKILNqCqCoh&#10;QIWKs9ex2aj+qu3dZPvreXaSBdFeqHpxJjNvxvPxxqdnvVZkK3xoranp7KCkRBhum9Y81vTH/eWH&#10;E0pCZKZhyhpR050I9Gzx/t1p5ypxaNdWNcITBDGh6lxN1zG6qigCXwvNwoF1wsAordcs4tc/Fo1n&#10;HaJrVRyW5bzorG+ct1yEAO3FYKSLHF9KweONlEFEomqK3GI+fT5X6SwWp6x69MytWz6mwf4hC81a&#10;g0v3oS5YZGTj2z9C6ZZ7G6yMB9zqwkrZcpFrQDWz8lU1d2vmRK4FzQlu36bw/8Ly6+2tJ22D2VFi&#10;mMaI7kUfyRfbk1nqTudCBdCdAyz2UCfkqA9QpqJ76XX6ohwCO/q82/c2BeNQHs2PP81LmDhss3L+&#10;+eTjSYpTPLs7H+JXYTVJQk09hpd7yrZXIQ7QCZJuM/ayVQp6VilDuprOj47L7LC3ILgyCSAyFcYw&#10;qaQh9SzFnRJDkO9CohW5gqTIJBTnypMtA30Y58LEXHyOC3RCSSTxFscR/5zVW5yHOqabrYl7Z90a&#10;63P1r9Jufk4pywGPnr+oO4mxX/WZA4fTZFe22WHg3g4LExy/bDGUKxbiLfPYEAwSWx9vcEhl0Xw7&#10;SpSsrf/9N33Cg7iwUtJh42oafm2YF5SobwaUTus5CX4SVpNgNvrcYgqgKbLJIhx8VJMovdUPeAyW&#10;6RaYmOG4q6ZxEs/jsPd4TLhYLjMIS+hYvDJ3jqfQaSiJYvf9A/Nu5GEEha/ttIusekXHAZv54pab&#10;CFJmrqa+Dl0c+40FzmwfH5v0Qrz8z6jnJ3HxBAAA//8DAFBLAwQUAAYACAAAACEAyM+oFdgAAAAF&#10;AQAADwAAAGRycy9kb3ducmV2LnhtbEyPwU7DMBBE70j9B2srcaNOKQlRiFNBpR45UPgAO17iiHgd&#10;YrcJf8/CBS4rjWY0+6beL34QF5xiH0jBdpOBQGqD7alT8PZ6vClBxKTJ6iEQKvjCCPtmdVXryoaZ&#10;XvBySp3gEoqVVuBSGispY+vQ67gJIxJ772HyOrGcOmknPXO5H+RtlhXS6574g9MjHhy2H6ezV/Bs&#10;7uyu/DTb7jg/WWtS6XLfKnW9Xh4fQCRc0l8YfvAZHRpmMuFMNopBAQ9Jv5e9/L5gaThUlDnIppb/&#10;6ZtvAAAA//8DAFBLAQItABQABgAIAAAAIQC2gziS/gAAAOEBAAATAAAAAAAAAAAAAAAAAAAAAABb&#10;Q29udGVudF9UeXBlc10ueG1sUEsBAi0AFAAGAAgAAAAhADj9If/WAAAAlAEAAAsAAAAAAAAAAAAA&#10;AAAALwEAAF9yZWxzLy5yZWxzUEsBAi0AFAAGAAgAAAAhALUzsJt1AgAAWgUAAA4AAAAAAAAAAAAA&#10;AAAALgIAAGRycy9lMm9Eb2MueG1sUEsBAi0AFAAGAAgAAAAhAMjPqBXYAAAABQEAAA8AAAAAAAAA&#10;AAAAAAAAzwQAAGRycy9kb3ducmV2LnhtbFBLBQYAAAAABAAEAPMAAADUBQAAAAA=&#10;" filled="f" stroked="f" strokeweight=".5pt">
+                  <v:shape w14:anchorId="5299FA6C" id="Text Box 1" o:spid="_x0000_s1056" type="#_x0000_t202" style="position:absolute;margin-left:0;margin-top:0;width:4in;height:84.25pt;z-index:251660288;visibility:visible;mso-wrap-style:square;mso-width-percent:450;mso-height-percent:0;mso-left-percent:420;mso-top-percent:175;mso-wrap-distance-left:9pt;mso-wrap-distance-top:0;mso-wrap-distance-right:9pt;mso-wrap-distance-bottom:0;mso-position-horizontal-relative:page;mso-position-vertical-relative:page;mso-width-percent:450;mso-height-percent:0;mso-left-percent:420;mso-top-percent:175;mso-width-relative:page;mso-height-relative:margin;v-text-anchor:top" o:gfxdata="UEsDBBQABgAIAAAAIQC2gziS/gAAAOEBAAATAAAAW0NvbnRlbnRfVHlwZXNdLnhtbJSRQU7DMBBF&#10;90jcwfIWJU67QAgl6YK0S0CoHGBkTxKLZGx5TGhvj5O2G0SRWNoz/78nu9wcxkFMGNg6quQqL6RA&#10;0s5Y6ir5vt9lD1JwBDIwOMJKHpHlpr69KfdHjyxSmriSfYz+USnWPY7AufNIadK6MEJMx9ApD/oD&#10;OlTrorhX2lFEilmcO2RdNtjC5xDF9pCuTyYBB5bi6bQ4syoJ3g9WQ0ymaiLzg5KdCXlKLjvcW893&#10;SUOqXwnz5DrgnHtJTxOsQfEKIT7DmDSUCaxw7Rqn8787ZsmRM9e2VmPeBN4uqYvTtW7jvijg9N/y&#10;JsXecLq0q+WD6m8AAAD//wMAUEsDBBQABgAIAAAAIQA4/SH/1gAAAJQBAAALAAAAX3JlbHMvLnJl&#10;bHOkkMFqwzAMhu+DvYPRfXGawxijTi+j0GvpHsDYimMaW0Yy2fr2M4PBMnrbUb/Q94l/f/hMi1qR&#10;JVI2sOt6UJgd+ZiDgffL8ekFlFSbvV0oo4EbChzGx4f9GRdb25HMsYhqlCwG5lrLq9biZkxWOiqY&#10;22YiTra2kYMu1l1tQD30/bPm3wwYN0x18gb45AdQl1tp5j/sFB2T0FQ7R0nTNEV3j6o9feQzro1i&#10;OWA14Fm+Q8a1a8+Bvu/d/dMb2JY5uiPbhG/ktn4cqGU/er3pcvwCAAD//wMAUEsDBBQABgAIAAAA&#10;IQC1M7CbdQIAAFoFAAAOAAAAZHJzL2Uyb0RvYy54bWysVE1P3DAQvVfqf7B8L8lC2dKILNqCqCoh&#10;QIWKs9ex2aj+qu3dZPvreXaSBdFeqHpxJjNvxvPxxqdnvVZkK3xoranp7KCkRBhum9Y81vTH/eWH&#10;E0pCZKZhyhpR050I9Gzx/t1p5ypxaNdWNcITBDGh6lxN1zG6qigCXwvNwoF1wsAordcs4tc/Fo1n&#10;HaJrVRyW5bzorG+ct1yEAO3FYKSLHF9KweONlEFEomqK3GI+fT5X6SwWp6x69MytWz6mwf4hC81a&#10;g0v3oS5YZGTj2z9C6ZZ7G6yMB9zqwkrZcpFrQDWz8lU1d2vmRK4FzQlu36bw/8Ly6+2tJ22D2VFi&#10;mMaI7kUfyRfbk1nqTudCBdCdAyz2UCfkqA9QpqJ76XX6ohwCO/q82/c2BeNQHs2PP81LmDhss3L+&#10;+eTjSYpTPLs7H+JXYTVJQk09hpd7yrZXIQ7QCZJuM/ayVQp6VilDuprOj47L7LC3ILgyCSAyFcYw&#10;qaQh9SzFnRJDkO9CohW5gqTIJBTnypMtA30Y58LEXHyOC3RCSSTxFscR/5zVW5yHOqabrYl7Z90a&#10;63P1r9Jufk4pywGPnr+oO4mxX/WZA4fTZFe22WHg3g4LExy/bDGUKxbiLfPYEAwSWx9vcEhl0Xw7&#10;SpSsrf/9N33Cg7iwUtJh42oafm2YF5SobwaUTus5CX4SVpNgNvrcYgqgKbLJIhx8VJMovdUPeAyW&#10;6RaYmOG4q6ZxEs/jsPd4TLhYLjMIS+hYvDJ3jqfQaSiJYvf9A/Nu5GEEha/ttIusekXHAZv54pab&#10;CFJmrqa+Dl0c+40FzmwfH5v0Qrz8z6jnJ3HxBAAA//8DAFBLAwQUAAYACAAAACEAyM+oFdgAAAAF&#10;AQAADwAAAGRycy9kb3ducmV2LnhtbEyPwU7DMBBE70j9B2srcaNOKQlRiFNBpR45UPgAO17iiHgd&#10;YrcJf8/CBS4rjWY0+6beL34QF5xiH0jBdpOBQGqD7alT8PZ6vClBxKTJ6iEQKvjCCPtmdVXryoaZ&#10;XvBySp3gEoqVVuBSGispY+vQ67gJIxJ772HyOrGcOmknPXO5H+RtlhXS6574g9MjHhy2H6ezV/Bs&#10;7uyu/DTb7jg/WWtS6XLfKnW9Xh4fQCRc0l8YfvAZHRpmMuFMNopBAQ9Jv5e9/L5gaThUlDnIppb/&#10;6ZtvAAAA//8DAFBLAQItABQABgAIAAAAIQC2gziS/gAAAOEBAAATAAAAAAAAAAAAAAAAAAAAAABb&#10;Q29udGVudF9UeXBlc10ueG1sUEsBAi0AFAAGAAgAAAAhADj9If/WAAAAlAEAAAsAAAAAAAAAAAAA&#10;AAAALwEAAF9yZWxzLy5yZWxzUEsBAi0AFAAGAAgAAAAhALUzsJt1AgAAWgUAAA4AAAAAAAAAAAAA&#10;AAAALgIAAGRycy9lMm9Eb2MueG1sUEsBAi0AFAAGAAgAAAAhAMjPqBXYAAAABQEAAA8AAAAAAAAA&#10;AAAAAAAAzwQAAGRycy9kb3ducmV2LnhtbFBLBQYAAAAABAAEAPMAAADUBQAAAAA=&#10;" filled="f" stroked="f" strokeweight=".5pt">
                     <v:textbox style="mso-fit-shape-to-text:t" inset="0,0,0,0">
                       <w:txbxContent>
                         <w:p>
@@ -3965,10 +3974,11 @@
                               </w:rPr>
                               <w:alias w:val="Title"/>
                               <w:tag w:val=""/>
-                              <w:id w:val="-705018352"/>
+                              <w:id w:val="-860201794"/>
                               <w:dataBinding w:prefixMappings="xmlns:ns0='http://purl.org/dc/elements/1.1/' xmlns:ns1='http://schemas.openxmlformats.org/package/2006/metadata/core-properties' " w:xpath="/ns1:coreProperties[1]/ns0:title[1]" w:storeItemID="{6C3C8BC8-F283-45AE-878A-BAB7291924A1}"/>
                               <w:text/>
                             </w:sdtPr>
+                            <w:sdtEndPr/>
                             <w:sdtContent>
                               <w:r>
                                 <w:rPr>
@@ -4000,10 +4010,11 @@
                               </w:rPr>
                               <w:alias w:val="Subtitle"/>
                               <w:tag w:val=""/>
-                              <w:id w:val="-1148361611"/>
+                              <w:id w:val="1139999603"/>
                               <w:dataBinding w:prefixMappings="xmlns:ns0='http://purl.org/dc/elements/1.1/' xmlns:ns1='http://schemas.openxmlformats.org/package/2006/metadata/core-properties' " w:xpath="/ns1:coreProperties[1]/ns0:subject[1]" w:storeItemID="{6C3C8BC8-F283-45AE-878A-BAB7291924A1}"/>
                               <w:text/>
                             </w:sdtPr>
+                            <w:sdtEndPr/>
                             <w:sdtContent>
                               <w:r>
                                 <w:rPr>
@@ -4037,9 +4048,10 @@
           <w:r>
             <w:rPr>
               <w:noProof/>
+              <w:lang w:eastAsia="nl-NL"/>
             </w:rPr>
             <w:drawing>
-              <wp:anchor distT="0" distB="0" distL="114300" distR="114300" simplePos="0" relativeHeight="251662336" behindDoc="0" locked="0" layoutInCell="1" allowOverlap="1" wp14:anchorId="5EDB839F" wp14:editId="26556233">
+              <wp:anchor distT="0" distB="0" distL="114300" distR="114300" simplePos="0" relativeHeight="251662336" behindDoc="0" locked="0" layoutInCell="1" allowOverlap="1" wp14:anchorId="55183AAA" wp14:editId="1D8F71BD">
                 <wp:simplePos x="0" y="0"/>
                 <wp:positionH relativeFrom="column">
                   <wp:posOffset>577797</wp:posOffset>
@@ -4072,7 +4084,7 @@
                         </pic:cNvPicPr>
                       </pic:nvPicPr>
                       <pic:blipFill>
-                        <a:blip r:embed="rId8">
+                        <a:blip r:embed="rId9">
                           <a:extLst>
                             <a:ext uri="{28A0092B-C50C-407E-A947-70E740481C1C}">
                               <a14:useLocalDpi xmlns:a14="http://schemas.microsoft.com/office/drawing/2010/main" val="0"/>
@@ -4131,24 +4143,42 @@
       <w:bookmarkEnd w:id="2"/>
     </w:p>
     <w:p>
+      <w:pPr>
+        <w:rPr>
+          <w:lang w:val="nl-NL"/>
+        </w:rPr>
+      </w:pPr>
       <w:r>
         <w:rPr>
           <w:b/>
+          <w:lang w:val="nl-NL"/>
         </w:rPr>
         <w:t>Titel:</w:t>
       </w:r>
       <w:r>
+        <w:rPr>
+          <w:lang w:val="nl-NL"/>
+        </w:rPr>
         <w:t xml:space="preserve"> The wild life</w:t>
       </w:r>
     </w:p>
     <w:p>
+      <w:pPr>
+        <w:rPr>
+          <w:lang w:val="nl-NL"/>
+        </w:rPr>
+      </w:pPr>
       <w:r>
         <w:rPr>
           <w:b/>
+          <w:lang w:val="nl-NL"/>
         </w:rPr>
         <w:t>Ondertitel:</w:t>
       </w:r>
       <w:r>
+        <w:rPr>
+          <w:lang w:val="nl-NL"/>
+        </w:rPr>
         <w:t xml:space="preserve"> A simulation of an ecosystem</w:t>
       </w:r>
     </w:p>
@@ -4156,222 +4186,397 @@
       <w:pPr>
         <w:rPr>
           <w:b/>
+          <w:lang w:val="nl-NL"/>
         </w:rPr>
       </w:pPr>
       <w:r>
         <w:rPr>
           <w:b/>
+          <w:lang w:val="nl-NL"/>
         </w:rPr>
         <w:t>Auteurs</w:t>
       </w:r>
       <w:r>
         <w:rPr>
           <w:b/>
+          <w:lang w:val="nl-NL"/>
         </w:rPr>
         <w:t>:</w:t>
       </w:r>
       <w:r>
         <w:rPr>
           <w:b/>
+          <w:lang w:val="nl-NL"/>
         </w:rPr>
         <w:t xml:space="preserve"> </w:t>
       </w:r>
     </w:p>
     <w:p>
-      <w:r>
+      <w:pPr>
+        <w:rPr>
+          <w:lang w:val="nl-NL"/>
+        </w:rPr>
+      </w:pPr>
+      <w:r>
+        <w:rPr>
+          <w:lang w:val="nl-NL"/>
+        </w:rPr>
         <w:t>Slijfer</w:t>
       </w:r>
       <w:r>
+        <w:rPr>
+          <w:lang w:val="nl-NL"/>
+        </w:rPr>
         <w:t>, Robin</w:t>
       </w:r>
       <w:r>
+        <w:rPr>
+          <w:lang w:val="nl-NL"/>
+        </w:rPr>
         <w:tab/>
       </w:r>
       <w:r>
+        <w:rPr>
+          <w:lang w:val="nl-NL"/>
+        </w:rPr>
         <w:tab/>
         <w:t>317257</w:t>
       </w:r>
     </w:p>
     <w:p>
-      <w:r>
+      <w:pPr>
+        <w:rPr>
+          <w:lang w:val="nl-NL"/>
+        </w:rPr>
+      </w:pPr>
+      <w:r>
+        <w:rPr>
+          <w:lang w:val="nl-NL"/>
+        </w:rPr>
         <w:t>Veen</w:t>
       </w:r>
       <w:r>
+        <w:rPr>
+          <w:lang w:val="nl-NL"/>
+        </w:rPr>
         <w:t>, Tim van</w:t>
       </w:r>
       <w:r>
+        <w:rPr>
+          <w:lang w:val="nl-NL"/>
+        </w:rPr>
         <w:tab/>
       </w:r>
       <w:r>
+        <w:rPr>
+          <w:lang w:val="nl-NL"/>
+        </w:rPr>
         <w:tab/>
         <w:t>318662</w:t>
       </w:r>
     </w:p>
     <w:p>
-      <w:r>
+      <w:pPr>
+        <w:rPr>
+          <w:lang w:val="nl-NL"/>
+        </w:rPr>
+      </w:pPr>
+      <w:r>
+        <w:rPr>
+          <w:lang w:val="nl-NL"/>
+        </w:rPr>
         <w:t>Walma</w:t>
       </w:r>
       <w:r>
+        <w:rPr>
+          <w:lang w:val="nl-NL"/>
+        </w:rPr>
         <w:t>, Rutger</w:t>
       </w:r>
       <w:r>
+        <w:rPr>
+          <w:lang w:val="nl-NL"/>
+        </w:rPr>
         <w:tab/>
       </w:r>
       <w:r>
+        <w:rPr>
+          <w:lang w:val="nl-NL"/>
+        </w:rPr>
         <w:tab/>
         <w:t>318096</w:t>
       </w:r>
     </w:p>
     <w:p>
-      <w:r>
+      <w:pPr>
+        <w:rPr>
+          <w:lang w:val="nl-NL"/>
+        </w:rPr>
+      </w:pPr>
+      <w:r>
+        <w:rPr>
+          <w:lang w:val="nl-NL"/>
+        </w:rPr>
         <w:t>Wolthuis</w:t>
       </w:r>
       <w:r>
+        <w:rPr>
+          <w:lang w:val="nl-NL"/>
+        </w:rPr>
         <w:t>, Rick</w:t>
       </w:r>
       <w:r>
+        <w:rPr>
+          <w:lang w:val="nl-NL"/>
+        </w:rPr>
         <w:tab/>
       </w:r>
       <w:r>
+        <w:rPr>
+          <w:lang w:val="nl-NL"/>
+        </w:rPr>
         <w:tab/>
         <w:t>335682</w:t>
       </w:r>
     </w:p>
     <w:p>
-      <w:r>
+      <w:pPr>
+        <w:rPr>
+          <w:lang w:val="nl-NL"/>
+        </w:rPr>
+      </w:pPr>
+      <w:r>
+        <w:rPr>
+          <w:lang w:val="nl-NL"/>
+        </w:rPr>
         <w:t>Zijlstra</w:t>
       </w:r>
       <w:r>
+        <w:rPr>
+          <w:lang w:val="nl-NL"/>
+        </w:rPr>
         <w:t>, Tim</w:t>
       </w:r>
       <w:r>
+        <w:rPr>
+          <w:lang w:val="nl-NL"/>
+        </w:rPr>
         <w:tab/>
       </w:r>
       <w:r>
+        <w:rPr>
+          <w:lang w:val="nl-NL"/>
+        </w:rPr>
         <w:tab/>
         <w:t>331955</w:t>
       </w:r>
     </w:p>
-    <w:p/>
     <w:p>
+      <w:pPr>
+        <w:rPr>
+          <w:lang w:val="nl-NL"/>
+        </w:rPr>
+      </w:pPr>
+    </w:p>
+    <w:p>
+      <w:pPr>
+        <w:rPr>
+          <w:lang w:val="nl-NL"/>
+        </w:rPr>
+      </w:pPr>
       <w:r>
         <w:rPr>
           <w:b/>
+          <w:lang w:val="nl-NL"/>
         </w:rPr>
         <w:t>Project naam:</w:t>
       </w:r>
       <w:r>
+        <w:rPr>
+          <w:lang w:val="nl-NL"/>
+        </w:rPr>
         <w:tab/>
       </w:r>
       <w:r>
+        <w:rPr>
+          <w:lang w:val="nl-NL"/>
+        </w:rPr>
         <w:tab/>
         <w:t>Vossen en konijnen</w:t>
       </w:r>
     </w:p>
     <w:p>
+      <w:pPr>
+        <w:rPr>
+          <w:lang w:val="nl-NL"/>
+        </w:rPr>
+      </w:pPr>
       <w:r>
         <w:rPr>
           <w:b/>
+          <w:lang w:val="nl-NL"/>
         </w:rPr>
         <w:t>Studierichting:</w:t>
       </w:r>
       <w:r>
+        <w:rPr>
+          <w:lang w:val="nl-NL"/>
+        </w:rPr>
         <w:tab/>
       </w:r>
       <w:r>
+        <w:rPr>
+          <w:lang w:val="nl-NL"/>
+        </w:rPr>
         <w:tab/>
         <w:t>Informatica en Technische informatica</w:t>
       </w:r>
     </w:p>
     <w:p>
+      <w:pPr>
+        <w:rPr>
+          <w:lang w:val="nl-NL"/>
+        </w:rPr>
+      </w:pPr>
       <w:r>
         <w:rPr>
           <w:b/>
+          <w:lang w:val="nl-NL"/>
         </w:rPr>
         <w:t>School naam:</w:t>
       </w:r>
       <w:r>
+        <w:rPr>
+          <w:lang w:val="nl-NL"/>
+        </w:rPr>
         <w:tab/>
       </w:r>
       <w:r>
+        <w:rPr>
+          <w:lang w:val="nl-NL"/>
+        </w:rPr>
         <w:tab/>
         <w:t>Communicatie, Media &amp; IT</w:t>
       </w:r>
     </w:p>
     <w:p>
+      <w:pPr>
+        <w:rPr>
+          <w:lang w:val="nl-NL"/>
+        </w:rPr>
+      </w:pPr>
       <w:r>
         <w:rPr>
           <w:b/>
+          <w:lang w:val="nl-NL"/>
         </w:rPr>
         <w:t>Institu</w:t>
       </w:r>
       <w:r>
         <w:rPr>
           <w:b/>
+          <w:lang w:val="nl-NL"/>
         </w:rPr>
         <w:t>u</w:t>
       </w:r>
       <w:r>
         <w:rPr>
           <w:b/>
+          <w:lang w:val="nl-NL"/>
         </w:rPr>
         <w:t>t:</w:t>
       </w:r>
       <w:r>
+        <w:rPr>
+          <w:lang w:val="nl-NL"/>
+        </w:rPr>
         <w:tab/>
       </w:r>
       <w:r>
+        <w:rPr>
+          <w:lang w:val="nl-NL"/>
+        </w:rPr>
         <w:tab/>
         <w:t>Hanzehogeschool</w:t>
       </w:r>
     </w:p>
     <w:p>
+      <w:pPr>
+        <w:rPr>
+          <w:lang w:val="nl-NL"/>
+        </w:rPr>
+      </w:pPr>
       <w:r>
         <w:rPr>
           <w:b/>
+          <w:lang w:val="nl-NL"/>
         </w:rPr>
         <w:t>Docenten:</w:t>
       </w:r>
       <w:r>
+        <w:rPr>
+          <w:lang w:val="nl-NL"/>
+        </w:rPr>
         <w:tab/>
       </w:r>
       <w:r>
+        <w:rPr>
+          <w:lang w:val="nl-NL"/>
+        </w:rPr>
         <w:tab/>
       </w:r>
       <w:r>
+        <w:rPr>
+          <w:lang w:val="nl-NL"/>
+        </w:rPr>
         <w:t>T.J. Harkema, K. Derks</w:t>
       </w:r>
     </w:p>
     <w:p>
+      <w:pPr>
+        <w:rPr>
+          <w:lang w:val="nl-NL"/>
+        </w:rPr>
+      </w:pPr>
       <w:r>
         <w:rPr>
           <w:b/>
+          <w:lang w:val="nl-NL"/>
         </w:rPr>
         <w:t xml:space="preserve">Datum </w:t>
       </w:r>
       <w:r>
         <w:rPr>
           <w:b/>
+          <w:lang w:val="nl-NL"/>
         </w:rPr>
         <w:t>–</w:t>
       </w:r>
       <w:r>
         <w:rPr>
           <w:b/>
+          <w:lang w:val="nl-NL"/>
         </w:rPr>
         <w:t xml:space="preserve"> plaats</w:t>
       </w:r>
       <w:r>
         <w:rPr>
           <w:b/>
+          <w:lang w:val="nl-NL"/>
         </w:rPr>
         <w:t>:</w:t>
       </w:r>
       <w:r>
+        <w:rPr>
+          <w:lang w:val="nl-NL"/>
+        </w:rPr>
         <w:tab/>
         <w:t>Not finished yet</w:t>
       </w:r>
       <w:r>
+        <w:rPr>
+          <w:lang w:val="nl-NL"/>
+        </w:rPr>
         <w:br w:type="page"/>
       </w:r>
     </w:p>
@@ -4381,6 +4586,7 @@
           <w:b/>
           <w:sz w:val="50"/>
           <w:szCs w:val="50"/>
+          <w:lang w:val="nl-NL"/>
         </w:rPr>
       </w:pPr>
       <w:r>
@@ -4388,6 +4594,7 @@
           <w:b/>
           <w:sz w:val="50"/>
           <w:szCs w:val="50"/>
+          <w:lang w:val="nl-NL"/>
         </w:rPr>
         <w:lastRenderedPageBreak/>
         <w:t>Samenvatting</w:t>
@@ -4408,6 +4615,9 @@
         </w:rPr>
       </w:pPr>
       <w:r>
+        <w:rPr>
+          <w:lang w:val="nl-NL"/>
+        </w:rPr>
         <w:br w:type="page"/>
       </w:r>
     </w:p>
@@ -4443,22 +4653,42 @@
             </w:tabs>
             <w:rPr>
               <w:noProof/>
+              <w:lang w:val="nl-NL"/>
             </w:rPr>
           </w:pPr>
           <w:r>
+            <w:rPr>
+              <w:lang w:val="nl-NL"/>
+            </w:rPr>
             <w:fldChar w:fldCharType="begin"/>
           </w:r>
           <w:r>
+            <w:rPr>
+              <w:lang w:val="nl-NL"/>
+            </w:rPr>
             <w:instrText xml:space="preserve"> TOC \o "1-3" \h \z \u </w:instrText>
           </w:r>
           <w:r>
+            <w:rPr>
+              <w:lang w:val="nl-NL"/>
+            </w:rPr>
             <w:fldChar w:fldCharType="separate"/>
           </w:r>
-          <w:hyperlink w:anchor="_Toc410134427" w:history="1">
+          <w:hyperlink w:anchor="_Toc410134427" w:history="1"/>
+          <w:hyperlink w:anchor="_Toc410134429" w:history="1">
+            <w:r>
+              <w:rPr>
+                <w:rStyle w:val="Hyperlink"/>
+                <w:noProof/>
+                <w:lang w:val="nl-NL"/>
+              </w:rPr>
+              <w:t>Titelpagina</w:t>
+            </w:r>
             <w:r>
               <w:rPr>
                 <w:noProof/>
                 <w:webHidden/>
+                <w:lang w:val="nl-NL"/>
               </w:rPr>
               <w:tab/>
             </w:r>
@@ -4466,6 +4696,7 @@
               <w:rPr>
                 <w:noProof/>
                 <w:webHidden/>
+                <w:lang w:val="nl-NL"/>
               </w:rPr>
               <w:fldChar w:fldCharType="begin"/>
             </w:r>
@@ -4473,19 +4704,22 @@
               <w:rPr>
                 <w:noProof/>
                 <w:webHidden/>
+                <w:lang w:val="nl-NL"/>
               </w:rPr>
-              <w:instrText xml:space="preserve"> PAGEREF _Toc410134427 \h </w:instrText>
+              <w:instrText xml:space="preserve"> PAGEREF _Toc410134429 \h </w:instrText>
             </w:r>
             <w:r>
               <w:rPr>
                 <w:noProof/>
                 <w:webHidden/>
+                <w:lang w:val="nl-NL"/>
               </w:rPr>
             </w:r>
             <w:r>
               <w:rPr>
                 <w:noProof/>
                 <w:webHidden/>
+                <w:lang w:val="nl-NL"/>
               </w:rPr>
               <w:fldChar w:fldCharType="separate"/>
             </w:r>
@@ -4493,13 +4727,15 @@
               <w:rPr>
                 <w:noProof/>
                 <w:webHidden/>
+                <w:lang w:val="nl-NL"/>
               </w:rPr>
-              <w:t>0</w:t>
+              <w:t>1</w:t>
             </w:r>
             <w:r>
               <w:rPr>
                 <w:noProof/>
                 <w:webHidden/>
+                <w:lang w:val="nl-NL"/>
               </w:rPr>
               <w:fldChar w:fldCharType="end"/>
             </w:r>
@@ -4513,13 +4749,23 @@
             </w:tabs>
             <w:rPr>
               <w:noProof/>
+              <w:lang w:val="nl-NL"/>
             </w:rPr>
           </w:pPr>
-          <w:hyperlink w:anchor="_Toc410134428" w:history="1">
+          <w:hyperlink w:anchor="_Toc410134430" w:history="1">
+            <w:r>
+              <w:rPr>
+                <w:rStyle w:val="Hyperlink"/>
+                <w:noProof/>
+                <w:lang w:val="nl-NL"/>
+              </w:rPr>
+              <w:t>Table of Contents</w:t>
+            </w:r>
             <w:r>
               <w:rPr>
                 <w:noProof/>
                 <w:webHidden/>
+                <w:lang w:val="nl-NL"/>
               </w:rPr>
               <w:tab/>
             </w:r>
@@ -4527,6 +4773,7 @@
               <w:rPr>
                 <w:noProof/>
                 <w:webHidden/>
+                <w:lang w:val="nl-NL"/>
               </w:rPr>
               <w:fldChar w:fldCharType="begin"/>
             </w:r>
@@ -4534,19 +4781,22 @@
               <w:rPr>
                 <w:noProof/>
                 <w:webHidden/>
+                <w:lang w:val="nl-NL"/>
               </w:rPr>
-              <w:instrText xml:space="preserve"> PAGEREF _Toc410134428 \h </w:instrText>
+              <w:instrText xml:space="preserve"> PAGEREF _Toc410134430 \h </w:instrText>
             </w:r>
             <w:r>
               <w:rPr>
                 <w:noProof/>
                 <w:webHidden/>
+                <w:lang w:val="nl-NL"/>
               </w:rPr>
             </w:r>
             <w:r>
               <w:rPr>
                 <w:noProof/>
                 <w:webHidden/>
+                <w:lang w:val="nl-NL"/>
               </w:rPr>
               <w:fldChar w:fldCharType="separate"/>
             </w:r>
@@ -4554,13 +4804,15 @@
               <w:rPr>
                 <w:noProof/>
                 <w:webHidden/>
+                <w:lang w:val="nl-NL"/>
               </w:rPr>
-              <w:t>0</w:t>
+              <w:t>3</w:t>
             </w:r>
             <w:r>
               <w:rPr>
                 <w:noProof/>
                 <w:webHidden/>
+                <w:lang w:val="nl-NL"/>
               </w:rPr>
               <w:fldChar w:fldCharType="end"/>
             </w:r>
@@ -4574,20 +4826,23 @@
             </w:tabs>
             <w:rPr>
               <w:noProof/>
+              <w:lang w:val="nl-NL"/>
             </w:rPr>
           </w:pPr>
-          <w:hyperlink w:anchor="_Toc410134429" w:history="1">
+          <w:hyperlink w:anchor="_Toc410134431" w:history="1">
             <w:r>
               <w:rPr>
                 <w:rStyle w:val="Hyperlink"/>
                 <w:noProof/>
+                <w:lang w:val="nl-NL"/>
               </w:rPr>
-              <w:t>Titelpagina</w:t>
+              <w:t>1. Inleiding</w:t>
             </w:r>
             <w:r>
               <w:rPr>
                 <w:noProof/>
                 <w:webHidden/>
+                <w:lang w:val="nl-NL"/>
               </w:rPr>
               <w:tab/>
             </w:r>
@@ -4595,6 +4850,7 @@
               <w:rPr>
                 <w:noProof/>
                 <w:webHidden/>
+                <w:lang w:val="nl-NL"/>
               </w:rPr>
               <w:fldChar w:fldCharType="begin"/>
             </w:r>
@@ -4602,19 +4858,22 @@
               <w:rPr>
                 <w:noProof/>
                 <w:webHidden/>
+                <w:lang w:val="nl-NL"/>
               </w:rPr>
-              <w:instrText xml:space="preserve"> PAGEREF _Toc410134429 \h </w:instrText>
+              <w:instrText xml:space="preserve"> PAGEREF _Toc410134431 \h </w:instrText>
             </w:r>
             <w:r>
               <w:rPr>
                 <w:noProof/>
                 <w:webHidden/>
+                <w:lang w:val="nl-NL"/>
               </w:rPr>
             </w:r>
             <w:r>
               <w:rPr>
                 <w:noProof/>
                 <w:webHidden/>
+                <w:lang w:val="nl-NL"/>
               </w:rPr>
               <w:fldChar w:fldCharType="separate"/>
             </w:r>
@@ -4622,13 +4881,15 @@
               <w:rPr>
                 <w:noProof/>
                 <w:webHidden/>
+                <w:lang w:val="nl-NL"/>
               </w:rPr>
-              <w:t>1</w:t>
+              <w:t>4</w:t>
             </w:r>
             <w:r>
               <w:rPr>
                 <w:noProof/>
                 <w:webHidden/>
+                <w:lang w:val="nl-NL"/>
               </w:rPr>
               <w:fldChar w:fldCharType="end"/>
             </w:r>
@@ -4642,20 +4903,23 @@
             </w:tabs>
             <w:rPr>
               <w:noProof/>
+              <w:lang w:val="nl-NL"/>
             </w:rPr>
           </w:pPr>
-          <w:hyperlink w:anchor="_Toc410134430" w:history="1">
+          <w:hyperlink w:anchor="_Toc410134432" w:history="1">
             <w:r>
               <w:rPr>
                 <w:rStyle w:val="Hyperlink"/>
                 <w:noProof/>
+                <w:lang w:val="nl-NL"/>
               </w:rPr>
-              <w:t>Table of Contents</w:t>
+              <w:t>2. Begin Hoofdstuk</w:t>
             </w:r>
             <w:r>
               <w:rPr>
                 <w:noProof/>
                 <w:webHidden/>
+                <w:lang w:val="nl-NL"/>
               </w:rPr>
               <w:tab/>
             </w:r>
@@ -4663,6 +4927,7 @@
               <w:rPr>
                 <w:noProof/>
                 <w:webHidden/>
+                <w:lang w:val="nl-NL"/>
               </w:rPr>
               <w:fldChar w:fldCharType="begin"/>
             </w:r>
@@ -4670,19 +4935,22 @@
               <w:rPr>
                 <w:noProof/>
                 <w:webHidden/>
+                <w:lang w:val="nl-NL"/>
               </w:rPr>
-              <w:instrText xml:space="preserve"> PAGEREF _Toc410134430 \h </w:instrText>
+              <w:instrText xml:space="preserve"> PAGEREF _Toc410134432 \h </w:instrText>
             </w:r>
             <w:r>
               <w:rPr>
                 <w:noProof/>
                 <w:webHidden/>
+                <w:lang w:val="nl-NL"/>
               </w:rPr>
             </w:r>
             <w:r>
               <w:rPr>
                 <w:noProof/>
                 <w:webHidden/>
+                <w:lang w:val="nl-NL"/>
               </w:rPr>
               <w:fldChar w:fldCharType="separate"/>
             </w:r>
@@ -4690,13 +4958,15 @@
               <w:rPr>
                 <w:noProof/>
                 <w:webHidden/>
+                <w:lang w:val="nl-NL"/>
               </w:rPr>
-              <w:t>3</w:t>
+              <w:t>5</w:t>
             </w:r>
             <w:r>
               <w:rPr>
                 <w:noProof/>
                 <w:webHidden/>
+                <w:lang w:val="nl-NL"/>
               </w:rPr>
               <w:fldChar w:fldCharType="end"/>
             </w:r>
@@ -4710,20 +4980,23 @@
             </w:tabs>
             <w:rPr>
               <w:noProof/>
+              <w:lang w:val="nl-NL"/>
             </w:rPr>
           </w:pPr>
-          <w:hyperlink w:anchor="_Toc410134431" w:history="1">
+          <w:hyperlink w:anchor="_Toc410134433" w:history="1">
             <w:r>
               <w:rPr>
                 <w:rStyle w:val="Hyperlink"/>
                 <w:noProof/>
+                <w:lang w:val="nl-NL"/>
               </w:rPr>
-              <w:t>1. Inleiding</w:t>
+              <w:t>3. Slothoofdstuk</w:t>
             </w:r>
             <w:r>
               <w:rPr>
                 <w:noProof/>
                 <w:webHidden/>
+                <w:lang w:val="nl-NL"/>
               </w:rPr>
               <w:tab/>
             </w:r>
@@ -4731,6 +5004,7 @@
               <w:rPr>
                 <w:noProof/>
                 <w:webHidden/>
+                <w:lang w:val="nl-NL"/>
               </w:rPr>
               <w:fldChar w:fldCharType="begin"/>
             </w:r>
@@ -4738,19 +5012,22 @@
               <w:rPr>
                 <w:noProof/>
                 <w:webHidden/>
+                <w:lang w:val="nl-NL"/>
               </w:rPr>
-              <w:instrText xml:space="preserve"> PAGEREF _Toc410134431 \h </w:instrText>
+              <w:instrText xml:space="preserve"> PAGEREF _Toc410134433 \h </w:instrText>
             </w:r>
             <w:r>
               <w:rPr>
                 <w:noProof/>
                 <w:webHidden/>
+                <w:lang w:val="nl-NL"/>
               </w:rPr>
             </w:r>
             <w:r>
               <w:rPr>
                 <w:noProof/>
                 <w:webHidden/>
+                <w:lang w:val="nl-NL"/>
               </w:rPr>
               <w:fldChar w:fldCharType="separate"/>
             </w:r>
@@ -4758,13 +5035,15 @@
               <w:rPr>
                 <w:noProof/>
                 <w:webHidden/>
+                <w:lang w:val="nl-NL"/>
               </w:rPr>
-              <w:t>4</w:t>
+              <w:t>6</w:t>
             </w:r>
             <w:r>
               <w:rPr>
                 <w:noProof/>
                 <w:webHidden/>
+                <w:lang w:val="nl-NL"/>
               </w:rPr>
               <w:fldChar w:fldCharType="end"/>
             </w:r>
@@ -4778,20 +5057,23 @@
             </w:tabs>
             <w:rPr>
               <w:noProof/>
+              <w:lang w:val="nl-NL"/>
             </w:rPr>
           </w:pPr>
-          <w:hyperlink w:anchor="_Toc410134432" w:history="1">
+          <w:hyperlink w:anchor="_Toc410134434" w:history="1">
             <w:r>
               <w:rPr>
                 <w:rStyle w:val="Hyperlink"/>
                 <w:noProof/>
+                <w:lang w:val="nl-NL"/>
               </w:rPr>
-              <w:t>2. Begin Hoofdstuk</w:t>
+              <w:t>4. Literatuurlijst</w:t>
             </w:r>
             <w:r>
               <w:rPr>
                 <w:noProof/>
                 <w:webHidden/>
+                <w:lang w:val="nl-NL"/>
               </w:rPr>
               <w:tab/>
             </w:r>
@@ -4799,6 +5081,7 @@
               <w:rPr>
                 <w:noProof/>
                 <w:webHidden/>
+                <w:lang w:val="nl-NL"/>
               </w:rPr>
               <w:fldChar w:fldCharType="begin"/>
             </w:r>
@@ -4806,19 +5089,22 @@
               <w:rPr>
                 <w:noProof/>
                 <w:webHidden/>
+                <w:lang w:val="nl-NL"/>
               </w:rPr>
-              <w:instrText xml:space="preserve"> PAGEREF _Toc410134432 \h </w:instrText>
+              <w:instrText xml:space="preserve"> PAGEREF _Toc410134434 \h </w:instrText>
             </w:r>
             <w:r>
               <w:rPr>
                 <w:noProof/>
                 <w:webHidden/>
+                <w:lang w:val="nl-NL"/>
               </w:rPr>
             </w:r>
             <w:r>
               <w:rPr>
                 <w:noProof/>
                 <w:webHidden/>
+                <w:lang w:val="nl-NL"/>
               </w:rPr>
               <w:fldChar w:fldCharType="separate"/>
             </w:r>
@@ -4826,83 +5112,15 @@
               <w:rPr>
                 <w:noProof/>
                 <w:webHidden/>
+                <w:lang w:val="nl-NL"/>
               </w:rPr>
-              <w:t>5</w:t>
+              <w:t>7</w:t>
             </w:r>
             <w:r>
               <w:rPr>
                 <w:noProof/>
                 <w:webHidden/>
-              </w:rPr>
-              <w:fldChar w:fldCharType="end"/>
-            </w:r>
-          </w:hyperlink>
-          <w:bookmarkStart w:id="4" w:name="_GoBack"/>
-          <w:bookmarkEnd w:id="4"/>
-        </w:p>
-        <w:p>
-          <w:pPr>
-            <w:pStyle w:val="TOC1"/>
-            <w:tabs>
-              <w:tab w:val="right" w:leader="dot" w:pos="9350"/>
-            </w:tabs>
-            <w:rPr>
-              <w:noProof/>
-            </w:rPr>
-          </w:pPr>
-          <w:hyperlink w:anchor="_Toc410134433" w:history="1">
-            <w:r>
-              <w:rPr>
-                <w:rStyle w:val="Hyperlink"/>
-                <w:noProof/>
-              </w:rPr>
-              <w:t>3. Slothoofdstuk</w:t>
-            </w:r>
-            <w:r>
-              <w:rPr>
-                <w:noProof/>
-                <w:webHidden/>
-              </w:rPr>
-              <w:tab/>
-            </w:r>
-            <w:r>
-              <w:rPr>
-                <w:noProof/>
-                <w:webHidden/>
-              </w:rPr>
-              <w:fldChar w:fldCharType="begin"/>
-            </w:r>
-            <w:r>
-              <w:rPr>
-                <w:noProof/>
-                <w:webHidden/>
-              </w:rPr>
-              <w:instrText xml:space="preserve"> PAGEREF _Toc410134433 \h </w:instrText>
-            </w:r>
-            <w:r>
-              <w:rPr>
-                <w:noProof/>
-                <w:webHidden/>
-              </w:rPr>
-            </w:r>
-            <w:r>
-              <w:rPr>
-                <w:noProof/>
-                <w:webHidden/>
-              </w:rPr>
-              <w:fldChar w:fldCharType="separate"/>
-            </w:r>
-            <w:r>
-              <w:rPr>
-                <w:noProof/>
-                <w:webHidden/>
-              </w:rPr>
-              <w:t>6</w:t>
-            </w:r>
-            <w:r>
-              <w:rPr>
-                <w:noProof/>
-                <w:webHidden/>
+                <w:lang w:val="nl-NL"/>
               </w:rPr>
               <w:fldChar w:fldCharType="end"/>
             </w:r>
@@ -4916,20 +5134,23 @@
             </w:tabs>
             <w:rPr>
               <w:noProof/>
+              <w:lang w:val="nl-NL"/>
             </w:rPr>
           </w:pPr>
-          <w:hyperlink w:anchor="_Toc410134434" w:history="1">
+          <w:hyperlink w:anchor="_Toc410134435" w:history="1">
             <w:r>
               <w:rPr>
                 <w:rStyle w:val="Hyperlink"/>
                 <w:noProof/>
+                <w:lang w:val="nl-NL"/>
               </w:rPr>
-              <w:t>4. Literatuurlijst</w:t>
+              <w:t>5. Bijlagen</w:t>
             </w:r>
             <w:r>
               <w:rPr>
                 <w:noProof/>
                 <w:webHidden/>
+                <w:lang w:val="nl-NL"/>
               </w:rPr>
               <w:tab/>
             </w:r>
@@ -4937,6 +5158,7 @@
               <w:rPr>
                 <w:noProof/>
                 <w:webHidden/>
+                <w:lang w:val="nl-NL"/>
               </w:rPr>
               <w:fldChar w:fldCharType="begin"/>
             </w:r>
@@ -4944,19 +5166,22 @@
               <w:rPr>
                 <w:noProof/>
                 <w:webHidden/>
+                <w:lang w:val="nl-NL"/>
               </w:rPr>
-              <w:instrText xml:space="preserve"> PAGEREF _Toc410134434 \h </w:instrText>
+              <w:instrText xml:space="preserve"> PAGEREF _Toc410134435 \h </w:instrText>
             </w:r>
             <w:r>
               <w:rPr>
                 <w:noProof/>
                 <w:webHidden/>
+                <w:lang w:val="nl-NL"/>
               </w:rPr>
             </w:r>
             <w:r>
               <w:rPr>
                 <w:noProof/>
                 <w:webHidden/>
+                <w:lang w:val="nl-NL"/>
               </w:rPr>
               <w:fldChar w:fldCharType="separate"/>
             </w:r>
@@ -4964,74 +5189,7 @@
               <w:rPr>
                 <w:noProof/>
                 <w:webHidden/>
-              </w:rPr>
-              <w:t>7</w:t>
-            </w:r>
-            <w:r>
-              <w:rPr>
-                <w:noProof/>
-                <w:webHidden/>
-              </w:rPr>
-              <w:fldChar w:fldCharType="end"/>
-            </w:r>
-          </w:hyperlink>
-        </w:p>
-        <w:p>
-          <w:pPr>
-            <w:pStyle w:val="TOC1"/>
-            <w:tabs>
-              <w:tab w:val="right" w:leader="dot" w:pos="9350"/>
-            </w:tabs>
-            <w:rPr>
-              <w:noProof/>
-            </w:rPr>
-          </w:pPr>
-          <w:hyperlink w:anchor="_Toc410134435" w:history="1">
-            <w:r>
-              <w:rPr>
-                <w:rStyle w:val="Hyperlink"/>
-                <w:noProof/>
-              </w:rPr>
-              <w:t>5. Bijlagen</w:t>
-            </w:r>
-            <w:r>
-              <w:rPr>
-                <w:noProof/>
-                <w:webHidden/>
-              </w:rPr>
-              <w:tab/>
-            </w:r>
-            <w:r>
-              <w:rPr>
-                <w:noProof/>
-                <w:webHidden/>
-              </w:rPr>
-              <w:fldChar w:fldCharType="begin"/>
-            </w:r>
-            <w:r>
-              <w:rPr>
-                <w:noProof/>
-                <w:webHidden/>
-              </w:rPr>
-              <w:instrText xml:space="preserve"> PAGEREF _Toc410134435 \h </w:instrText>
-            </w:r>
-            <w:r>
-              <w:rPr>
-                <w:noProof/>
-                <w:webHidden/>
-              </w:rPr>
-            </w:r>
-            <w:r>
-              <w:rPr>
-                <w:noProof/>
-                <w:webHidden/>
-              </w:rPr>
-              <w:fldChar w:fldCharType="separate"/>
-            </w:r>
-            <w:r>
-              <w:rPr>
-                <w:noProof/>
-                <w:webHidden/>
+                <w:lang w:val="nl-NL"/>
               </w:rPr>
               <w:t>8</w:t>
             </w:r>
@@ -5039,6 +5197,7 @@
               <w:rPr>
                 <w:noProof/>
                 <w:webHidden/>
+                <w:lang w:val="nl-NL"/>
               </w:rPr>
               <w:fldChar w:fldCharType="end"/>
             </w:r>
@@ -5052,6 +5211,7 @@
             </w:tabs>
             <w:rPr>
               <w:noProof/>
+              <w:lang w:val="nl-NL"/>
             </w:rPr>
           </w:pPr>
           <w:hyperlink w:anchor="_Toc410134436" w:history="1">
@@ -5067,6 +5227,7 @@
               <w:rPr>
                 <w:noProof/>
                 <w:webHidden/>
+                <w:lang w:val="nl-NL"/>
               </w:rPr>
               <w:tab/>
             </w:r>
@@ -5074,6 +5235,7 @@
               <w:rPr>
                 <w:noProof/>
                 <w:webHidden/>
+                <w:lang w:val="nl-NL"/>
               </w:rPr>
               <w:fldChar w:fldCharType="begin"/>
             </w:r>
@@ -5081,6 +5243,7 @@
               <w:rPr>
                 <w:noProof/>
                 <w:webHidden/>
+                <w:lang w:val="nl-NL"/>
               </w:rPr>
               <w:instrText xml:space="preserve"> PAGEREF _Toc410134436 \h </w:instrText>
             </w:r>
@@ -5088,12 +5251,14 @@
               <w:rPr>
                 <w:noProof/>
                 <w:webHidden/>
+                <w:lang w:val="nl-NL"/>
               </w:rPr>
             </w:r>
             <w:r>
               <w:rPr>
                 <w:noProof/>
                 <w:webHidden/>
+                <w:lang w:val="nl-NL"/>
               </w:rPr>
               <w:fldChar w:fldCharType="separate"/>
             </w:r>
@@ -5101,6 +5266,7 @@
               <w:rPr>
                 <w:noProof/>
                 <w:webHidden/>
+                <w:lang w:val="nl-NL"/>
               </w:rPr>
               <w:t>8</w:t>
             </w:r>
@@ -5108,6 +5274,7 @@
               <w:rPr>
                 <w:noProof/>
                 <w:webHidden/>
+                <w:lang w:val="nl-NL"/>
               </w:rPr>
               <w:fldChar w:fldCharType="end"/>
             </w:r>
@@ -5121,6 +5288,7 @@
             </w:tabs>
             <w:rPr>
               <w:noProof/>
+              <w:lang w:val="nl-NL"/>
             </w:rPr>
           </w:pPr>
           <w:hyperlink w:anchor="_Toc410134437" w:history="1">
@@ -5136,6 +5304,7 @@
               <w:rPr>
                 <w:noProof/>
                 <w:webHidden/>
+                <w:lang w:val="nl-NL"/>
               </w:rPr>
               <w:tab/>
             </w:r>
@@ -5143,6 +5312,7 @@
               <w:rPr>
                 <w:noProof/>
                 <w:webHidden/>
+                <w:lang w:val="nl-NL"/>
               </w:rPr>
               <w:fldChar w:fldCharType="begin"/>
             </w:r>
@@ -5150,6 +5320,7 @@
               <w:rPr>
                 <w:noProof/>
                 <w:webHidden/>
+                <w:lang w:val="nl-NL"/>
               </w:rPr>
               <w:instrText xml:space="preserve"> PAGEREF _Toc410134437 \h </w:instrText>
             </w:r>
@@ -5157,12 +5328,14 @@
               <w:rPr>
                 <w:noProof/>
                 <w:webHidden/>
+                <w:lang w:val="nl-NL"/>
               </w:rPr>
             </w:r>
             <w:r>
               <w:rPr>
                 <w:noProof/>
                 <w:webHidden/>
+                <w:lang w:val="nl-NL"/>
               </w:rPr>
               <w:fldChar w:fldCharType="separate"/>
             </w:r>
@@ -5170,6 +5343,7 @@
               <w:rPr>
                 <w:noProof/>
                 <w:webHidden/>
+                <w:lang w:val="nl-NL"/>
               </w:rPr>
               <w:t>8</w:t>
             </w:r>
@@ -5177,6 +5351,7 @@
               <w:rPr>
                 <w:noProof/>
                 <w:webHidden/>
+                <w:lang w:val="nl-NL"/>
               </w:rPr>
               <w:fldChar w:fldCharType="end"/>
             </w:r>
@@ -5211,36 +5386,345 @@
     <w:p>
       <w:pPr>
         <w:pStyle w:val="Heading1"/>
-      </w:pPr>
-      <w:bookmarkStart w:id="5" w:name="_Toc410134431"/>
+        <w:numPr>
+          <w:ilvl w:val="0"/>
+          <w:numId w:val="1"/>
+        </w:numPr>
+      </w:pPr>
+      <w:bookmarkStart w:id="4" w:name="_Toc410134431"/>
       <w:r>
         <w:lastRenderedPageBreak/>
-        <w:t>1. Inleiding</w:t>
+        <w:t>Inleiding</w:t>
+      </w:r>
+      <w:bookmarkEnd w:id="4"/>
+    </w:p>
+    <w:p>
+      <w:pPr>
+        <w:rPr>
+          <w:lang w:val="nl-NL"/>
+        </w:rPr>
+      </w:pPr>
+    </w:p>
+    <w:p>
+      <w:pPr>
+        <w:rPr>
+          <w:lang w:val="nl-NL"/>
+        </w:rPr>
+      </w:pPr>
+      <w:r>
+        <w:rPr>
+          <w:lang w:val="nl-NL"/>
+        </w:rPr>
+        <w:t>Dit rapport is geschreven naar aanleiding van het maken van een simulator genaamd ‘Vossen en Konijnen’. Deze simulator kan een voorspelling maken over hoe de populatie van vossen en konijnen zich ontwikkelen in een natuurgebied. De simulator is zo gebouwd dat de uitkomsten altijd anders gegenereerd worden. Door gebruik te maken van deze simulator kunnen trends in de ontwikkeling van de vossen en konijn</w:t>
+      </w:r>
+      <w:r>
+        <w:rPr>
+          <w:lang w:val="nl-NL"/>
+        </w:rPr>
+        <w:t>en herkend worden, die mogelijk in de realiteit van pas kunnen komen.</w:t>
+      </w:r>
+    </w:p>
+    <w:p>
+      <w:pPr>
+        <w:rPr>
+          <w:lang w:val="nl-NL"/>
+        </w:rPr>
+      </w:pPr>
+      <w:r>
+        <w:rPr>
+          <w:lang w:val="nl-NL"/>
+        </w:rPr>
+        <w:t xml:space="preserve">De simulator bestaat uit een raster van vierkantjes die het gebied moet voorstellen. In dat raster zijn sommige blokjes blauw gekleurd en sommige geel. De blauwe blokjes staan voor vossen, de gele voor konijnen. </w:t>
+      </w:r>
+      <w:r>
+        <w:rPr>
+          <w:lang w:val="nl-NL"/>
+        </w:rPr>
+        <w:t xml:space="preserve">De vossen zijn zo geprogrammeerd dat ze zich voortplanten en konijnen binnen een bepaalde afstand opeten, de konijnen planten zich sneller voort. Zo onstaat er een constante strijd tussen vossen en konijnen in het gebied. </w:t>
+      </w:r>
+    </w:p>
+    <w:p>
+      <w:pPr>
+        <w:rPr>
+          <w:lang w:val="nl-NL"/>
+        </w:rPr>
+      </w:pPr>
+      <w:r>
+        <w:rPr>
+          <w:lang w:val="nl-NL"/>
+        </w:rPr>
+        <w:t>In de komende hoofdstukken wordt beschreven wat het doel is van het project en welke verbeteringen er zijn gemaakt</w:t>
+      </w:r>
+      <w:r>
+        <w:rPr>
+          <w:lang w:val="nl-NL"/>
+        </w:rPr>
+        <w:t xml:space="preserve"> in de simulator</w:t>
+      </w:r>
+      <w:r>
+        <w:rPr>
+          <w:lang w:val="nl-NL"/>
+        </w:rPr>
+        <w:t xml:space="preserve"> ten opzichte van de vorige versie.</w:t>
+      </w:r>
+      <w:r>
+        <w:rPr>
+          <w:lang w:val="nl-NL"/>
+        </w:rPr>
+        <w:t xml:space="preserve"> Ook wordt er beschreven wat mogelijke uitbreidingen</w:t>
+      </w:r>
+      <w:r>
+        <w:rPr>
+          <w:lang w:val="nl-NL"/>
+        </w:rPr>
+        <w:t xml:space="preserve"> zijn voor een volgende versie. </w:t>
+      </w:r>
+    </w:p>
+    <w:p>
+      <w:pPr>
+        <w:rPr>
+          <w:lang w:val="nl-NL"/>
+        </w:rPr>
+      </w:pPr>
+      <w:r>
+        <w:rPr>
+          <w:lang w:val="nl-NL"/>
+        </w:rPr>
+        <w:t xml:space="preserve">In </w:t>
+      </w:r>
+      <w:r>
+        <w:rPr>
+          <w:lang w:val="nl-NL"/>
+        </w:rPr>
+        <w:t>het beginhoofdstuk</w:t>
+      </w:r>
+      <w:r>
+        <w:rPr>
+          <w:lang w:val="nl-NL"/>
+        </w:rPr>
+        <w:t xml:space="preserve"> wordt behandeld hoe de eerste versie van de simulator tot stand is gekomen en wat de problemen ermee waren. Daarnaast valt er te vinden welke tests allemaal zijn uitgevoerd om de fouten in het programma te vinden.</w:t>
+      </w:r>
+      <w:r>
+        <w:rPr>
+          <w:lang w:val="nl-NL"/>
+        </w:rPr>
+        <w:t xml:space="preserve"> In het slothoofstuk zijn alle verbeteringen ten opzichte van de eerste versie te vinden. Ook wordt er gekeken of de geplande uitbreidingen gelukt zijn.</w:t>
+      </w:r>
+    </w:p>
+    <w:p>
+      <w:pPr>
+        <w:rPr>
+          <w:lang w:val="nl-NL"/>
+        </w:rPr>
+      </w:pPr>
+      <w:r>
+        <w:rPr>
+          <w:lang w:val="nl-NL"/>
+        </w:rPr>
+        <w:t>In het slothoofstuk staat tevens de conclusie. In de conclusie wo</w:t>
+      </w:r>
+      <w:r>
+        <w:rPr>
+          <w:lang w:val="nl-NL"/>
+        </w:rPr>
+        <w:t>rdt gereflecteerd op het gehele project. Niet alleen het eindresultaat, maar ook het hele proces en de doelstellingen worden behandeld.</w:t>
+      </w:r>
+    </w:p>
+    <w:p>
+      <w:pPr>
+        <w:rPr>
+          <w:lang w:val="nl-NL"/>
+        </w:rPr>
+      </w:pPr>
+    </w:p>
+    <w:p>
+      <w:pPr>
+        <w:rPr>
+          <w:lang w:val="nl-NL"/>
+        </w:rPr>
+      </w:pPr>
+    </w:p>
+    <w:p>
+      <w:pPr>
+        <w:rPr>
+          <w:lang w:val="nl-NL"/>
+        </w:rPr>
+      </w:pPr>
+    </w:p>
+    <w:p>
+      <w:pPr>
+        <w:rPr>
+          <w:lang w:val="nl-NL"/>
+        </w:rPr>
+      </w:pPr>
+    </w:p>
+    <w:p>
+      <w:pPr>
+        <w:rPr>
+          <w:lang w:val="nl-NL"/>
+        </w:rPr>
+      </w:pPr>
+    </w:p>
+    <w:p>
+      <w:pPr>
+        <w:pStyle w:val="Heading1"/>
+      </w:pPr>
+    </w:p>
+    <w:p>
+      <w:pPr>
+        <w:pStyle w:val="Heading1"/>
+      </w:pPr>
+      <w:r>
+        <w:br w:type="page"/>
+      </w:r>
+    </w:p>
+    <w:p>
+      <w:pPr>
+        <w:pStyle w:val="Heading1"/>
+        <w:numPr>
+          <w:ilvl w:val="0"/>
+          <w:numId w:val="1"/>
+        </w:numPr>
+        <w:jc w:val="both"/>
+      </w:pPr>
+      <w:bookmarkStart w:id="5" w:name="_Toc410134432"/>
+      <w:r>
+        <w:lastRenderedPageBreak/>
+        <w:t>Begin Hoofdstuk</w:t>
       </w:r>
       <w:bookmarkEnd w:id="5"/>
     </w:p>
     <w:p>
       <w:pPr>
-        <w:pStyle w:val="Heading1"/>
+        <w:rPr>
+          <w:lang w:val="nl-NL"/>
+        </w:rPr>
       </w:pPr>
     </w:p>
     <w:p>
       <w:pPr>
-        <w:pStyle w:val="Heading1"/>
-      </w:pPr>
-      <w:r>
-        <w:br w:type="page"/>
+        <w:rPr>
+          <w:b/>
+          <w:lang w:val="nl-NL"/>
+        </w:rPr>
+      </w:pPr>
+      <w:r>
+        <w:rPr>
+          <w:b/>
+          <w:lang w:val="nl-NL"/>
+        </w:rPr>
+        <w:t>Een eerste versie van de simulator</w:t>
       </w:r>
     </w:p>
     <w:p>
       <w:pPr>
-        <w:pStyle w:val="Heading1"/>
-      </w:pPr>
-      <w:bookmarkStart w:id="6" w:name="_Toc410134432"/>
-      <w:r>
-        <w:lastRenderedPageBreak/>
-        <w:t>2. Begin Hoofdstuk</w:t>
-      </w:r>
+        <w:rPr>
+          <w:lang w:val="nl-NL"/>
+        </w:rPr>
+      </w:pPr>
+      <w:r>
+        <w:rPr>
+          <w:lang w:val="nl-NL"/>
+        </w:rPr>
+        <w:t>De eerste versie van de simulator beschikt over een basis GUI waar de meest basis commando’s uitgevoerd kunnen worden.</w:t>
+      </w:r>
+    </w:p>
+    <w:p>
+      <w:pPr>
+        <w:rPr>
+          <w:lang w:val="nl-NL"/>
+        </w:rPr>
+      </w:pPr>
+      <w:r>
+        <w:rPr>
+          <w:noProof/>
+          <w:lang w:val="nl-NL" w:eastAsia="nl-NL"/>
+        </w:rPr>
+        <w:drawing>
+          <wp:anchor distT="0" distB="0" distL="114300" distR="114300" simplePos="0" relativeHeight="251664384" behindDoc="0" locked="0" layoutInCell="1" allowOverlap="1" wp14:anchorId="4CC2567E" wp14:editId="567D0C58">
+            <wp:simplePos x="0" y="0"/>
+            <wp:positionH relativeFrom="margin">
+              <wp:align>right</wp:align>
+            </wp:positionH>
+            <wp:positionV relativeFrom="paragraph">
+              <wp:posOffset>932815</wp:posOffset>
+            </wp:positionV>
+            <wp:extent cx="5943600" cy="3609975"/>
+            <wp:effectExtent l="0" t="0" r="0" b="9525"/>
+            <wp:wrapThrough wrapText="bothSides">
+              <wp:wrapPolygon edited="0">
+                <wp:start x="0" y="0"/>
+                <wp:lineTo x="0" y="21543"/>
+                <wp:lineTo x="21531" y="21543"/>
+                <wp:lineTo x="21531" y="0"/>
+                <wp:lineTo x="0" y="0"/>
+              </wp:wrapPolygon>
+            </wp:wrapThrough>
+            <wp:docPr id="33" name="Picture 33"/>
+            <wp:cNvGraphicFramePr>
+              <a:graphicFrameLocks xmlns:a="http://schemas.openxmlformats.org/drawingml/2006/main" noChangeAspect="1"/>
+            </wp:cNvGraphicFramePr>
+            <a:graphic xmlns:a="http://schemas.openxmlformats.org/drawingml/2006/main">
+              <a:graphicData uri="http://schemas.openxmlformats.org/drawingml/2006/picture">
+                <pic:pic xmlns:pic="http://schemas.openxmlformats.org/drawingml/2006/picture">
+                  <pic:nvPicPr>
+                    <pic:cNvPr id="0" name="Picture 2"/>
+                    <pic:cNvPicPr>
+                      <a:picLocks noChangeAspect="1" noChangeArrowheads="1"/>
+                    </pic:cNvPicPr>
+                  </pic:nvPicPr>
+                  <pic:blipFill>
+                    <a:blip r:embed="rId9">
+                      <a:extLst>
+                        <a:ext uri="{28A0092B-C50C-407E-A947-70E740481C1C}">
+                          <a14:useLocalDpi xmlns:a14="http://schemas.microsoft.com/office/drawing/2010/main" val="0"/>
+                        </a:ext>
+                      </a:extLst>
+                    </a:blip>
+                    <a:srcRect/>
+                    <a:stretch>
+                      <a:fillRect/>
+                    </a:stretch>
+                  </pic:blipFill>
+                  <pic:spPr bwMode="auto">
+                    <a:xfrm>
+                      <a:off x="0" y="0"/>
+                      <a:ext cx="5943600" cy="3609975"/>
+                    </a:xfrm>
+                    <a:prstGeom prst="rect">
+                      <a:avLst/>
+                    </a:prstGeom>
+                    <a:noFill/>
+                    <a:ln>
+                      <a:noFill/>
+                    </a:ln>
+                  </pic:spPr>
+                </pic:pic>
+              </a:graphicData>
+            </a:graphic>
+            <wp14:sizeRelH relativeFrom="page">
+              <wp14:pctWidth>0</wp14:pctWidth>
+            </wp14:sizeRelH>
+            <wp14:sizeRelV relativeFrom="page">
+              <wp14:pctHeight>0</wp14:pctHeight>
+            </wp14:sizeRelV>
+          </wp:anchor>
+        </w:drawing>
+      </w:r>
+      <w:r>
+        <w:rPr>
+          <w:lang w:val="nl-NL"/>
+        </w:rPr>
+        <w:t xml:space="preserve">Als het programma gestart wordt heeft de gebruiker de mogelijkheid een hoogte en breedte van het raster aan te geven. Daarnaast beschikt het programma over een ‘Stap 1’ en een ‘Stap 100’ functie waar elk dier respectievelijk 1 of 100 stappen zet. Ook is er een ‘Do Steps’ functie, hiermee kan de gebruiker zelf het aantal stappen invoeren en die simuleren. </w:t>
+      </w:r>
+    </w:p>
+    <w:p>
+      <w:pPr>
+        <w:rPr>
+          <w:lang w:val="nl-NL"/>
+        </w:rPr>
+      </w:pPr>
+      <w:bookmarkStart w:id="6" w:name="_GoBack"/>
       <w:bookmarkEnd w:id="6"/>
     </w:p>
     <w:p>
@@ -5249,6 +5733,95 @@
           <w:lang w:val="nl-NL"/>
         </w:rPr>
       </w:pPr>
+      <w:r>
+        <w:rPr>
+          <w:lang w:val="nl-NL"/>
+        </w:rPr>
+        <w:t>De trend die waarneembaar is, is dat het altijd uitdraait op dat of alle dieren uitsterven of de konijnen overheersen. De overheersing door de konijnen komt vaker voor; zo’n 8 van de 10 keer dat er gesimuleerd wordt, al blijft dit natuurlijk totaal willekeurig. Dit gebeurt meestal binnen de eerste 2000 stappen. Als de vossen de konijnen uitroeien en daarna zelf uitsterven gebeurt dit meestal al binnen de eerste 1000 stappen. Er zijn uitschieters naar meer dan 5000 stappen waar het systeem in evenwicht blijft, maar het gebeurt vaker dat de konijnen al snel de overmacht hebben. Wat ook opvalt is dat de vossen de konijnen altijd naar de rand van het raster jagen. Dit alles is getest met een raster van 50 bij 50.</w:t>
+      </w:r>
+    </w:p>
+    <w:p>
+      <w:pPr>
+        <w:rPr>
+          <w:lang w:val="nl-NL"/>
+        </w:rPr>
+      </w:pPr>
+    </w:p>
+    <w:p>
+      <w:pPr>
+        <w:rPr>
+          <w:lang w:val="nl-NL"/>
+        </w:rPr>
+      </w:pPr>
+      <w:r>
+        <w:rPr>
+          <w:lang w:val="nl-NL"/>
+        </w:rPr>
+        <w:lastRenderedPageBreak/>
+        <w:t>Bij een raster van 100 bij 100 blijft het systeem heel lang in balans, dit komt waarschijnlijk doordat de konijnen meer ruimte hebben en dus minder snel ingesloten worden door de vossen. Het programma heeft bij verschillende tests de 30000 stappen gehaald zonder dat er een soort overheerste. Het is nog niet voorgekomen dat bij een raster van 100 bij 100 een soort de overmacht had of dat alles uitstierf.</w:t>
+      </w:r>
+    </w:p>
+    <w:p>
+      <w:pPr>
+        <w:rPr>
+          <w:lang w:val="nl-NL"/>
+        </w:rPr>
+      </w:pPr>
+      <w:r>
+        <w:rPr>
+          <w:lang w:val="nl-NL"/>
+        </w:rPr>
+        <w:t xml:space="preserve">Bij de volgende versie van de simulator wordt er nog een diersoort toegevoegd, dit mag een prooisoort of een jachtsoort zijn. Belangrijk is om deze diersoort goed te balanceren zodat uitsterving van een van de drie diersoorten voorkomen wordt. </w:t>
+      </w:r>
+      <w:r>
+        <w:rPr>
+          <w:lang w:val="nl-NL"/>
+        </w:rPr>
+        <w:t xml:space="preserve">Ook worden er jagers toegevoegd aan de simulatie. </w:t>
+      </w:r>
+      <w:r>
+        <w:rPr>
+          <w:lang w:val="nl-NL"/>
+        </w:rPr>
+        <w:t>De jagers mogen elkaar uiteraard niet afschieten dus daar moet iets op verzonnen worden.</w:t>
+      </w:r>
+    </w:p>
+    <w:p>
+      <w:pPr>
+        <w:rPr>
+          <w:lang w:val="nl-NL"/>
+        </w:rPr>
+      </w:pPr>
+    </w:p>
+    <w:p>
+      <w:pPr>
+        <w:rPr>
+          <w:b/>
+          <w:lang w:val="nl-NL"/>
+        </w:rPr>
+      </w:pPr>
+    </w:p>
+    <w:p>
+      <w:pPr>
+        <w:rPr>
+          <w:b/>
+          <w:lang w:val="nl-NL"/>
+        </w:rPr>
+      </w:pPr>
+    </w:p>
+    <w:p>
+      <w:pPr>
+        <w:rPr>
+          <w:lang w:val="nl-NL"/>
+        </w:rPr>
+      </w:pPr>
+    </w:p>
+    <w:p>
+      <w:pPr>
+        <w:rPr>
+          <w:lang w:val="nl-NL"/>
+        </w:rPr>
+      </w:pPr>
     </w:p>
     <w:p>
       <w:pPr>
@@ -5383,7 +5956,7 @@
       <w:bookmarkEnd w:id="11"/>
     </w:p>
     <w:sectPr>
-      <w:footerReference w:type="default" r:id="rId9"/>
+      <w:footerReference w:type="default" r:id="rId10"/>
       <w:pgSz w:w="12240" w:h="15840"/>
       <w:pgMar w:top="1440" w:right="1440" w:bottom="1440" w:left="1440" w:header="708" w:footer="708" w:gutter="0"/>
       <w:pgNumType w:start="0"/>
@@ -5454,7 +6027,7 @@
           <w:rPr>
             <w:noProof/>
           </w:rPr>
-          <w:t>3</w:t>
+          <w:t>9</w:t>
         </w:r>
         <w:r>
           <w:rPr>
@@ -5496,6 +6069,103 @@
     </w:p>
   </w:footnote>
 </w:footnotes>
+</file>
+
+<file path=word/numbering.xml><?xml version="1.0" encoding="utf-8"?>
+<w:numbering xmlns:wpc="http://schemas.microsoft.com/office/word/2010/wordprocessingCanvas" xmlns:mc="http://schemas.openxmlformats.org/markup-compatibility/2006" xmlns:o="urn:schemas-microsoft-com:office:office" xmlns:r="http://schemas.openxmlformats.org/officeDocument/2006/relationships" xmlns:m="http://schemas.openxmlformats.org/officeDocument/2006/math" xmlns:v="urn:schemas-microsoft-com:vml" xmlns:wp14="http://schemas.microsoft.com/office/word/2010/wordprocessingDrawing" xmlns:wp="http://schemas.openxmlformats.org/drawingml/2006/wordprocessingDrawing" xmlns:w10="urn:schemas-microsoft-com:office:word" xmlns:w="http://schemas.openxmlformats.org/wordprocessingml/2006/main" xmlns:w14="http://schemas.microsoft.com/office/word/2010/wordml" xmlns:w15="http://schemas.microsoft.com/office/word/2012/wordml" xmlns:wpg="http://schemas.microsoft.com/office/word/2010/wordprocessingGroup" xmlns:wpi="http://schemas.microsoft.com/office/word/2010/wordprocessingInk" xmlns:wne="http://schemas.microsoft.com/office/word/2006/wordml" xmlns:wps="http://schemas.microsoft.com/office/word/2010/wordprocessingShape" mc:Ignorable="w14 w15 wp14">
+  <w:abstractNum w:abstractNumId="0">
+    <w:nsid w:val="6E6C7209"/>
+    <w:multiLevelType w:val="hybridMultilevel"/>
+    <w:tmpl w:val="46162B9E"/>
+    <w:lvl w:ilvl="0" w:tplc="C6982EF2">
+      <w:start w:val="1"/>
+      <w:numFmt w:val="decimal"/>
+      <w:lvlText w:val="%1."/>
+      <w:lvlJc w:val="left"/>
+      <w:pPr>
+        <w:ind w:left="765" w:hanging="405"/>
+      </w:pPr>
+      <w:rPr>
+        <w:rFonts w:hint="default"/>
+      </w:rPr>
+    </w:lvl>
+    <w:lvl w:ilvl="1" w:tplc="04130019" w:tentative="1">
+      <w:start w:val="1"/>
+      <w:numFmt w:val="lowerLetter"/>
+      <w:lvlText w:val="%2."/>
+      <w:lvlJc w:val="left"/>
+      <w:pPr>
+        <w:ind w:left="1440" w:hanging="360"/>
+      </w:pPr>
+    </w:lvl>
+    <w:lvl w:ilvl="2" w:tplc="0413001B" w:tentative="1">
+      <w:start w:val="1"/>
+      <w:numFmt w:val="lowerRoman"/>
+      <w:lvlText w:val="%3."/>
+      <w:lvlJc w:val="right"/>
+      <w:pPr>
+        <w:ind w:left="2160" w:hanging="180"/>
+      </w:pPr>
+    </w:lvl>
+    <w:lvl w:ilvl="3" w:tplc="0413000F" w:tentative="1">
+      <w:start w:val="1"/>
+      <w:numFmt w:val="decimal"/>
+      <w:lvlText w:val="%4."/>
+      <w:lvlJc w:val="left"/>
+      <w:pPr>
+        <w:ind w:left="2880" w:hanging="360"/>
+      </w:pPr>
+    </w:lvl>
+    <w:lvl w:ilvl="4" w:tplc="04130019" w:tentative="1">
+      <w:start w:val="1"/>
+      <w:numFmt w:val="lowerLetter"/>
+      <w:lvlText w:val="%5."/>
+      <w:lvlJc w:val="left"/>
+      <w:pPr>
+        <w:ind w:left="3600" w:hanging="360"/>
+      </w:pPr>
+    </w:lvl>
+    <w:lvl w:ilvl="5" w:tplc="0413001B" w:tentative="1">
+      <w:start w:val="1"/>
+      <w:numFmt w:val="lowerRoman"/>
+      <w:lvlText w:val="%6."/>
+      <w:lvlJc w:val="right"/>
+      <w:pPr>
+        <w:ind w:left="4320" w:hanging="180"/>
+      </w:pPr>
+    </w:lvl>
+    <w:lvl w:ilvl="6" w:tplc="0413000F" w:tentative="1">
+      <w:start w:val="1"/>
+      <w:numFmt w:val="decimal"/>
+      <w:lvlText w:val="%7."/>
+      <w:lvlJc w:val="left"/>
+      <w:pPr>
+        <w:ind w:left="5040" w:hanging="360"/>
+      </w:pPr>
+    </w:lvl>
+    <w:lvl w:ilvl="7" w:tplc="04130019" w:tentative="1">
+      <w:start w:val="1"/>
+      <w:numFmt w:val="lowerLetter"/>
+      <w:lvlText w:val="%8."/>
+      <w:lvlJc w:val="left"/>
+      <w:pPr>
+        <w:ind w:left="5760" w:hanging="360"/>
+      </w:pPr>
+    </w:lvl>
+    <w:lvl w:ilvl="8" w:tplc="0413001B" w:tentative="1">
+      <w:start w:val="1"/>
+      <w:numFmt w:val="lowerRoman"/>
+      <w:lvlText w:val="%9."/>
+      <w:lvlJc w:val="right"/>
+      <w:pPr>
+        <w:ind w:left="6480" w:hanging="180"/>
+      </w:pPr>
+    </w:lvl>
+  </w:abstractNum>
+  <w:num w:numId="1">
+    <w:abstractNumId w:val="0"/>
+  </w:num>
+</w:numbering>
 </file>
 
 <file path=word/styles.xml><?xml version="1.0" encoding="utf-8"?>
@@ -5940,6 +6610,7 @@
   <w:style w:type="character" w:default="1" w:styleId="DefaultParagraphFont">
     <w:name w:val="Default Paragraph Font"/>
     <w:uiPriority w:val="1"/>
+    <w:semiHidden/>
     <w:unhideWhenUsed/>
   </w:style>
   <w:style w:type="table" w:default="1" w:styleId="TableNormal">
@@ -6138,6 +6809,17 @@
     <w:link w:val="Footer"/>
     <w:uiPriority w:val="99"/>
     <w:rsid w:val="00B54B28"/>
+  </w:style>
+  <w:style w:type="paragraph" w:styleId="ListParagraph">
+    <w:name w:val="List Paragraph"/>
+    <w:basedOn w:val="Normal"/>
+    <w:uiPriority w:val="34"/>
+    <w:qFormat/>
+    <w:rsid w:val="00BA2A12"/>
+    <w:pPr>
+      <w:ind w:left="720"/>
+      <w:contextualSpacing/>
+    </w:pPr>
   </w:style>
 </w:styles>
 </file>
@@ -6427,7 +7109,7 @@
 </file>
 
 <file path=customXml/itemProps2.xml><?xml version="1.0" encoding="utf-8"?>
-<ds:datastoreItem xmlns:ds="http://schemas.openxmlformats.org/officeDocument/2006/customXml" ds:itemID="{4B21CFD9-0EB7-4A59-B215-211E07FF5B8D}">
+<ds:datastoreItem xmlns:ds="http://schemas.openxmlformats.org/officeDocument/2006/customXml" ds:itemID="{2D2F6A36-2ED5-41EA-8CC4-B209AFE619F1}">
   <ds:schemaRefs>
     <ds:schemaRef ds:uri="http://schemas.openxmlformats.org/officeDocument/2006/bibliography"/>
   </ds:schemaRefs>

</xml_diff>

<commit_message>
Projectverslag concept en rapport verbeterd
</commit_message>
<xml_diff>
--- a/Documentatie/Concept-rapport.docx
+++ b/Documentatie/Concept-rapport.docx
@@ -3705,7 +3705,7 @@
                                         <w:sz w:val="20"/>
                                         <w:szCs w:val="20"/>
                                       </w:rPr>
-                                      <w:t>[company name]</w:t>
+                                      <w:t xml:space="preserve">     </w:t>
                                     </w:r>
                                   </w:sdtContent>
                                 </w:sdt>
@@ -3772,7 +3772,7 @@
                                   <w:sz w:val="20"/>
                                   <w:szCs w:val="20"/>
                                 </w:rPr>
-                                <w:t>[company name]</w:t>
+                                <w:t xml:space="preserve">     </w:t>
                               </w:r>
                             </w:sdtContent>
                           </w:sdt>
@@ -3883,6 +3883,7 @@
                                   </w:sdtPr>
                                   <w:sdtEndPr/>
                                   <w:sdtContent>
+                                    <w:proofErr w:type="spellStart"/>
                                     <w:r>
                                       <w:rPr>
                                         <w:rFonts w:asciiTheme="majorHAnsi" w:eastAsiaTheme="majorEastAsia" w:hAnsiTheme="majorHAnsi" w:cstheme="majorBidi"/>
@@ -3890,7 +3891,17 @@
                                         <w:sz w:val="72"/>
                                         <w:szCs w:val="72"/>
                                       </w:rPr>
-                                      <w:t>The wild life</w:t>
+                                      <w:t>Hanze</w:t>
+                                    </w:r>
+                                    <w:proofErr w:type="spellEnd"/>
+                                    <w:r>
+                                      <w:rPr>
+                                        <w:rFonts w:asciiTheme="majorHAnsi" w:eastAsiaTheme="majorEastAsia" w:hAnsiTheme="majorHAnsi" w:cstheme="majorBidi"/>
+                                        <w:color w:val="262626" w:themeColor="text1" w:themeTint="D9"/>
+                                        <w:sz w:val="72"/>
+                                        <w:szCs w:val="72"/>
+                                      </w:rPr>
+                                      <w:t xml:space="preserve"> Wildlife</w:t>
                                     </w:r>
                                   </w:sdtContent>
                                 </w:sdt>
@@ -3919,14 +3930,70 @@
                                   </w:sdtPr>
                                   <w:sdtEndPr/>
                                   <w:sdtContent>
+                                    <w:proofErr w:type="spellStart"/>
                                     <w:r>
                                       <w:rPr>
                                         <w:color w:val="404040" w:themeColor="text1" w:themeTint="BF"/>
                                         <w:sz w:val="36"/>
                                         <w:szCs w:val="36"/>
                                       </w:rPr>
-                                      <w:t>A simulation of an ecosystem</w:t>
+                                      <w:t>Een</w:t>
                                     </w:r>
+                                    <w:proofErr w:type="spellEnd"/>
+                                    <w:r>
+                                      <w:rPr>
+                                        <w:color w:val="404040" w:themeColor="text1" w:themeTint="BF"/>
+                                        <w:sz w:val="36"/>
+                                        <w:szCs w:val="36"/>
+                                      </w:rPr>
+                                      <w:t xml:space="preserve"> </w:t>
+                                    </w:r>
+                                    <w:proofErr w:type="spellStart"/>
+                                    <w:r>
+                                      <w:rPr>
+                                        <w:color w:val="404040" w:themeColor="text1" w:themeTint="BF"/>
+                                        <w:sz w:val="36"/>
+                                        <w:szCs w:val="36"/>
+                                      </w:rPr>
+                                      <w:t>simulatie</w:t>
+                                    </w:r>
+                                    <w:proofErr w:type="spellEnd"/>
+                                    <w:r>
+                                      <w:rPr>
+                                        <w:color w:val="404040" w:themeColor="text1" w:themeTint="BF"/>
+                                        <w:sz w:val="36"/>
+                                        <w:szCs w:val="36"/>
+                                      </w:rPr>
+                                      <w:t xml:space="preserve"> van </w:t>
+                                    </w:r>
+                                    <w:proofErr w:type="spellStart"/>
+                                    <w:r>
+                                      <w:rPr>
+                                        <w:color w:val="404040" w:themeColor="text1" w:themeTint="BF"/>
+                                        <w:sz w:val="36"/>
+                                        <w:szCs w:val="36"/>
+                                      </w:rPr>
+                                      <w:t>een</w:t>
+                                    </w:r>
+                                    <w:proofErr w:type="spellEnd"/>
+                                    <w:r>
+                                      <w:rPr>
+                                        <w:color w:val="404040" w:themeColor="text1" w:themeTint="BF"/>
+                                        <w:sz w:val="36"/>
+                                        <w:szCs w:val="36"/>
+                                      </w:rPr>
+                                      <w:t xml:space="preserve"> </w:t>
+                                    </w:r>
+                                    <w:proofErr w:type="spellStart"/>
+                                    <w:r>
+                                      <w:rPr>
+                                        <w:color w:val="404040" w:themeColor="text1" w:themeTint="BF"/>
+                                        <w:sz w:val="36"/>
+                                        <w:szCs w:val="36"/>
+                                      </w:rPr>
+                                      <w:t>ecosysteem</w:t>
+                                    </w:r>
+                                    <w:proofErr w:type="spellEnd"/>
                                   </w:sdtContent>
                                 </w:sdt>
                               </w:p>
@@ -3980,6 +4047,7 @@
                             </w:sdtPr>
                             <w:sdtEndPr/>
                             <w:sdtContent>
+                              <w:proofErr w:type="spellStart"/>
                               <w:r>
                                 <w:rPr>
                                   <w:rFonts w:asciiTheme="majorHAnsi" w:eastAsiaTheme="majorEastAsia" w:hAnsiTheme="majorHAnsi" w:cstheme="majorBidi"/>
@@ -3987,7 +4055,17 @@
                                   <w:sz w:val="72"/>
                                   <w:szCs w:val="72"/>
                                 </w:rPr>
-                                <w:t>The wild life</w:t>
+                                <w:t>Hanze</w:t>
+                              </w:r>
+                              <w:proofErr w:type="spellEnd"/>
+                              <w:r>
+                                <w:rPr>
+                                  <w:rFonts w:asciiTheme="majorHAnsi" w:eastAsiaTheme="majorEastAsia" w:hAnsiTheme="majorHAnsi" w:cstheme="majorBidi"/>
+                                  <w:color w:val="262626" w:themeColor="text1" w:themeTint="D9"/>
+                                  <w:sz w:val="72"/>
+                                  <w:szCs w:val="72"/>
+                                </w:rPr>
+                                <w:t xml:space="preserve"> Wildlife</w:t>
                               </w:r>
                             </w:sdtContent>
                           </w:sdt>
@@ -4016,14 +4094,70 @@
                             </w:sdtPr>
                             <w:sdtEndPr/>
                             <w:sdtContent>
+                              <w:proofErr w:type="spellStart"/>
                               <w:r>
                                 <w:rPr>
                                   <w:color w:val="404040" w:themeColor="text1" w:themeTint="BF"/>
                                   <w:sz w:val="36"/>
                                   <w:szCs w:val="36"/>
                                 </w:rPr>
-                                <w:t>A simulation of an ecosystem</w:t>
+                                <w:t>Een</w:t>
                               </w:r>
+                              <w:proofErr w:type="spellEnd"/>
+                              <w:r>
+                                <w:rPr>
+                                  <w:color w:val="404040" w:themeColor="text1" w:themeTint="BF"/>
+                                  <w:sz w:val="36"/>
+                                  <w:szCs w:val="36"/>
+                                </w:rPr>
+                                <w:t xml:space="preserve"> </w:t>
+                              </w:r>
+                              <w:proofErr w:type="spellStart"/>
+                              <w:r>
+                                <w:rPr>
+                                  <w:color w:val="404040" w:themeColor="text1" w:themeTint="BF"/>
+                                  <w:sz w:val="36"/>
+                                  <w:szCs w:val="36"/>
+                                </w:rPr>
+                                <w:t>simulatie</w:t>
+                              </w:r>
+                              <w:proofErr w:type="spellEnd"/>
+                              <w:r>
+                                <w:rPr>
+                                  <w:color w:val="404040" w:themeColor="text1" w:themeTint="BF"/>
+                                  <w:sz w:val="36"/>
+                                  <w:szCs w:val="36"/>
+                                </w:rPr>
+                                <w:t xml:space="preserve"> van </w:t>
+                              </w:r>
+                              <w:proofErr w:type="spellStart"/>
+                              <w:r>
+                                <w:rPr>
+                                  <w:color w:val="404040" w:themeColor="text1" w:themeTint="BF"/>
+                                  <w:sz w:val="36"/>
+                                  <w:szCs w:val="36"/>
+                                </w:rPr>
+                                <w:t>een</w:t>
+                              </w:r>
+                              <w:proofErr w:type="spellEnd"/>
+                              <w:r>
+                                <w:rPr>
+                                  <w:color w:val="404040" w:themeColor="text1" w:themeTint="BF"/>
+                                  <w:sz w:val="36"/>
+                                  <w:szCs w:val="36"/>
+                                </w:rPr>
+                                <w:t xml:space="preserve"> </w:t>
+                              </w:r>
+                              <w:proofErr w:type="spellStart"/>
+                              <w:r>
+                                <w:rPr>
+                                  <w:color w:val="404040" w:themeColor="text1" w:themeTint="BF"/>
+                                  <w:sz w:val="36"/>
+                                  <w:szCs w:val="36"/>
+                                </w:rPr>
+                                <w:t>ecosysteem</w:t>
+                              </w:r>
+                              <w:proofErr w:type="spellEnd"/>
                             </w:sdtContent>
                           </w:sdt>
                         </w:p>
@@ -4133,26 +4267,16 @@
     <w:bookmarkEnd w:id="1" w:displacedByCustomXml="prev"/>
     <w:p>
       <w:pPr>
-        <w:pStyle w:val="Heading1"/>
-      </w:pPr>
-      <w:bookmarkStart w:id="2" w:name="_Toc410134429"/>
-      <w:r>
+        <w:rPr>
+          <w:lang w:val="nl-NL"/>
+        </w:rPr>
+      </w:pPr>
+      <w:r>
+        <w:rPr>
+          <w:b/>
+          <w:lang w:val="nl-NL"/>
+        </w:rPr>
         <w:lastRenderedPageBreak/>
-        <w:t>Titelpagina</w:t>
-      </w:r>
-      <w:bookmarkEnd w:id="2"/>
-    </w:p>
-    <w:p>
-      <w:pPr>
-        <w:rPr>
-          <w:lang w:val="nl-NL"/>
-        </w:rPr>
-      </w:pPr>
-      <w:r>
-        <w:rPr>
-          <w:b/>
-          <w:lang w:val="nl-NL"/>
-        </w:rPr>
         <w:t>Titel:</w:t>
       </w:r>
       <w:r>
@@ -4621,7 +4745,7 @@
         <w:br w:type="page"/>
       </w:r>
     </w:p>
-    <w:bookmarkStart w:id="3" w:name="_Toc410134430" w:displacedByCustomXml="next"/>
+    <w:bookmarkStart w:id="2" w:name="_Toc410134430" w:displacedByCustomXml="next"/>
     <w:sdt>
       <w:sdtPr>
         <w:id w:val="367734340"/>
@@ -4636,14 +4760,14 @@
         </w:rPr>
       </w:sdtEndPr>
       <w:sdtContent>
+        <w:bookmarkEnd w:id="2" w:displacedByCustomXml="prev"/>
         <w:p>
           <w:pPr>
             <w:pStyle w:val="Heading1"/>
           </w:pPr>
           <w:r>
-            <w:t>Table of Contents</w:t>
+            <w:t>Inhoudsopgave</w:t>
           </w:r>
-          <w:bookmarkEnd w:id="3"/>
         </w:p>
         <w:p>
           <w:pPr>
@@ -4675,160 +4799,6 @@
             <w:fldChar w:fldCharType="separate"/>
           </w:r>
           <w:hyperlink w:anchor="_Toc410134427" w:history="1"/>
-          <w:hyperlink w:anchor="_Toc410134429" w:history="1">
-            <w:r>
-              <w:rPr>
-                <w:rStyle w:val="Hyperlink"/>
-                <w:noProof/>
-                <w:lang w:val="nl-NL"/>
-              </w:rPr>
-              <w:t>Titelpagina</w:t>
-            </w:r>
-            <w:r>
-              <w:rPr>
-                <w:noProof/>
-                <w:webHidden/>
-                <w:lang w:val="nl-NL"/>
-              </w:rPr>
-              <w:tab/>
-            </w:r>
-            <w:r>
-              <w:rPr>
-                <w:noProof/>
-                <w:webHidden/>
-                <w:lang w:val="nl-NL"/>
-              </w:rPr>
-              <w:fldChar w:fldCharType="begin"/>
-            </w:r>
-            <w:r>
-              <w:rPr>
-                <w:noProof/>
-                <w:webHidden/>
-                <w:lang w:val="nl-NL"/>
-              </w:rPr>
-              <w:instrText xml:space="preserve"> PAGEREF _Toc410134429 \h </w:instrText>
-            </w:r>
-            <w:r>
-              <w:rPr>
-                <w:noProof/>
-                <w:webHidden/>
-                <w:lang w:val="nl-NL"/>
-              </w:rPr>
-            </w:r>
-            <w:r>
-              <w:rPr>
-                <w:noProof/>
-                <w:webHidden/>
-                <w:lang w:val="nl-NL"/>
-              </w:rPr>
-              <w:fldChar w:fldCharType="separate"/>
-            </w:r>
-            <w:r>
-              <w:rPr>
-                <w:noProof/>
-                <w:webHidden/>
-                <w:lang w:val="nl-NL"/>
-              </w:rPr>
-              <w:t>1</w:t>
-            </w:r>
-            <w:r>
-              <w:rPr>
-                <w:noProof/>
-                <w:webHidden/>
-                <w:lang w:val="nl-NL"/>
-              </w:rPr>
-              <w:fldChar w:fldCharType="end"/>
-            </w:r>
-          </w:hyperlink>
-        </w:p>
-        <w:p>
-          <w:pPr>
-            <w:pStyle w:val="TOC1"/>
-            <w:tabs>
-              <w:tab w:val="right" w:leader="dot" w:pos="9350"/>
-            </w:tabs>
-            <w:rPr>
-              <w:noProof/>
-              <w:lang w:val="nl-NL"/>
-            </w:rPr>
-          </w:pPr>
-          <w:hyperlink w:anchor="_Toc410134430" w:history="1">
-            <w:r>
-              <w:rPr>
-                <w:rStyle w:val="Hyperlink"/>
-                <w:noProof/>
-                <w:lang w:val="nl-NL"/>
-              </w:rPr>
-              <w:t>Table of Contents</w:t>
-            </w:r>
-            <w:r>
-              <w:rPr>
-                <w:noProof/>
-                <w:webHidden/>
-                <w:lang w:val="nl-NL"/>
-              </w:rPr>
-              <w:tab/>
-            </w:r>
-            <w:r>
-              <w:rPr>
-                <w:noProof/>
-                <w:webHidden/>
-                <w:lang w:val="nl-NL"/>
-              </w:rPr>
-              <w:fldChar w:fldCharType="begin"/>
-            </w:r>
-            <w:r>
-              <w:rPr>
-                <w:noProof/>
-                <w:webHidden/>
-                <w:lang w:val="nl-NL"/>
-              </w:rPr>
-              <w:instrText xml:space="preserve"> PAGEREF _Toc410134430 \h </w:instrText>
-            </w:r>
-            <w:r>
-              <w:rPr>
-                <w:noProof/>
-                <w:webHidden/>
-                <w:lang w:val="nl-NL"/>
-              </w:rPr>
-            </w:r>
-            <w:r>
-              <w:rPr>
-                <w:noProof/>
-                <w:webHidden/>
-                <w:lang w:val="nl-NL"/>
-              </w:rPr>
-              <w:fldChar w:fldCharType="separate"/>
-            </w:r>
-            <w:r>
-              <w:rPr>
-                <w:noProof/>
-                <w:webHidden/>
-                <w:lang w:val="nl-NL"/>
-              </w:rPr>
-              <w:t>3</w:t>
-            </w:r>
-            <w:r>
-              <w:rPr>
-                <w:noProof/>
-                <w:webHidden/>
-                <w:lang w:val="nl-NL"/>
-              </w:rPr>
-              <w:fldChar w:fldCharType="end"/>
-            </w:r>
-          </w:hyperlink>
-        </w:p>
-        <w:p>
-          <w:pPr>
-            <w:pStyle w:val="TOC1"/>
-            <w:tabs>
-              <w:tab w:val="right" w:leader="dot" w:pos="9350"/>
-            </w:tabs>
-            <w:rPr>
-              <w:noProof/>
-              <w:lang w:val="nl-NL"/>
-            </w:rPr>
-          </w:pPr>
           <w:hyperlink w:anchor="_Toc410134431" w:history="1">
             <w:r>
               <w:rPr>
@@ -5060,83 +5030,6 @@
               <w:lang w:val="nl-NL"/>
             </w:rPr>
           </w:pPr>
-          <w:hyperlink w:anchor="_Toc410134434" w:history="1">
-            <w:r>
-              <w:rPr>
-                <w:rStyle w:val="Hyperlink"/>
-                <w:noProof/>
-                <w:lang w:val="nl-NL"/>
-              </w:rPr>
-              <w:t>4. Literatuurlijst</w:t>
-            </w:r>
-            <w:r>
-              <w:rPr>
-                <w:noProof/>
-                <w:webHidden/>
-                <w:lang w:val="nl-NL"/>
-              </w:rPr>
-              <w:tab/>
-            </w:r>
-            <w:r>
-              <w:rPr>
-                <w:noProof/>
-                <w:webHidden/>
-                <w:lang w:val="nl-NL"/>
-              </w:rPr>
-              <w:fldChar w:fldCharType="begin"/>
-            </w:r>
-            <w:r>
-              <w:rPr>
-                <w:noProof/>
-                <w:webHidden/>
-                <w:lang w:val="nl-NL"/>
-              </w:rPr>
-              <w:instrText xml:space="preserve"> PAGEREF _Toc410134434 \h </w:instrText>
-            </w:r>
-            <w:r>
-              <w:rPr>
-                <w:noProof/>
-                <w:webHidden/>
-                <w:lang w:val="nl-NL"/>
-              </w:rPr>
-            </w:r>
-            <w:r>
-              <w:rPr>
-                <w:noProof/>
-                <w:webHidden/>
-                <w:lang w:val="nl-NL"/>
-              </w:rPr>
-              <w:fldChar w:fldCharType="separate"/>
-            </w:r>
-            <w:r>
-              <w:rPr>
-                <w:noProof/>
-                <w:webHidden/>
-                <w:lang w:val="nl-NL"/>
-              </w:rPr>
-              <w:t>7</w:t>
-            </w:r>
-            <w:r>
-              <w:rPr>
-                <w:noProof/>
-                <w:webHidden/>
-                <w:lang w:val="nl-NL"/>
-              </w:rPr>
-              <w:fldChar w:fldCharType="end"/>
-            </w:r>
-          </w:hyperlink>
-        </w:p>
-        <w:p>
-          <w:pPr>
-            <w:pStyle w:val="TOC1"/>
-            <w:tabs>
-              <w:tab w:val="right" w:leader="dot" w:pos="9350"/>
-            </w:tabs>
-            <w:rPr>
-              <w:noProof/>
-              <w:lang w:val="nl-NL"/>
-            </w:rPr>
-          </w:pPr>
           <w:hyperlink w:anchor="_Toc410134435" w:history="1">
             <w:r>
               <w:rPr>
@@ -5144,7 +5037,7 @@
                 <w:noProof/>
                 <w:lang w:val="nl-NL"/>
               </w:rPr>
-              <w:t>5. Bijlagen</w:t>
+              <w:t>5. Bijlage A</w:t>
             </w:r>
             <w:r>
               <w:rPr>
@@ -5205,157 +5098,16 @@
         </w:p>
         <w:p>
           <w:pPr>
-            <w:pStyle w:val="TOC2"/>
-            <w:tabs>
-              <w:tab w:val="right" w:leader="dot" w:pos="9350"/>
-            </w:tabs>
             <w:rPr>
-              <w:noProof/>
               <w:lang w:val="nl-NL"/>
             </w:rPr>
           </w:pPr>
-          <w:hyperlink w:anchor="_Toc410134436" w:history="1">
-            <w:r>
-              <w:rPr>
-                <w:rStyle w:val="Hyperlink"/>
-                <w:noProof/>
-                <w:lang w:val="nl-NL"/>
-              </w:rPr>
-              <w:t>5. A</w:t>
-            </w:r>
-            <w:r>
-              <w:rPr>
-                <w:noProof/>
-                <w:webHidden/>
-                <w:lang w:val="nl-NL"/>
-              </w:rPr>
-              <w:tab/>
-            </w:r>
-            <w:r>
-              <w:rPr>
-                <w:noProof/>
-                <w:webHidden/>
-                <w:lang w:val="nl-NL"/>
-              </w:rPr>
-              <w:fldChar w:fldCharType="begin"/>
-            </w:r>
-            <w:r>
-              <w:rPr>
-                <w:noProof/>
-                <w:webHidden/>
-                <w:lang w:val="nl-NL"/>
-              </w:rPr>
-              <w:instrText xml:space="preserve"> PAGEREF _Toc410134436 \h </w:instrText>
-            </w:r>
-            <w:r>
-              <w:rPr>
-                <w:noProof/>
-                <w:webHidden/>
-                <w:lang w:val="nl-NL"/>
-              </w:rPr>
-            </w:r>
-            <w:r>
-              <w:rPr>
-                <w:noProof/>
-                <w:webHidden/>
-                <w:lang w:val="nl-NL"/>
-              </w:rPr>
-              <w:fldChar w:fldCharType="separate"/>
-            </w:r>
-            <w:r>
-              <w:rPr>
-                <w:noProof/>
-                <w:webHidden/>
-                <w:lang w:val="nl-NL"/>
-              </w:rPr>
-              <w:t>8</w:t>
-            </w:r>
-            <w:r>
-              <w:rPr>
-                <w:noProof/>
-                <w:webHidden/>
-                <w:lang w:val="nl-NL"/>
-              </w:rPr>
-              <w:fldChar w:fldCharType="end"/>
-            </w:r>
-          </w:hyperlink>
-        </w:p>
-        <w:p>
-          <w:pPr>
-            <w:pStyle w:val="TOC2"/>
-            <w:tabs>
-              <w:tab w:val="right" w:leader="dot" w:pos="9350"/>
-            </w:tabs>
+          <w:r>
             <w:rPr>
-              <w:noProof/>
               <w:lang w:val="nl-NL"/>
             </w:rPr>
-          </w:pPr>
-          <w:hyperlink w:anchor="_Toc410134437" w:history="1">
-            <w:r>
-              <w:rPr>
-                <w:rStyle w:val="Hyperlink"/>
-                <w:noProof/>
-                <w:lang w:val="nl-NL"/>
-              </w:rPr>
-              <w:t>5. B</w:t>
-            </w:r>
-            <w:r>
-              <w:rPr>
-                <w:noProof/>
-                <w:webHidden/>
-                <w:lang w:val="nl-NL"/>
-              </w:rPr>
-              <w:tab/>
-            </w:r>
-            <w:r>
-              <w:rPr>
-                <w:noProof/>
-                <w:webHidden/>
-                <w:lang w:val="nl-NL"/>
-              </w:rPr>
-              <w:fldChar w:fldCharType="begin"/>
-            </w:r>
-            <w:r>
-              <w:rPr>
-                <w:noProof/>
-                <w:webHidden/>
-                <w:lang w:val="nl-NL"/>
-              </w:rPr>
-              <w:instrText xml:space="preserve"> PAGEREF _Toc410134437 \h </w:instrText>
-            </w:r>
-            <w:r>
-              <w:rPr>
-                <w:noProof/>
-                <w:webHidden/>
-                <w:lang w:val="nl-NL"/>
-              </w:rPr>
-            </w:r>
-            <w:r>
-              <w:rPr>
-                <w:noProof/>
-                <w:webHidden/>
-                <w:lang w:val="nl-NL"/>
-              </w:rPr>
-              <w:fldChar w:fldCharType="separate"/>
-            </w:r>
-            <w:r>
-              <w:rPr>
-                <w:noProof/>
-                <w:webHidden/>
-                <w:lang w:val="nl-NL"/>
-              </w:rPr>
-              <w:t>8</w:t>
-            </w:r>
-            <w:r>
-              <w:rPr>
-                <w:noProof/>
-                <w:webHidden/>
-                <w:lang w:val="nl-NL"/>
-              </w:rPr>
-              <w:fldChar w:fldCharType="end"/>
-            </w:r>
-          </w:hyperlink>
+            <w:t>6. Bijlage B……………………………………………………………………………………………………………………………………………….9</w:t>
+          </w:r>
         </w:p>
         <w:p>
           <w:pPr>
@@ -5386,17 +5138,13 @@
     <w:p>
       <w:pPr>
         <w:pStyle w:val="Heading1"/>
-        <w:numPr>
-          <w:ilvl w:val="0"/>
-          <w:numId w:val="1"/>
-        </w:numPr>
-      </w:pPr>
-      <w:bookmarkStart w:id="4" w:name="_Toc410134431"/>
+      </w:pPr>
+      <w:bookmarkStart w:id="3" w:name="_Toc410134431"/>
       <w:r>
         <w:lastRenderedPageBreak/>
         <w:t>Inleiding</w:t>
       </w:r>
-      <w:bookmarkEnd w:id="4"/>
+      <w:bookmarkEnd w:id="3"/>
     </w:p>
     <w:p>
       <w:pPr>
@@ -5415,7 +5163,19 @@
         <w:rPr>
           <w:lang w:val="nl-NL"/>
         </w:rPr>
-        <w:t>Dit rapport is geschreven naar aanleiding van het maken van een simulator genaamd ‘Vossen en Konijnen’. Deze simulator kan een voorspelling maken over hoe de populatie van vossen en konijnen zich ontwikkelen in een natuurgebied. De simulator is zo gebouwd dat de uitkomsten altijd anders gegenereerd worden. Door gebruik te maken van deze simulator kunnen trends in de ontwikkeling van de vossen en konijn</w:t>
+        <w:t>Dit rapport is geschreven naar aanleiding van het maken van een simulator genaamd ‘Vossen en Konijnen’. Deze simulator kan een voorspelling maken over hoe de populatie van vos</w:t>
+      </w:r>
+      <w:r>
+        <w:rPr>
+          <w:lang w:val="nl-NL"/>
+        </w:rPr>
+        <w:t>sen en konijnen zich ontwikkelt</w:t>
+      </w:r>
+      <w:r>
+        <w:rPr>
+          <w:lang w:val="nl-NL"/>
+        </w:rPr>
+        <w:t xml:space="preserve"> in een natuurgebied. De simulator is zo gebouwd dat de uitkomsten altijd anders gegenereerd worden. Door gebruik te maken van deze simulator kunnen trends in de ontwikkeling van de vossen en konijn</w:t>
       </w:r>
       <w:r>
         <w:rPr>
@@ -5434,7 +5194,19 @@
         <w:rPr>
           <w:lang w:val="nl-NL"/>
         </w:rPr>
-        <w:t xml:space="preserve">De simulator bestaat uit een raster van vierkantjes die het gebied moet voorstellen. In dat raster zijn sommige blokjes blauw gekleurd en sommige geel. De blauwe blokjes staan voor vossen, de gele voor konijnen. </w:t>
+        <w:t xml:space="preserve">De simulator bestaat uit een raster van vierkantjes </w:t>
+      </w:r>
+      <w:r>
+        <w:rPr>
+          <w:lang w:val="nl-NL"/>
+        </w:rPr>
+        <w:t>dat</w:t>
+      </w:r>
+      <w:r>
+        <w:rPr>
+          <w:lang w:val="nl-NL"/>
+        </w:rPr>
+        <w:t xml:space="preserve"> het gebied moet voorstellen. In dat raster zijn sommige blokjes blauw gekleurd en sommige geel. De blauwe blokjes staan voor vossen, de gele voor konijnen. </w:t>
       </w:r>
       <w:r>
         <w:rPr>
@@ -5521,7 +5293,27 @@
         <w:rPr>
           <w:lang w:val="nl-NL"/>
         </w:rPr>
-        <w:t>In het slothoofstuk staat tevens de conclusie. In de conclusie wo</w:t>
+        <w:t>In het slothoof</w:t>
+      </w:r>
+      <w:r>
+        <w:rPr>
+          <w:lang w:val="nl-NL"/>
+        </w:rPr>
+        <w:t>d</w:t>
+      </w:r>
+      <w:r>
+        <w:rPr>
+          <w:lang w:val="nl-NL"/>
+        </w:rPr>
+        <w:t>stuk staa</w:t>
+      </w:r>
+      <w:bookmarkStart w:id="4" w:name="_GoBack"/>
+      <w:bookmarkEnd w:id="4"/>
+      <w:r>
+        <w:rPr>
+          <w:lang w:val="nl-NL"/>
+        </w:rPr>
+        <w:t>t tevens de conclusie. In de conclusie wo</w:t>
       </w:r>
       <w:r>
         <w:rPr>
@@ -5581,18 +5373,12 @@
     <w:p>
       <w:pPr>
         <w:pStyle w:val="Heading1"/>
-        <w:numPr>
-          <w:ilvl w:val="0"/>
-          <w:numId w:val="1"/>
-        </w:numPr>
         <w:jc w:val="both"/>
       </w:pPr>
-      <w:bookmarkStart w:id="5" w:name="_Toc410134432"/>
       <w:r>
         <w:lastRenderedPageBreak/>
-        <w:t>Begin Hoofdstuk</w:t>
-      </w:r>
-      <w:bookmarkEnd w:id="5"/>
+        <w:t>Hoofdstuk 1 – Een eerste versie van de simulator</w:t>
+      </w:r>
     </w:p>
     <w:p>
       <w:pPr>
@@ -5600,21 +5386,6 @@
           <w:lang w:val="nl-NL"/>
         </w:rPr>
       </w:pPr>
-    </w:p>
-    <w:p>
-      <w:pPr>
-        <w:rPr>
-          <w:b/>
-          <w:lang w:val="nl-NL"/>
-        </w:rPr>
-      </w:pPr>
-      <w:r>
-        <w:rPr>
-          <w:b/>
-          <w:lang w:val="nl-NL"/>
-        </w:rPr>
-        <w:t>Een eerste versie van de simulator</w:t>
-      </w:r>
     </w:p>
     <w:p>
       <w:pPr>
@@ -5724,7 +5495,207 @@
           <w:lang w:val="nl-NL"/>
         </w:rPr>
       </w:pPr>
-      <w:bookmarkStart w:id="6" w:name="_GoBack"/>
+    </w:p>
+    <w:p>
+      <w:pPr>
+        <w:rPr>
+          <w:lang w:val="nl-NL"/>
+        </w:rPr>
+      </w:pPr>
+      <w:r>
+        <w:rPr>
+          <w:lang w:val="nl-NL"/>
+        </w:rPr>
+        <w:t>De trend die waarneembaar is, is dat het altijd uitdraait op dat of alle dieren uitsterven of de konijnen overheersen. De overheersing door de konijnen komt vaker voor; zo’n 8 van de 10 keer dat er gesimuleerd wordt, al blijft dit natuurlijk totaal willekeurig. Dit gebeurt meestal binnen de eerste 2000 stappen. Als de vossen de konijnen uitroeien en daarna zelf uitsterven gebeurt dit meestal al binnen de eerste 1000 stappen. Er zijn uitschieters naar meer dan 5000 stappen waar het systeem in evenwicht blijft, maar het gebeurt vaker dat de konijnen al snel de overmacht hebben. Wat ook opvalt is dat de vossen de konijnen altijd naar de rand van het raster jagen. Dit alles is getest met een raster van 50 bij 50.</w:t>
+      </w:r>
+    </w:p>
+    <w:p>
+      <w:pPr>
+        <w:rPr>
+          <w:lang w:val="nl-NL"/>
+        </w:rPr>
+      </w:pPr>
+    </w:p>
+    <w:p>
+      <w:pPr>
+        <w:rPr>
+          <w:lang w:val="nl-NL"/>
+        </w:rPr>
+      </w:pPr>
+      <w:r>
+        <w:rPr>
+          <w:lang w:val="nl-NL"/>
+        </w:rPr>
+        <w:t xml:space="preserve">Bij een raster van 100 bij 100 blijft het systeem heel lang in balans, dit komt waarschijnlijk doordat de konijnen meer ruimte hebben en dus minder snel ingesloten worden door de vossen. Het programma </w:t>
+      </w:r>
+      <w:r>
+        <w:rPr>
+          <w:lang w:val="nl-NL"/>
+        </w:rPr>
+        <w:lastRenderedPageBreak/>
+        <w:t>heeft bij verschillende tests de 30000 stappen gehaald zonder dat er een soort overheerste. Het is nog niet voorgekomen dat bij een raster van 100 bij 100 een soort de overmacht had of dat alles uitstierf.</w:t>
+      </w:r>
+    </w:p>
+    <w:p>
+      <w:pPr>
+        <w:rPr>
+          <w:lang w:val="nl-NL"/>
+        </w:rPr>
+      </w:pPr>
+      <w:r>
+        <w:rPr>
+          <w:lang w:val="nl-NL"/>
+        </w:rPr>
+        <w:t>Bij de volgende versie van de simulator wordt er nog een diersoort toegevoegd, dit mag een prooisoort of een jachtsoort zijn. Belangrijk is om deze diersoort goed te balanceren zodat uitsterving van een van de drie diersoorten voorkomen wordt. Ook worden er jagers toegevoegd aan de simulatie. De jagers mogen elkaar uiteraard niet afschieten dus daar moet iets op verzonnen worden.</w:t>
+      </w:r>
+    </w:p>
+    <w:p>
+      <w:pPr>
+        <w:rPr>
+          <w:lang w:val="nl-NL"/>
+        </w:rPr>
+      </w:pPr>
+    </w:p>
+    <w:p>
+      <w:pPr>
+        <w:rPr>
+          <w:b/>
+          <w:lang w:val="nl-NL"/>
+        </w:rPr>
+      </w:pPr>
+    </w:p>
+    <w:p>
+      <w:pPr>
+        <w:rPr>
+          <w:b/>
+          <w:lang w:val="nl-NL"/>
+        </w:rPr>
+      </w:pPr>
+    </w:p>
+    <w:p>
+      <w:pPr>
+        <w:rPr>
+          <w:lang w:val="nl-NL"/>
+        </w:rPr>
+      </w:pPr>
+    </w:p>
+    <w:p>
+      <w:pPr>
+        <w:rPr>
+          <w:lang w:val="nl-NL"/>
+        </w:rPr>
+      </w:pPr>
+    </w:p>
+    <w:p>
+      <w:pPr>
+        <w:rPr>
+          <w:lang w:val="nl-NL"/>
+        </w:rPr>
+      </w:pPr>
+      <w:r>
+        <w:rPr>
+          <w:lang w:val="nl-NL"/>
+        </w:rPr>
+        <w:br w:type="page"/>
+      </w:r>
+    </w:p>
+    <w:p>
+      <w:pPr>
+        <w:pStyle w:val="Heading1"/>
+      </w:pPr>
+      <w:r>
+        <w:lastRenderedPageBreak/>
+        <w:t>Hoofdstuk 2 – Verbeterde versie</w:t>
+      </w:r>
+    </w:p>
+    <w:p>
+      <w:pPr>
+        <w:rPr>
+          <w:lang w:val="nl-NL"/>
+        </w:rPr>
+      </w:pPr>
+    </w:p>
+    <w:p>
+      <w:pPr>
+        <w:rPr>
+          <w:lang w:val="nl-NL"/>
+        </w:rPr>
+      </w:pPr>
+    </w:p>
+    <w:p>
+      <w:pPr>
+        <w:rPr>
+          <w:lang w:val="nl-NL"/>
+        </w:rPr>
+      </w:pPr>
+    </w:p>
+    <w:p>
+      <w:pPr>
+        <w:rPr>
+          <w:lang w:val="nl-NL"/>
+        </w:rPr>
+      </w:pPr>
+    </w:p>
+    <w:p>
+      <w:pPr>
+        <w:rPr>
+          <w:lang w:val="nl-NL"/>
+        </w:rPr>
+      </w:pPr>
+    </w:p>
+    <w:p>
+      <w:pPr>
+        <w:rPr>
+          <w:lang w:val="nl-NL"/>
+        </w:rPr>
+      </w:pPr>
+      <w:r>
+        <w:rPr>
+          <w:lang w:val="nl-NL"/>
+        </w:rPr>
+        <w:br w:type="page"/>
+      </w:r>
+    </w:p>
+    <w:p>
+      <w:pPr>
+        <w:pStyle w:val="Heading1"/>
+      </w:pPr>
+      <w:bookmarkStart w:id="5" w:name="_Toc410134434"/>
+      <w:r>
+        <w:lastRenderedPageBreak/>
+        <w:t>4. Literatuurlijst</w:t>
+      </w:r>
+      <w:bookmarkEnd w:id="5"/>
+    </w:p>
+    <w:p>
+      <w:pPr>
+        <w:rPr>
+          <w:lang w:val="nl-NL"/>
+        </w:rPr>
+      </w:pPr>
+    </w:p>
+    <w:p>
+      <w:pPr>
+        <w:rPr>
+          <w:lang w:val="nl-NL"/>
+        </w:rPr>
+      </w:pPr>
+      <w:r>
+        <w:rPr>
+          <w:lang w:val="nl-NL"/>
+        </w:rPr>
+        <w:br w:type="page"/>
+      </w:r>
+    </w:p>
+    <w:p>
+      <w:pPr>
+        <w:pStyle w:val="Heading1"/>
+      </w:pPr>
+      <w:bookmarkStart w:id="6" w:name="_Toc410134435"/>
+      <w:r>
+        <w:lastRenderedPageBreak/>
+        <w:t>5. Bijlagen</w:t>
+      </w:r>
       <w:bookmarkEnd w:id="6"/>
     </w:p>
     <w:p>
@@ -5733,117 +5704,20 @@
           <w:lang w:val="nl-NL"/>
         </w:rPr>
       </w:pPr>
-      <w:r>
-        <w:rPr>
-          <w:lang w:val="nl-NL"/>
-        </w:rPr>
-        <w:t>De trend die waarneembaar is, is dat het altijd uitdraait op dat of alle dieren uitsterven of de konijnen overheersen. De overheersing door de konijnen komt vaker voor; zo’n 8 van de 10 keer dat er gesimuleerd wordt, al blijft dit natuurlijk totaal willekeurig. Dit gebeurt meestal binnen de eerste 2000 stappen. Als de vossen de konijnen uitroeien en daarna zelf uitsterven gebeurt dit meestal al binnen de eerste 1000 stappen. Er zijn uitschieters naar meer dan 5000 stappen waar het systeem in evenwicht blijft, maar het gebeurt vaker dat de konijnen al snel de overmacht hebben. Wat ook opvalt is dat de vossen de konijnen altijd naar de rand van het raster jagen. Dit alles is getest met een raster van 50 bij 50.</w:t>
-      </w:r>
     </w:p>
     <w:p>
       <w:pPr>
-        <w:rPr>
-          <w:lang w:val="nl-NL"/>
-        </w:rPr>
-      </w:pPr>
-    </w:p>
-    <w:p>
-      <w:pPr>
-        <w:rPr>
-          <w:lang w:val="nl-NL"/>
-        </w:rPr>
-      </w:pPr>
-      <w:r>
-        <w:rPr>
-          <w:lang w:val="nl-NL"/>
-        </w:rPr>
-        <w:lastRenderedPageBreak/>
-        <w:t>Bij een raster van 100 bij 100 blijft het systeem heel lang in balans, dit komt waarschijnlijk doordat de konijnen meer ruimte hebben en dus minder snel ingesloten worden door de vossen. Het programma heeft bij verschillende tests de 30000 stappen gehaald zonder dat er een soort overheerste. Het is nog niet voorgekomen dat bij een raster van 100 bij 100 een soort de overmacht had of dat alles uitstierf.</w:t>
-      </w:r>
-    </w:p>
-    <w:p>
-      <w:pPr>
-        <w:rPr>
-          <w:lang w:val="nl-NL"/>
-        </w:rPr>
-      </w:pPr>
-      <w:r>
-        <w:rPr>
-          <w:lang w:val="nl-NL"/>
-        </w:rPr>
-        <w:t xml:space="preserve">Bij de volgende versie van de simulator wordt er nog een diersoort toegevoegd, dit mag een prooisoort of een jachtsoort zijn. Belangrijk is om deze diersoort goed te balanceren zodat uitsterving van een van de drie diersoorten voorkomen wordt. </w:t>
-      </w:r>
-      <w:r>
-        <w:rPr>
-          <w:lang w:val="nl-NL"/>
-        </w:rPr>
-        <w:t xml:space="preserve">Ook worden er jagers toegevoegd aan de simulatie. </w:t>
-      </w:r>
-      <w:r>
-        <w:rPr>
-          <w:lang w:val="nl-NL"/>
-        </w:rPr>
-        <w:t>De jagers mogen elkaar uiteraard niet afschieten dus daar moet iets op verzonnen worden.</w:t>
-      </w:r>
-    </w:p>
-    <w:p>
-      <w:pPr>
-        <w:rPr>
-          <w:lang w:val="nl-NL"/>
-        </w:rPr>
-      </w:pPr>
-    </w:p>
-    <w:p>
-      <w:pPr>
-        <w:rPr>
-          <w:b/>
-          <w:lang w:val="nl-NL"/>
-        </w:rPr>
-      </w:pPr>
-    </w:p>
-    <w:p>
-      <w:pPr>
-        <w:rPr>
-          <w:b/>
-          <w:lang w:val="nl-NL"/>
-        </w:rPr>
-      </w:pPr>
-    </w:p>
-    <w:p>
-      <w:pPr>
-        <w:rPr>
-          <w:lang w:val="nl-NL"/>
-        </w:rPr>
-      </w:pPr>
-    </w:p>
-    <w:p>
-      <w:pPr>
-        <w:rPr>
-          <w:lang w:val="nl-NL"/>
-        </w:rPr>
-      </w:pPr>
-    </w:p>
-    <w:p>
-      <w:pPr>
-        <w:rPr>
-          <w:lang w:val="nl-NL"/>
-        </w:rPr>
-      </w:pPr>
-      <w:r>
-        <w:rPr>
-          <w:lang w:val="nl-NL"/>
-        </w:rPr>
-        <w:br w:type="page"/>
-      </w:r>
-    </w:p>
-    <w:p>
-      <w:pPr>
-        <w:pStyle w:val="Heading1"/>
-      </w:pPr>
-      <w:bookmarkStart w:id="7" w:name="_Toc410134433"/>
-      <w:r>
-        <w:lastRenderedPageBreak/>
-        <w:t>3. Slothoofdstuk</w:t>
+        <w:pStyle w:val="Heading2"/>
+        <w:rPr>
+          <w:lang w:val="nl-NL"/>
+        </w:rPr>
+      </w:pPr>
+      <w:bookmarkStart w:id="7" w:name="_Toc410134436"/>
+      <w:r>
+        <w:rPr>
+          <w:lang w:val="nl-NL"/>
+        </w:rPr>
+        <w:t>5. A</w:t>
       </w:r>
       <w:bookmarkEnd w:id="7"/>
     </w:p>
@@ -5856,104 +5730,19 @@
     </w:p>
     <w:p>
       <w:pPr>
-        <w:rPr>
-          <w:lang w:val="nl-NL"/>
-        </w:rPr>
-      </w:pPr>
-      <w:r>
-        <w:rPr>
-          <w:lang w:val="nl-NL"/>
-        </w:rPr>
-        <w:br w:type="page"/>
-      </w:r>
-    </w:p>
-    <w:p>
-      <w:pPr>
-        <w:pStyle w:val="Heading1"/>
-      </w:pPr>
-      <w:bookmarkStart w:id="8" w:name="_Toc410134434"/>
-      <w:r>
-        <w:lastRenderedPageBreak/>
-        <w:t>4. Literatuurlijst</w:t>
+        <w:pStyle w:val="Heading2"/>
+        <w:rPr>
+          <w:lang w:val="nl-NL"/>
+        </w:rPr>
+      </w:pPr>
+      <w:bookmarkStart w:id="8" w:name="_Toc410134437"/>
+      <w:r>
+        <w:rPr>
+          <w:lang w:val="nl-NL"/>
+        </w:rPr>
+        <w:t>5. B</w:t>
       </w:r>
       <w:bookmarkEnd w:id="8"/>
-    </w:p>
-    <w:p>
-      <w:pPr>
-        <w:rPr>
-          <w:lang w:val="nl-NL"/>
-        </w:rPr>
-      </w:pPr>
-    </w:p>
-    <w:p>
-      <w:pPr>
-        <w:rPr>
-          <w:lang w:val="nl-NL"/>
-        </w:rPr>
-      </w:pPr>
-      <w:r>
-        <w:rPr>
-          <w:lang w:val="nl-NL"/>
-        </w:rPr>
-        <w:br w:type="page"/>
-      </w:r>
-    </w:p>
-    <w:p>
-      <w:pPr>
-        <w:pStyle w:val="Heading1"/>
-      </w:pPr>
-      <w:bookmarkStart w:id="9" w:name="_Toc410134435"/>
-      <w:r>
-        <w:lastRenderedPageBreak/>
-        <w:t>5. Bijlagen</w:t>
-      </w:r>
-      <w:bookmarkEnd w:id="9"/>
-    </w:p>
-    <w:p>
-      <w:pPr>
-        <w:rPr>
-          <w:lang w:val="nl-NL"/>
-        </w:rPr>
-      </w:pPr>
-    </w:p>
-    <w:p>
-      <w:pPr>
-        <w:pStyle w:val="Heading2"/>
-        <w:rPr>
-          <w:lang w:val="nl-NL"/>
-        </w:rPr>
-      </w:pPr>
-      <w:bookmarkStart w:id="10" w:name="_Toc410134436"/>
-      <w:r>
-        <w:rPr>
-          <w:lang w:val="nl-NL"/>
-        </w:rPr>
-        <w:t>5. A</w:t>
-      </w:r>
-      <w:bookmarkEnd w:id="10"/>
-    </w:p>
-    <w:p>
-      <w:pPr>
-        <w:rPr>
-          <w:lang w:val="nl-NL"/>
-        </w:rPr>
-      </w:pPr>
-    </w:p>
-    <w:p>
-      <w:pPr>
-        <w:pStyle w:val="Heading2"/>
-        <w:rPr>
-          <w:lang w:val="nl-NL"/>
-        </w:rPr>
-      </w:pPr>
-      <w:bookmarkStart w:id="11" w:name="_Toc410134437"/>
-      <w:r>
-        <w:rPr>
-          <w:lang w:val="nl-NL"/>
-        </w:rPr>
-        <w:t>5. B</w:t>
-      </w:r>
-      <w:bookmarkEnd w:id="11"/>
     </w:p>
     <w:sectPr>
       <w:footerReference w:type="default" r:id="rId10"/>
@@ -7109,7 +6898,7 @@
 </file>
 
 <file path=customXml/itemProps2.xml><?xml version="1.0" encoding="utf-8"?>
-<ds:datastoreItem xmlns:ds="http://schemas.openxmlformats.org/officeDocument/2006/customXml" ds:itemID="{2D2F6A36-2ED5-41EA-8CC4-B209AFE619F1}">
+<ds:datastoreItem xmlns:ds="http://schemas.openxmlformats.org/officeDocument/2006/customXml" ds:itemID="{59061FFF-07C4-482F-82D6-C074C73770F4}">
   <ds:schemaRefs>
     <ds:schemaRef ds:uri="http://schemas.openxmlformats.org/officeDocument/2006/bibliography"/>
   </ds:schemaRefs>

</xml_diff>